<commit_message>
manual edits to initial OASIS docs
</commit_message>
<xml_diff>
--- a/documents/DRAFT-cybox-v2.1.1-wd01-part11-address-object.docx
+++ b/documents/DRAFT-cybox-v2.1.1-wd01-part11-address-object.docx
@@ -307,6 +307,15 @@
     <w:p>
       <w:pPr>
         <w:pStyle w:val="RelatedWork"/>
+        <w:numPr>
+          <w:ilvl w:val="0"/>
+          <w:numId w:val="9"/>
+        </w:numPr>
+        <w:tabs>
+          <w:tab w:val="clear" w:pos="1080"/>
+          <w:tab w:val="num" w:pos="1440"/>
+        </w:tabs>
+        <w:ind w:left="1080"/>
       </w:pPr>
       <w:r>
         <w:rPr>
@@ -346,6 +355,15 @@
     <w:p>
       <w:pPr>
         <w:pStyle w:val="RelatedWork"/>
+        <w:numPr>
+          <w:ilvl w:val="0"/>
+          <w:numId w:val="9"/>
+        </w:numPr>
+        <w:tabs>
+          <w:tab w:val="clear" w:pos="1080"/>
+          <w:tab w:val="num" w:pos="1440"/>
+        </w:tabs>
+        <w:ind w:left="1080"/>
       </w:pPr>
       <w:r>
         <w:rPr>
@@ -403,6 +421,15 @@
     <w:p>
       <w:pPr>
         <w:pStyle w:val="RelatedWork"/>
+        <w:numPr>
+          <w:ilvl w:val="0"/>
+          <w:numId w:val="9"/>
+        </w:numPr>
+        <w:tabs>
+          <w:tab w:val="clear" w:pos="1080"/>
+          <w:tab w:val="num" w:pos="1440"/>
+        </w:tabs>
+        <w:ind w:left="1080"/>
       </w:pPr>
       <w:r>
         <w:rPr>
@@ -448,6 +475,15 @@
     <w:p>
       <w:pPr>
         <w:pStyle w:val="RelatedWork"/>
+        <w:numPr>
+          <w:ilvl w:val="0"/>
+          <w:numId w:val="9"/>
+        </w:numPr>
+        <w:tabs>
+          <w:tab w:val="clear" w:pos="1080"/>
+          <w:tab w:val="num" w:pos="1440"/>
+        </w:tabs>
+        <w:ind w:left="1080"/>
       </w:pPr>
       <w:r>
         <w:rPr>
@@ -505,6 +541,15 @@
     <w:p>
       <w:pPr>
         <w:pStyle w:val="RelatedWork"/>
+        <w:numPr>
+          <w:ilvl w:val="0"/>
+          <w:numId w:val="9"/>
+        </w:numPr>
+        <w:tabs>
+          <w:tab w:val="clear" w:pos="1080"/>
+          <w:tab w:val="num" w:pos="1440"/>
+        </w:tabs>
+        <w:ind w:left="1080"/>
       </w:pPr>
       <w:r>
         <w:rPr>
@@ -562,6 +607,15 @@
     <w:p>
       <w:pPr>
         <w:pStyle w:val="RelatedWork"/>
+        <w:numPr>
+          <w:ilvl w:val="0"/>
+          <w:numId w:val="9"/>
+        </w:numPr>
+        <w:tabs>
+          <w:tab w:val="clear" w:pos="1080"/>
+          <w:tab w:val="num" w:pos="1440"/>
+        </w:tabs>
+        <w:ind w:left="1080"/>
       </w:pPr>
       <w:r>
         <w:rPr>
@@ -619,6 +673,15 @@
     <w:p>
       <w:pPr>
         <w:pStyle w:val="RelatedWork"/>
+        <w:numPr>
+          <w:ilvl w:val="0"/>
+          <w:numId w:val="9"/>
+        </w:numPr>
+        <w:tabs>
+          <w:tab w:val="clear" w:pos="1080"/>
+          <w:tab w:val="num" w:pos="1440"/>
+        </w:tabs>
+        <w:ind w:left="1080"/>
       </w:pPr>
       <w:r>
         <w:rPr>
@@ -676,6 +739,15 @@
     <w:p>
       <w:pPr>
         <w:pStyle w:val="RelatedWork"/>
+        <w:numPr>
+          <w:ilvl w:val="0"/>
+          <w:numId w:val="9"/>
+        </w:numPr>
+        <w:tabs>
+          <w:tab w:val="clear" w:pos="1080"/>
+          <w:tab w:val="num" w:pos="1440"/>
+        </w:tabs>
+        <w:ind w:left="1080"/>
       </w:pPr>
       <w:r>
         <w:rPr>
@@ -733,6 +805,15 @@
     <w:p>
       <w:pPr>
         <w:pStyle w:val="RelatedWork"/>
+        <w:numPr>
+          <w:ilvl w:val="0"/>
+          <w:numId w:val="9"/>
+        </w:numPr>
+        <w:tabs>
+          <w:tab w:val="clear" w:pos="1080"/>
+          <w:tab w:val="num" w:pos="1440"/>
+        </w:tabs>
+        <w:ind w:left="1080"/>
       </w:pPr>
       <w:r>
         <w:rPr>
@@ -790,6 +871,15 @@
     <w:p>
       <w:pPr>
         <w:pStyle w:val="RelatedWork"/>
+        <w:numPr>
+          <w:ilvl w:val="0"/>
+          <w:numId w:val="9"/>
+        </w:numPr>
+        <w:tabs>
+          <w:tab w:val="clear" w:pos="1080"/>
+          <w:tab w:val="num" w:pos="1440"/>
+        </w:tabs>
+        <w:ind w:left="1080"/>
       </w:pPr>
       <w:r>
         <w:rPr>
@@ -847,6 +937,15 @@
     <w:p>
       <w:pPr>
         <w:pStyle w:val="RelatedWork"/>
+        <w:numPr>
+          <w:ilvl w:val="0"/>
+          <w:numId w:val="9"/>
+        </w:numPr>
+        <w:tabs>
+          <w:tab w:val="clear" w:pos="1080"/>
+          <w:tab w:val="num" w:pos="1440"/>
+        </w:tabs>
+        <w:ind w:left="1080"/>
       </w:pPr>
       <w:r>
         <w:rPr>
@@ -904,6 +1003,15 @@
     <w:p>
       <w:pPr>
         <w:pStyle w:val="RelatedWork"/>
+        <w:numPr>
+          <w:ilvl w:val="0"/>
+          <w:numId w:val="9"/>
+        </w:numPr>
+        <w:tabs>
+          <w:tab w:val="clear" w:pos="1080"/>
+          <w:tab w:val="num" w:pos="1440"/>
+        </w:tabs>
+        <w:ind w:left="1080"/>
       </w:pPr>
       <w:r>
         <w:rPr>
@@ -961,6 +1069,15 @@
     <w:p>
       <w:pPr>
         <w:pStyle w:val="RelatedWork"/>
+        <w:numPr>
+          <w:ilvl w:val="0"/>
+          <w:numId w:val="9"/>
+        </w:numPr>
+        <w:tabs>
+          <w:tab w:val="clear" w:pos="1080"/>
+          <w:tab w:val="num" w:pos="1440"/>
+        </w:tabs>
+        <w:ind w:left="1080"/>
       </w:pPr>
       <w:r>
         <w:rPr>
@@ -1018,6 +1135,15 @@
     <w:p>
       <w:pPr>
         <w:pStyle w:val="RelatedWork"/>
+        <w:numPr>
+          <w:ilvl w:val="0"/>
+          <w:numId w:val="9"/>
+        </w:numPr>
+        <w:tabs>
+          <w:tab w:val="clear" w:pos="1080"/>
+          <w:tab w:val="num" w:pos="1440"/>
+        </w:tabs>
+        <w:ind w:left="1080"/>
       </w:pPr>
       <w:r>
         <w:rPr>
@@ -1075,6 +1201,15 @@
     <w:p>
       <w:pPr>
         <w:pStyle w:val="RelatedWork"/>
+        <w:numPr>
+          <w:ilvl w:val="0"/>
+          <w:numId w:val="9"/>
+        </w:numPr>
+        <w:tabs>
+          <w:tab w:val="clear" w:pos="1080"/>
+          <w:tab w:val="num" w:pos="1440"/>
+        </w:tabs>
+        <w:ind w:left="1080"/>
       </w:pPr>
       <w:r>
         <w:rPr>
@@ -1132,6 +1267,15 @@
     <w:p>
       <w:pPr>
         <w:pStyle w:val="RelatedWork"/>
+        <w:numPr>
+          <w:ilvl w:val="0"/>
+          <w:numId w:val="9"/>
+        </w:numPr>
+        <w:tabs>
+          <w:tab w:val="clear" w:pos="1080"/>
+          <w:tab w:val="num" w:pos="1440"/>
+        </w:tabs>
+        <w:ind w:left="1080"/>
       </w:pPr>
       <w:r>
         <w:rPr>
@@ -1189,6 +1333,15 @@
     <w:p>
       <w:pPr>
         <w:pStyle w:val="RelatedWork"/>
+        <w:numPr>
+          <w:ilvl w:val="0"/>
+          <w:numId w:val="9"/>
+        </w:numPr>
+        <w:tabs>
+          <w:tab w:val="clear" w:pos="1080"/>
+          <w:tab w:val="num" w:pos="1440"/>
+        </w:tabs>
+        <w:ind w:left="1080"/>
       </w:pPr>
       <w:r>
         <w:rPr>
@@ -1246,6 +1399,15 @@
     <w:p>
       <w:pPr>
         <w:pStyle w:val="RelatedWork"/>
+        <w:numPr>
+          <w:ilvl w:val="0"/>
+          <w:numId w:val="9"/>
+        </w:numPr>
+        <w:tabs>
+          <w:tab w:val="clear" w:pos="1080"/>
+          <w:tab w:val="num" w:pos="1440"/>
+        </w:tabs>
+        <w:ind w:left="1080"/>
       </w:pPr>
       <w:r>
         <w:rPr>
@@ -1303,6 +1465,15 @@
     <w:p>
       <w:pPr>
         <w:pStyle w:val="RelatedWork"/>
+        <w:numPr>
+          <w:ilvl w:val="0"/>
+          <w:numId w:val="9"/>
+        </w:numPr>
+        <w:tabs>
+          <w:tab w:val="clear" w:pos="1080"/>
+          <w:tab w:val="num" w:pos="1440"/>
+        </w:tabs>
+        <w:ind w:left="1080"/>
       </w:pPr>
       <w:r>
         <w:rPr>
@@ -1360,6 +1531,15 @@
     <w:p>
       <w:pPr>
         <w:pStyle w:val="RelatedWork"/>
+        <w:numPr>
+          <w:ilvl w:val="0"/>
+          <w:numId w:val="9"/>
+        </w:numPr>
+        <w:tabs>
+          <w:tab w:val="clear" w:pos="1080"/>
+          <w:tab w:val="num" w:pos="1440"/>
+        </w:tabs>
+        <w:ind w:left="1080"/>
       </w:pPr>
       <w:r>
         <w:rPr>
@@ -1417,6 +1597,15 @@
     <w:p>
       <w:pPr>
         <w:pStyle w:val="RelatedWork"/>
+        <w:numPr>
+          <w:ilvl w:val="0"/>
+          <w:numId w:val="9"/>
+        </w:numPr>
+        <w:tabs>
+          <w:tab w:val="clear" w:pos="1080"/>
+          <w:tab w:val="num" w:pos="1440"/>
+        </w:tabs>
+        <w:ind w:left="1080"/>
       </w:pPr>
       <w:r>
         <w:rPr>
@@ -1474,6 +1663,15 @@
     <w:p>
       <w:pPr>
         <w:pStyle w:val="RelatedWork"/>
+        <w:numPr>
+          <w:ilvl w:val="0"/>
+          <w:numId w:val="9"/>
+        </w:numPr>
+        <w:tabs>
+          <w:tab w:val="clear" w:pos="1080"/>
+          <w:tab w:val="num" w:pos="1440"/>
+        </w:tabs>
+        <w:ind w:left="1080"/>
       </w:pPr>
       <w:r>
         <w:rPr>
@@ -1531,6 +1729,15 @@
     <w:p>
       <w:pPr>
         <w:pStyle w:val="RelatedWork"/>
+        <w:numPr>
+          <w:ilvl w:val="0"/>
+          <w:numId w:val="9"/>
+        </w:numPr>
+        <w:tabs>
+          <w:tab w:val="clear" w:pos="1080"/>
+          <w:tab w:val="num" w:pos="1440"/>
+        </w:tabs>
+        <w:ind w:left="1080"/>
       </w:pPr>
       <w:r>
         <w:rPr>
@@ -1588,6 +1795,15 @@
     <w:p>
       <w:pPr>
         <w:pStyle w:val="RelatedWork"/>
+        <w:numPr>
+          <w:ilvl w:val="0"/>
+          <w:numId w:val="9"/>
+        </w:numPr>
+        <w:tabs>
+          <w:tab w:val="clear" w:pos="1080"/>
+          <w:tab w:val="num" w:pos="1440"/>
+        </w:tabs>
+        <w:ind w:left="1080"/>
       </w:pPr>
       <w:r>
         <w:rPr>
@@ -1633,6 +1849,15 @@
     <w:p>
       <w:pPr>
         <w:pStyle w:val="RelatedWork"/>
+        <w:numPr>
+          <w:ilvl w:val="0"/>
+          <w:numId w:val="9"/>
+        </w:numPr>
+        <w:tabs>
+          <w:tab w:val="clear" w:pos="1080"/>
+          <w:tab w:val="num" w:pos="1440"/>
+        </w:tabs>
+        <w:ind w:left="1080"/>
       </w:pPr>
       <w:r>
         <w:rPr>
@@ -1690,6 +1915,15 @@
     <w:p>
       <w:pPr>
         <w:pStyle w:val="RelatedWork"/>
+        <w:numPr>
+          <w:ilvl w:val="0"/>
+          <w:numId w:val="9"/>
+        </w:numPr>
+        <w:tabs>
+          <w:tab w:val="clear" w:pos="1080"/>
+          <w:tab w:val="num" w:pos="1440"/>
+        </w:tabs>
+        <w:ind w:left="1080"/>
       </w:pPr>
       <w:r>
         <w:rPr>
@@ -1747,6 +1981,15 @@
     <w:p>
       <w:pPr>
         <w:pStyle w:val="RelatedWork"/>
+        <w:numPr>
+          <w:ilvl w:val="0"/>
+          <w:numId w:val="9"/>
+        </w:numPr>
+        <w:tabs>
+          <w:tab w:val="clear" w:pos="1080"/>
+          <w:tab w:val="num" w:pos="1440"/>
+        </w:tabs>
+        <w:ind w:left="1080"/>
       </w:pPr>
       <w:r>
         <w:rPr>
@@ -1804,6 +2047,15 @@
     <w:p>
       <w:pPr>
         <w:pStyle w:val="RelatedWork"/>
+        <w:numPr>
+          <w:ilvl w:val="0"/>
+          <w:numId w:val="9"/>
+        </w:numPr>
+        <w:tabs>
+          <w:tab w:val="clear" w:pos="1080"/>
+          <w:tab w:val="num" w:pos="1440"/>
+        </w:tabs>
+        <w:ind w:left="1080"/>
       </w:pPr>
       <w:r>
         <w:rPr>
@@ -1861,6 +2113,15 @@
     <w:p>
       <w:pPr>
         <w:pStyle w:val="RelatedWork"/>
+        <w:numPr>
+          <w:ilvl w:val="0"/>
+          <w:numId w:val="9"/>
+        </w:numPr>
+        <w:tabs>
+          <w:tab w:val="clear" w:pos="1080"/>
+          <w:tab w:val="num" w:pos="1440"/>
+        </w:tabs>
+        <w:ind w:left="1080"/>
       </w:pPr>
       <w:r>
         <w:rPr>
@@ -1918,6 +2179,15 @@
     <w:p>
       <w:pPr>
         <w:pStyle w:val="RelatedWork"/>
+        <w:numPr>
+          <w:ilvl w:val="0"/>
+          <w:numId w:val="9"/>
+        </w:numPr>
+        <w:tabs>
+          <w:tab w:val="clear" w:pos="1080"/>
+          <w:tab w:val="num" w:pos="1440"/>
+        </w:tabs>
+        <w:ind w:left="1080"/>
       </w:pPr>
       <w:r>
         <w:rPr>
@@ -1963,6 +2233,15 @@
     <w:p>
       <w:pPr>
         <w:pStyle w:val="RelatedWork"/>
+        <w:numPr>
+          <w:ilvl w:val="0"/>
+          <w:numId w:val="9"/>
+        </w:numPr>
+        <w:tabs>
+          <w:tab w:val="clear" w:pos="1080"/>
+          <w:tab w:val="num" w:pos="1440"/>
+        </w:tabs>
+        <w:ind w:left="1080"/>
       </w:pPr>
       <w:r>
         <w:rPr>
@@ -2008,6 +2287,15 @@
     <w:p>
       <w:pPr>
         <w:pStyle w:val="RelatedWork"/>
+        <w:numPr>
+          <w:ilvl w:val="0"/>
+          <w:numId w:val="9"/>
+        </w:numPr>
+        <w:tabs>
+          <w:tab w:val="clear" w:pos="1080"/>
+          <w:tab w:val="num" w:pos="1440"/>
+        </w:tabs>
+        <w:ind w:left="1080"/>
       </w:pPr>
       <w:r>
         <w:rPr>
@@ -2053,6 +2341,15 @@
     <w:p>
       <w:pPr>
         <w:pStyle w:val="RelatedWork"/>
+        <w:numPr>
+          <w:ilvl w:val="0"/>
+          <w:numId w:val="9"/>
+        </w:numPr>
+        <w:tabs>
+          <w:tab w:val="clear" w:pos="1080"/>
+          <w:tab w:val="num" w:pos="1440"/>
+        </w:tabs>
+        <w:ind w:left="1080"/>
       </w:pPr>
       <w:r>
         <w:rPr>
@@ -2098,6 +2395,15 @@
     <w:p>
       <w:pPr>
         <w:pStyle w:val="RelatedWork"/>
+        <w:numPr>
+          <w:ilvl w:val="0"/>
+          <w:numId w:val="9"/>
+        </w:numPr>
+        <w:tabs>
+          <w:tab w:val="clear" w:pos="1080"/>
+          <w:tab w:val="num" w:pos="1440"/>
+        </w:tabs>
+        <w:ind w:left="1080"/>
       </w:pPr>
       <w:r>
         <w:rPr>
@@ -2143,96 +2449,15 @@
     <w:p>
       <w:pPr>
         <w:pStyle w:val="RelatedWork"/>
-      </w:pPr>
-      <w:r>
-        <w:rPr>
-          <w:i/>
-        </w:rPr>
-        <w:t>CybOX</w:t>
-      </w:r>
-      <w:r>
-        <w:rPr>
-          <w:i/>
-          <w:vertAlign w:val="superscript"/>
-        </w:rPr>
-        <w:t>TM</w:t>
-      </w:r>
-      <w:r>
-        <w:rPr>
-          <w:i/>
-        </w:rPr>
-        <w:t xml:space="preserve"> Version </w:t>
-      </w:r>
-      <w:r>
-        <w:rPr>
-          <w:i/>
-        </w:rPr>
-        <w:t>2.1.1</w:t>
-      </w:r>
-      <w:r>
-        <w:rPr>
-          <w:i/>
-        </w:rPr>
-        <w:t xml:space="preserve"> </w:t>
-      </w:r>
-      <w:r>
-        <w:rPr>
-          <w:i/>
-        </w:rPr>
-        <w:t>Part 35: Mutex Object</w:t>
-      </w:r>
-      <w:r>
-        <w:t>. [URI]</w:t>
-      </w:r>
-    </w:p>
-    <w:p>
-      <w:pPr>
-        <w:pStyle w:val="RelatedWork"/>
-      </w:pPr>
-      <w:r>
-        <w:rPr>
-          <w:i/>
-        </w:rPr>
-        <w:t>CybOX</w:t>
-      </w:r>
-      <w:r>
-        <w:rPr>
-          <w:i/>
-          <w:vertAlign w:val="superscript"/>
-        </w:rPr>
-        <w:t>TM</w:t>
-      </w:r>
-      <w:r>
-        <w:rPr>
-          <w:i/>
-        </w:rPr>
-        <w:t xml:space="preserve"> Version </w:t>
-      </w:r>
-      <w:r>
-        <w:rPr>
-          <w:i/>
-        </w:rPr>
-        <w:t>2.1.1</w:t>
-      </w:r>
-      <w:r>
-        <w:rPr>
-          <w:i/>
-        </w:rPr>
-        <w:t xml:space="preserve"> </w:t>
-      </w:r>
-      <w:r>
-        <w:rPr>
-          <w:i/>
-        </w:rPr>
-        <w:t>Part 36: Network Connection Object</w:t>
-      </w:r>
-      <w:r>
-        <w:t>. [URI]</w:t>
-      </w:r>
-    </w:p>
-    <w:p>
-      <w:pPr>
-        <w:pStyle w:val="RelatedWork"/>
+        <w:numPr>
+          <w:ilvl w:val="0"/>
+          <w:numId w:val="9"/>
+        </w:numPr>
+        <w:tabs>
+          <w:tab w:val="clear" w:pos="1080"/>
+          <w:tab w:val="num" w:pos="1440"/>
+        </w:tabs>
+        <w:ind w:left="1080"/>
       </w:pPr>
       <w:r>
         <w:rPr>
@@ -2270,6 +2495,114 @@
         <w:rPr>
           <w:i/>
         </w:rPr>
+        <w:t>Part 35: Mutex Object</w:t>
+      </w:r>
+      <w:r>
+        <w:t>. [URI]</w:t>
+      </w:r>
+    </w:p>
+    <w:p>
+      <w:pPr>
+        <w:pStyle w:val="RelatedWork"/>
+        <w:numPr>
+          <w:ilvl w:val="0"/>
+          <w:numId w:val="9"/>
+        </w:numPr>
+        <w:tabs>
+          <w:tab w:val="clear" w:pos="1080"/>
+          <w:tab w:val="num" w:pos="1440"/>
+        </w:tabs>
+        <w:ind w:left="1080"/>
+      </w:pPr>
+      <w:r>
+        <w:rPr>
+          <w:i/>
+        </w:rPr>
+        <w:t>CybOX</w:t>
+      </w:r>
+      <w:r>
+        <w:rPr>
+          <w:i/>
+          <w:vertAlign w:val="superscript"/>
+        </w:rPr>
+        <w:t>TM</w:t>
+      </w:r>
+      <w:r>
+        <w:rPr>
+          <w:i/>
+        </w:rPr>
+        <w:t xml:space="preserve"> Version </w:t>
+      </w:r>
+      <w:r>
+        <w:rPr>
+          <w:i/>
+        </w:rPr>
+        <w:t>2.1.1</w:t>
+      </w:r>
+      <w:r>
+        <w:rPr>
+          <w:i/>
+        </w:rPr>
+        <w:t xml:space="preserve"> </w:t>
+      </w:r>
+      <w:r>
+        <w:rPr>
+          <w:i/>
+        </w:rPr>
+        <w:t>Part 36: Network Connection Object</w:t>
+      </w:r>
+      <w:r>
+        <w:t>. [URI]</w:t>
+      </w:r>
+    </w:p>
+    <w:p>
+      <w:pPr>
+        <w:pStyle w:val="RelatedWork"/>
+        <w:numPr>
+          <w:ilvl w:val="0"/>
+          <w:numId w:val="9"/>
+        </w:numPr>
+        <w:tabs>
+          <w:tab w:val="clear" w:pos="1080"/>
+          <w:tab w:val="num" w:pos="1440"/>
+        </w:tabs>
+        <w:ind w:left="1080"/>
+      </w:pPr>
+      <w:r>
+        <w:rPr>
+          <w:i/>
+        </w:rPr>
+        <w:t>CybOX</w:t>
+      </w:r>
+      <w:r>
+        <w:rPr>
+          <w:i/>
+          <w:vertAlign w:val="superscript"/>
+        </w:rPr>
+        <w:t>TM</w:t>
+      </w:r>
+      <w:r>
+        <w:rPr>
+          <w:i/>
+        </w:rPr>
+        <w:t xml:space="preserve"> Version </w:t>
+      </w:r>
+      <w:r>
+        <w:rPr>
+          <w:i/>
+        </w:rPr>
+        <w:t>2.1.1</w:t>
+      </w:r>
+      <w:r>
+        <w:rPr>
+          <w:i/>
+        </w:rPr>
+        <w:t xml:space="preserve"> </w:t>
+      </w:r>
+      <w:r>
+        <w:rPr>
+          <w:i/>
+        </w:rPr>
         <w:t>Part 37: Network Flow Object</w:t>
       </w:r>
       <w:r>
@@ -2279,6 +2612,15 @@
     <w:p>
       <w:pPr>
         <w:pStyle w:val="RelatedWork"/>
+        <w:numPr>
+          <w:ilvl w:val="0"/>
+          <w:numId w:val="9"/>
+        </w:numPr>
+        <w:tabs>
+          <w:tab w:val="clear" w:pos="1080"/>
+          <w:tab w:val="num" w:pos="1440"/>
+        </w:tabs>
+        <w:ind w:left="1080"/>
       </w:pPr>
       <w:r>
         <w:rPr>
@@ -2324,6 +2666,15 @@
     <w:p>
       <w:pPr>
         <w:pStyle w:val="RelatedWork"/>
+        <w:numPr>
+          <w:ilvl w:val="0"/>
+          <w:numId w:val="9"/>
+        </w:numPr>
+        <w:tabs>
+          <w:tab w:val="clear" w:pos="1080"/>
+          <w:tab w:val="num" w:pos="1440"/>
+        </w:tabs>
+        <w:ind w:left="1080"/>
       </w:pPr>
       <w:r>
         <w:rPr>
@@ -2369,6 +2720,15 @@
     <w:p>
       <w:pPr>
         <w:pStyle w:val="RelatedWork"/>
+        <w:numPr>
+          <w:ilvl w:val="0"/>
+          <w:numId w:val="9"/>
+        </w:numPr>
+        <w:tabs>
+          <w:tab w:val="clear" w:pos="1080"/>
+          <w:tab w:val="num" w:pos="1440"/>
+        </w:tabs>
+        <w:ind w:left="1080"/>
       </w:pPr>
       <w:r>
         <w:rPr>
@@ -2414,6 +2774,15 @@
     <w:p>
       <w:pPr>
         <w:pStyle w:val="RelatedWork"/>
+        <w:numPr>
+          <w:ilvl w:val="0"/>
+          <w:numId w:val="9"/>
+        </w:numPr>
+        <w:tabs>
+          <w:tab w:val="clear" w:pos="1080"/>
+          <w:tab w:val="num" w:pos="1440"/>
+        </w:tabs>
+        <w:ind w:left="1080"/>
       </w:pPr>
       <w:r>
         <w:rPr>
@@ -2459,6 +2828,15 @@
     <w:p>
       <w:pPr>
         <w:pStyle w:val="RelatedWork"/>
+        <w:numPr>
+          <w:ilvl w:val="0"/>
+          <w:numId w:val="9"/>
+        </w:numPr>
+        <w:tabs>
+          <w:tab w:val="clear" w:pos="1080"/>
+          <w:tab w:val="num" w:pos="1440"/>
+        </w:tabs>
+        <w:ind w:left="1080"/>
       </w:pPr>
       <w:r>
         <w:rPr>
@@ -2504,6 +2882,15 @@
     <w:p>
       <w:pPr>
         <w:pStyle w:val="RelatedWork"/>
+        <w:numPr>
+          <w:ilvl w:val="0"/>
+          <w:numId w:val="9"/>
+        </w:numPr>
+        <w:tabs>
+          <w:tab w:val="clear" w:pos="1080"/>
+          <w:tab w:val="num" w:pos="1440"/>
+        </w:tabs>
+        <w:ind w:left="1080"/>
       </w:pPr>
       <w:r>
         <w:rPr>
@@ -2549,6 +2936,15 @@
     <w:p>
       <w:pPr>
         <w:pStyle w:val="RelatedWork"/>
+        <w:numPr>
+          <w:ilvl w:val="0"/>
+          <w:numId w:val="9"/>
+        </w:numPr>
+        <w:tabs>
+          <w:tab w:val="clear" w:pos="1080"/>
+          <w:tab w:val="num" w:pos="1440"/>
+        </w:tabs>
+        <w:ind w:left="1080"/>
       </w:pPr>
       <w:r>
         <w:rPr>
@@ -2594,6 +2990,15 @@
     <w:p>
       <w:pPr>
         <w:pStyle w:val="RelatedWork"/>
+        <w:numPr>
+          <w:ilvl w:val="0"/>
+          <w:numId w:val="9"/>
+        </w:numPr>
+        <w:tabs>
+          <w:tab w:val="clear" w:pos="1080"/>
+          <w:tab w:val="num" w:pos="1440"/>
+        </w:tabs>
+        <w:ind w:left="1080"/>
       </w:pPr>
       <w:r>
         <w:rPr>
@@ -2639,6 +3044,15 @@
     <w:p>
       <w:pPr>
         <w:pStyle w:val="RelatedWork"/>
+        <w:numPr>
+          <w:ilvl w:val="0"/>
+          <w:numId w:val="9"/>
+        </w:numPr>
+        <w:tabs>
+          <w:tab w:val="clear" w:pos="1080"/>
+          <w:tab w:val="num" w:pos="1440"/>
+        </w:tabs>
+        <w:ind w:left="1080"/>
       </w:pPr>
       <w:r>
         <w:rPr>
@@ -2684,6 +3098,15 @@
     <w:p>
       <w:pPr>
         <w:pStyle w:val="RelatedWork"/>
+        <w:numPr>
+          <w:ilvl w:val="0"/>
+          <w:numId w:val="9"/>
+        </w:numPr>
+        <w:tabs>
+          <w:tab w:val="clear" w:pos="1080"/>
+          <w:tab w:val="num" w:pos="1440"/>
+        </w:tabs>
+        <w:ind w:left="1080"/>
       </w:pPr>
       <w:r>
         <w:rPr>
@@ -2729,6 +3152,15 @@
     <w:p>
       <w:pPr>
         <w:pStyle w:val="RelatedWork"/>
+        <w:numPr>
+          <w:ilvl w:val="0"/>
+          <w:numId w:val="9"/>
+        </w:numPr>
+        <w:tabs>
+          <w:tab w:val="clear" w:pos="1080"/>
+          <w:tab w:val="num" w:pos="1440"/>
+        </w:tabs>
+        <w:ind w:left="1080"/>
       </w:pPr>
       <w:r>
         <w:rPr>
@@ -2774,6 +3206,15 @@
     <w:p>
       <w:pPr>
         <w:pStyle w:val="RelatedWork"/>
+        <w:numPr>
+          <w:ilvl w:val="0"/>
+          <w:numId w:val="9"/>
+        </w:numPr>
+        <w:tabs>
+          <w:tab w:val="clear" w:pos="1080"/>
+          <w:tab w:val="num" w:pos="1440"/>
+        </w:tabs>
+        <w:ind w:left="1080"/>
       </w:pPr>
       <w:r>
         <w:rPr>
@@ -2819,6 +3260,15 @@
     <w:p>
       <w:pPr>
         <w:pStyle w:val="RelatedWork"/>
+        <w:numPr>
+          <w:ilvl w:val="0"/>
+          <w:numId w:val="9"/>
+        </w:numPr>
+        <w:tabs>
+          <w:tab w:val="clear" w:pos="1080"/>
+          <w:tab w:val="num" w:pos="1440"/>
+        </w:tabs>
+        <w:ind w:left="1080"/>
       </w:pPr>
       <w:r>
         <w:rPr>
@@ -2864,6 +3314,15 @@
     <w:p>
       <w:pPr>
         <w:pStyle w:val="RelatedWork"/>
+        <w:numPr>
+          <w:ilvl w:val="0"/>
+          <w:numId w:val="9"/>
+        </w:numPr>
+        <w:tabs>
+          <w:tab w:val="clear" w:pos="1080"/>
+          <w:tab w:val="num" w:pos="1440"/>
+        </w:tabs>
+        <w:ind w:left="1080"/>
       </w:pPr>
       <w:r>
         <w:rPr>
@@ -2909,6 +3368,15 @@
     <w:p>
       <w:pPr>
         <w:pStyle w:val="RelatedWork"/>
+        <w:numPr>
+          <w:ilvl w:val="0"/>
+          <w:numId w:val="9"/>
+        </w:numPr>
+        <w:tabs>
+          <w:tab w:val="clear" w:pos="1080"/>
+          <w:tab w:val="num" w:pos="1440"/>
+        </w:tabs>
+        <w:ind w:left="1080"/>
       </w:pPr>
       <w:r>
         <w:rPr>
@@ -2954,6 +3422,15 @@
     <w:p>
       <w:pPr>
         <w:pStyle w:val="RelatedWork"/>
+        <w:numPr>
+          <w:ilvl w:val="0"/>
+          <w:numId w:val="9"/>
+        </w:numPr>
+        <w:tabs>
+          <w:tab w:val="clear" w:pos="1080"/>
+          <w:tab w:val="num" w:pos="1440"/>
+        </w:tabs>
+        <w:ind w:left="1080"/>
       </w:pPr>
       <w:r>
         <w:rPr>
@@ -2999,6 +3476,15 @@
     <w:p>
       <w:pPr>
         <w:pStyle w:val="RelatedWork"/>
+        <w:numPr>
+          <w:ilvl w:val="0"/>
+          <w:numId w:val="9"/>
+        </w:numPr>
+        <w:tabs>
+          <w:tab w:val="clear" w:pos="1080"/>
+          <w:tab w:val="num" w:pos="1440"/>
+        </w:tabs>
+        <w:ind w:left="1080"/>
       </w:pPr>
       <w:r>
         <w:rPr>
@@ -3044,6 +3530,15 @@
     <w:p>
       <w:pPr>
         <w:pStyle w:val="RelatedWork"/>
+        <w:numPr>
+          <w:ilvl w:val="0"/>
+          <w:numId w:val="9"/>
+        </w:numPr>
+        <w:tabs>
+          <w:tab w:val="clear" w:pos="1080"/>
+          <w:tab w:val="num" w:pos="1440"/>
+        </w:tabs>
+        <w:ind w:left="1080"/>
       </w:pPr>
       <w:r>
         <w:rPr>
@@ -3089,6 +3584,15 @@
     <w:p>
       <w:pPr>
         <w:pStyle w:val="RelatedWork"/>
+        <w:numPr>
+          <w:ilvl w:val="0"/>
+          <w:numId w:val="9"/>
+        </w:numPr>
+        <w:tabs>
+          <w:tab w:val="clear" w:pos="1080"/>
+          <w:tab w:val="num" w:pos="1440"/>
+        </w:tabs>
+        <w:ind w:left="1080"/>
       </w:pPr>
       <w:r>
         <w:rPr>
@@ -3134,6 +3638,15 @@
     <w:p>
       <w:pPr>
         <w:pStyle w:val="RelatedWork"/>
+        <w:numPr>
+          <w:ilvl w:val="0"/>
+          <w:numId w:val="9"/>
+        </w:numPr>
+        <w:tabs>
+          <w:tab w:val="clear" w:pos="1080"/>
+          <w:tab w:val="num" w:pos="1440"/>
+        </w:tabs>
+        <w:ind w:left="1080"/>
       </w:pPr>
       <w:r>
         <w:rPr>
@@ -3179,6 +3692,15 @@
     <w:p>
       <w:pPr>
         <w:pStyle w:val="RelatedWork"/>
+        <w:numPr>
+          <w:ilvl w:val="0"/>
+          <w:numId w:val="9"/>
+        </w:numPr>
+        <w:tabs>
+          <w:tab w:val="clear" w:pos="1080"/>
+          <w:tab w:val="num" w:pos="1440"/>
+        </w:tabs>
+        <w:ind w:left="1080"/>
       </w:pPr>
       <w:r>
         <w:rPr>
@@ -3224,6 +3746,15 @@
     <w:p>
       <w:pPr>
         <w:pStyle w:val="RelatedWork"/>
+        <w:numPr>
+          <w:ilvl w:val="0"/>
+          <w:numId w:val="9"/>
+        </w:numPr>
+        <w:tabs>
+          <w:tab w:val="clear" w:pos="1080"/>
+          <w:tab w:val="num" w:pos="1440"/>
+        </w:tabs>
+        <w:ind w:left="1080"/>
       </w:pPr>
       <w:r>
         <w:rPr>
@@ -3269,6 +3800,15 @@
     <w:p>
       <w:pPr>
         <w:pStyle w:val="RelatedWork"/>
+        <w:numPr>
+          <w:ilvl w:val="0"/>
+          <w:numId w:val="9"/>
+        </w:numPr>
+        <w:tabs>
+          <w:tab w:val="clear" w:pos="1080"/>
+          <w:tab w:val="num" w:pos="1440"/>
+        </w:tabs>
+        <w:ind w:left="1080"/>
       </w:pPr>
       <w:r>
         <w:rPr>
@@ -3314,6 +3854,15 @@
     <w:p>
       <w:pPr>
         <w:pStyle w:val="RelatedWork"/>
+        <w:numPr>
+          <w:ilvl w:val="0"/>
+          <w:numId w:val="9"/>
+        </w:numPr>
+        <w:tabs>
+          <w:tab w:val="clear" w:pos="1080"/>
+          <w:tab w:val="num" w:pos="1440"/>
+        </w:tabs>
+        <w:ind w:left="1080"/>
       </w:pPr>
       <w:r>
         <w:rPr>
@@ -3359,6 +3908,15 @@
     <w:p>
       <w:pPr>
         <w:pStyle w:val="RelatedWork"/>
+        <w:numPr>
+          <w:ilvl w:val="0"/>
+          <w:numId w:val="9"/>
+        </w:numPr>
+        <w:tabs>
+          <w:tab w:val="clear" w:pos="1080"/>
+          <w:tab w:val="num" w:pos="1440"/>
+        </w:tabs>
+        <w:ind w:left="1080"/>
       </w:pPr>
       <w:r>
         <w:rPr>
@@ -3404,6 +3962,15 @@
     <w:p>
       <w:pPr>
         <w:pStyle w:val="RelatedWork"/>
+        <w:numPr>
+          <w:ilvl w:val="0"/>
+          <w:numId w:val="9"/>
+        </w:numPr>
+        <w:tabs>
+          <w:tab w:val="clear" w:pos="1080"/>
+          <w:tab w:val="num" w:pos="1440"/>
+        </w:tabs>
+        <w:ind w:left="1080"/>
       </w:pPr>
       <w:r>
         <w:rPr>
@@ -3449,6 +4016,15 @@
     <w:p>
       <w:pPr>
         <w:pStyle w:val="RelatedWork"/>
+        <w:numPr>
+          <w:ilvl w:val="0"/>
+          <w:numId w:val="9"/>
+        </w:numPr>
+        <w:tabs>
+          <w:tab w:val="clear" w:pos="1080"/>
+          <w:tab w:val="num" w:pos="1440"/>
+        </w:tabs>
+        <w:ind w:left="1080"/>
       </w:pPr>
       <w:r>
         <w:rPr>
@@ -3494,6 +4070,15 @@
     <w:p>
       <w:pPr>
         <w:pStyle w:val="RelatedWork"/>
+        <w:numPr>
+          <w:ilvl w:val="0"/>
+          <w:numId w:val="9"/>
+        </w:numPr>
+        <w:tabs>
+          <w:tab w:val="clear" w:pos="1080"/>
+          <w:tab w:val="num" w:pos="1440"/>
+        </w:tabs>
+        <w:ind w:left="1080"/>
       </w:pPr>
       <w:r>
         <w:rPr>
@@ -3539,6 +4124,15 @@
     <w:p>
       <w:pPr>
         <w:pStyle w:val="RelatedWork"/>
+        <w:numPr>
+          <w:ilvl w:val="0"/>
+          <w:numId w:val="9"/>
+        </w:numPr>
+        <w:tabs>
+          <w:tab w:val="clear" w:pos="1080"/>
+          <w:tab w:val="num" w:pos="1440"/>
+        </w:tabs>
+        <w:ind w:left="1080"/>
       </w:pPr>
       <w:r>
         <w:rPr>
@@ -3584,6 +4178,15 @@
     <w:p>
       <w:pPr>
         <w:pStyle w:val="RelatedWork"/>
+        <w:numPr>
+          <w:ilvl w:val="0"/>
+          <w:numId w:val="9"/>
+        </w:numPr>
+        <w:tabs>
+          <w:tab w:val="clear" w:pos="1080"/>
+          <w:tab w:val="num" w:pos="1440"/>
+        </w:tabs>
+        <w:ind w:left="1080"/>
       </w:pPr>
       <w:r>
         <w:rPr>
@@ -3629,6 +4232,15 @@
     <w:p>
       <w:pPr>
         <w:pStyle w:val="RelatedWork"/>
+        <w:numPr>
+          <w:ilvl w:val="0"/>
+          <w:numId w:val="9"/>
+        </w:numPr>
+        <w:tabs>
+          <w:tab w:val="clear" w:pos="1080"/>
+          <w:tab w:val="num" w:pos="1440"/>
+        </w:tabs>
+        <w:ind w:left="1080"/>
       </w:pPr>
       <w:r>
         <w:rPr>
@@ -3674,6 +4286,15 @@
     <w:p>
       <w:pPr>
         <w:pStyle w:val="RelatedWork"/>
+        <w:numPr>
+          <w:ilvl w:val="0"/>
+          <w:numId w:val="9"/>
+        </w:numPr>
+        <w:tabs>
+          <w:tab w:val="clear" w:pos="1080"/>
+          <w:tab w:val="num" w:pos="1440"/>
+        </w:tabs>
+        <w:ind w:left="1080"/>
       </w:pPr>
       <w:r>
         <w:rPr>
@@ -3719,6 +4340,15 @@
     <w:p>
       <w:pPr>
         <w:pStyle w:val="RelatedWork"/>
+        <w:numPr>
+          <w:ilvl w:val="0"/>
+          <w:numId w:val="9"/>
+        </w:numPr>
+        <w:tabs>
+          <w:tab w:val="clear" w:pos="1080"/>
+          <w:tab w:val="num" w:pos="1440"/>
+        </w:tabs>
+        <w:ind w:left="1080"/>
       </w:pPr>
       <w:r>
         <w:rPr>
@@ -3764,6 +4394,15 @@
     <w:p>
       <w:pPr>
         <w:pStyle w:val="RelatedWork"/>
+        <w:numPr>
+          <w:ilvl w:val="0"/>
+          <w:numId w:val="9"/>
+        </w:numPr>
+        <w:tabs>
+          <w:tab w:val="clear" w:pos="1080"/>
+          <w:tab w:val="num" w:pos="1440"/>
+        </w:tabs>
+        <w:ind w:left="1080"/>
       </w:pPr>
       <w:r>
         <w:rPr>
@@ -3809,6 +4448,15 @@
     <w:p>
       <w:pPr>
         <w:pStyle w:val="RelatedWork"/>
+        <w:numPr>
+          <w:ilvl w:val="0"/>
+          <w:numId w:val="9"/>
+        </w:numPr>
+        <w:tabs>
+          <w:tab w:val="clear" w:pos="1080"/>
+          <w:tab w:val="num" w:pos="1440"/>
+        </w:tabs>
+        <w:ind w:left="1080"/>
       </w:pPr>
       <w:r>
         <w:rPr>
@@ -3854,6 +4502,15 @@
     <w:p>
       <w:pPr>
         <w:pStyle w:val="RelatedWork"/>
+        <w:numPr>
+          <w:ilvl w:val="0"/>
+          <w:numId w:val="9"/>
+        </w:numPr>
+        <w:tabs>
+          <w:tab w:val="clear" w:pos="1080"/>
+          <w:tab w:val="num" w:pos="1440"/>
+        </w:tabs>
+        <w:ind w:left="1080"/>
       </w:pPr>
       <w:r>
         <w:rPr>
@@ -3899,6 +4556,15 @@
     <w:p>
       <w:pPr>
         <w:pStyle w:val="RelatedWork"/>
+        <w:numPr>
+          <w:ilvl w:val="0"/>
+          <w:numId w:val="9"/>
+        </w:numPr>
+        <w:tabs>
+          <w:tab w:val="clear" w:pos="1080"/>
+          <w:tab w:val="num" w:pos="1440"/>
+        </w:tabs>
+        <w:ind w:left="1080"/>
       </w:pPr>
       <w:r>
         <w:rPr>
@@ -3944,6 +4610,15 @@
     <w:p>
       <w:pPr>
         <w:pStyle w:val="RelatedWork"/>
+        <w:numPr>
+          <w:ilvl w:val="0"/>
+          <w:numId w:val="9"/>
+        </w:numPr>
+        <w:tabs>
+          <w:tab w:val="clear" w:pos="1080"/>
+          <w:tab w:val="num" w:pos="1440"/>
+        </w:tabs>
+        <w:ind w:left="1080"/>
       </w:pPr>
       <w:r>
         <w:rPr>
@@ -3989,6 +4664,15 @@
     <w:p>
       <w:pPr>
         <w:pStyle w:val="RelatedWork"/>
+        <w:numPr>
+          <w:ilvl w:val="0"/>
+          <w:numId w:val="9"/>
+        </w:numPr>
+        <w:tabs>
+          <w:tab w:val="clear" w:pos="1080"/>
+          <w:tab w:val="num" w:pos="1440"/>
+        </w:tabs>
+        <w:ind w:left="1080"/>
       </w:pPr>
       <w:r>
         <w:rPr>
@@ -4034,6 +4718,15 @@
     <w:p>
       <w:pPr>
         <w:pStyle w:val="RelatedWork"/>
+        <w:numPr>
+          <w:ilvl w:val="0"/>
+          <w:numId w:val="9"/>
+        </w:numPr>
+        <w:tabs>
+          <w:tab w:val="clear" w:pos="1080"/>
+          <w:tab w:val="num" w:pos="1440"/>
+        </w:tabs>
+        <w:ind w:left="1080"/>
       </w:pPr>
       <w:r>
         <w:rPr>
@@ -4079,6 +4772,15 @@
     <w:p>
       <w:pPr>
         <w:pStyle w:val="RelatedWork"/>
+        <w:numPr>
+          <w:ilvl w:val="0"/>
+          <w:numId w:val="9"/>
+        </w:numPr>
+        <w:tabs>
+          <w:tab w:val="clear" w:pos="1080"/>
+          <w:tab w:val="num" w:pos="1440"/>
+        </w:tabs>
+        <w:ind w:left="1080"/>
       </w:pPr>
       <w:r>
         <w:rPr>
@@ -4124,6 +4826,15 @@
     <w:p>
       <w:pPr>
         <w:pStyle w:val="RelatedWork"/>
+        <w:numPr>
+          <w:ilvl w:val="0"/>
+          <w:numId w:val="9"/>
+        </w:numPr>
+        <w:tabs>
+          <w:tab w:val="clear" w:pos="1080"/>
+          <w:tab w:val="num" w:pos="1440"/>
+        </w:tabs>
+        <w:ind w:left="1080"/>
       </w:pPr>
       <w:r>
         <w:rPr>
@@ -4169,6 +4880,15 @@
     <w:p>
       <w:pPr>
         <w:pStyle w:val="RelatedWork"/>
+        <w:numPr>
+          <w:ilvl w:val="0"/>
+          <w:numId w:val="9"/>
+        </w:numPr>
+        <w:tabs>
+          <w:tab w:val="clear" w:pos="1080"/>
+          <w:tab w:val="num" w:pos="1440"/>
+        </w:tabs>
+        <w:ind w:left="1080"/>
       </w:pPr>
       <w:r>
         <w:rPr>
@@ -4214,6 +4934,15 @@
     <w:p>
       <w:pPr>
         <w:pStyle w:val="RelatedWork"/>
+        <w:numPr>
+          <w:ilvl w:val="0"/>
+          <w:numId w:val="9"/>
+        </w:numPr>
+        <w:tabs>
+          <w:tab w:val="clear" w:pos="1080"/>
+          <w:tab w:val="num" w:pos="1440"/>
+        </w:tabs>
+        <w:ind w:left="1080"/>
       </w:pPr>
       <w:r>
         <w:rPr>
@@ -4259,6 +4988,15 @@
     <w:p>
       <w:pPr>
         <w:pStyle w:val="RelatedWork"/>
+        <w:numPr>
+          <w:ilvl w:val="0"/>
+          <w:numId w:val="9"/>
+        </w:numPr>
+        <w:tabs>
+          <w:tab w:val="clear" w:pos="1080"/>
+          <w:tab w:val="num" w:pos="1440"/>
+        </w:tabs>
+        <w:ind w:left="1080"/>
       </w:pPr>
       <w:r>
         <w:rPr>
@@ -4304,6 +5042,15 @@
     <w:p>
       <w:pPr>
         <w:pStyle w:val="RelatedWork"/>
+        <w:numPr>
+          <w:ilvl w:val="0"/>
+          <w:numId w:val="9"/>
+        </w:numPr>
+        <w:tabs>
+          <w:tab w:val="clear" w:pos="1080"/>
+          <w:tab w:val="num" w:pos="1440"/>
+        </w:tabs>
+        <w:ind w:left="1080"/>
       </w:pPr>
       <w:r>
         <w:rPr>
@@ -4349,6 +5096,15 @@
     <w:p>
       <w:pPr>
         <w:pStyle w:val="RelatedWork"/>
+        <w:numPr>
+          <w:ilvl w:val="0"/>
+          <w:numId w:val="9"/>
+        </w:numPr>
+        <w:tabs>
+          <w:tab w:val="clear" w:pos="1080"/>
+          <w:tab w:val="num" w:pos="1440"/>
+        </w:tabs>
+        <w:ind w:left="1080"/>
       </w:pPr>
       <w:r>
         <w:rPr>
@@ -4394,6 +5150,15 @@
     <w:p>
       <w:pPr>
         <w:pStyle w:val="RelatedWork"/>
+        <w:numPr>
+          <w:ilvl w:val="0"/>
+          <w:numId w:val="9"/>
+        </w:numPr>
+        <w:tabs>
+          <w:tab w:val="clear" w:pos="1080"/>
+          <w:tab w:val="num" w:pos="1440"/>
+        </w:tabs>
+        <w:ind w:left="1080"/>
       </w:pPr>
       <w:r>
         <w:rPr>
@@ -4439,6 +5204,15 @@
     <w:p>
       <w:pPr>
         <w:pStyle w:val="RelatedWork"/>
+        <w:numPr>
+          <w:ilvl w:val="0"/>
+          <w:numId w:val="9"/>
+        </w:numPr>
+        <w:tabs>
+          <w:tab w:val="clear" w:pos="1080"/>
+          <w:tab w:val="num" w:pos="1440"/>
+        </w:tabs>
+        <w:ind w:left="1080"/>
       </w:pPr>
       <w:r>
         <w:rPr>
@@ -4484,6 +5258,15 @@
     <w:p>
       <w:pPr>
         <w:pStyle w:val="RelatedWork"/>
+        <w:numPr>
+          <w:ilvl w:val="0"/>
+          <w:numId w:val="9"/>
+        </w:numPr>
+        <w:tabs>
+          <w:tab w:val="clear" w:pos="1080"/>
+          <w:tab w:val="num" w:pos="1440"/>
+        </w:tabs>
+        <w:ind w:left="1080"/>
       </w:pPr>
       <w:r>
         <w:rPr>
@@ -4529,231 +5312,15 @@
     <w:p>
       <w:pPr>
         <w:pStyle w:val="RelatedWork"/>
-      </w:pPr>
-      <w:r>
-        <w:rPr>
-          <w:i/>
-        </w:rPr>
-        <w:t>CybOX</w:t>
-      </w:r>
-      <w:r>
-        <w:rPr>
-          <w:i/>
-          <w:vertAlign w:val="superscript"/>
-        </w:rPr>
-        <w:t>TM</w:t>
-      </w:r>
-      <w:r>
-        <w:rPr>
-          <w:i/>
-        </w:rPr>
-        <w:t xml:space="preserve"> Version </w:t>
-      </w:r>
-      <w:r>
-        <w:rPr>
-          <w:i/>
-        </w:rPr>
-        <w:t>2.1.1</w:t>
-      </w:r>
-      <w:r>
-        <w:rPr>
-          <w:i/>
-        </w:rPr>
-        <w:t xml:space="preserve"> </w:t>
-      </w:r>
-      <w:r>
-        <w:rPr>
-          <w:i/>
-        </w:rPr>
-        <w:t>Part 88: Win System Restore Object</w:t>
-      </w:r>
-      <w:r>
-        <w:t>. [URI]</w:t>
-      </w:r>
-    </w:p>
-    <w:p>
-      <w:pPr>
-        <w:pStyle w:val="RelatedWork"/>
-      </w:pPr>
-      <w:r>
-        <w:rPr>
-          <w:i/>
-        </w:rPr>
-        <w:t>CybOX</w:t>
-      </w:r>
-      <w:r>
-        <w:rPr>
-          <w:i/>
-          <w:vertAlign w:val="superscript"/>
-        </w:rPr>
-        <w:t>TM</w:t>
-      </w:r>
-      <w:r>
-        <w:rPr>
-          <w:i/>
-        </w:rPr>
-        <w:t xml:space="preserve"> Version </w:t>
-      </w:r>
-      <w:r>
-        <w:rPr>
-          <w:i/>
-        </w:rPr>
-        <w:t>2.1.1</w:t>
-      </w:r>
-      <w:r>
-        <w:rPr>
-          <w:i/>
-        </w:rPr>
-        <w:t xml:space="preserve"> </w:t>
-      </w:r>
-      <w:r>
-        <w:rPr>
-          <w:i/>
-        </w:rPr>
-        <w:t>Part 89: Win Task Object</w:t>
-      </w:r>
-      <w:r>
-        <w:t>. [URI]</w:t>
-      </w:r>
-    </w:p>
-    <w:p>
-      <w:pPr>
-        <w:pStyle w:val="RelatedWork"/>
-      </w:pPr>
-      <w:r>
-        <w:rPr>
-          <w:i/>
-        </w:rPr>
-        <w:t>CybOX</w:t>
-      </w:r>
-      <w:r>
-        <w:rPr>
-          <w:i/>
-          <w:vertAlign w:val="superscript"/>
-        </w:rPr>
-        <w:t>TM</w:t>
-      </w:r>
-      <w:r>
-        <w:rPr>
-          <w:i/>
-        </w:rPr>
-        <w:t xml:space="preserve"> Version </w:t>
-      </w:r>
-      <w:r>
-        <w:rPr>
-          <w:i/>
-        </w:rPr>
-        <w:t>2.1.1</w:t>
-      </w:r>
-      <w:r>
-        <w:rPr>
-          <w:i/>
-        </w:rPr>
-        <w:t xml:space="preserve"> </w:t>
-      </w:r>
-      <w:r>
-        <w:rPr>
-          <w:i/>
-        </w:rPr>
-        <w:t>Part 90: Win Thread Object</w:t>
-      </w:r>
-      <w:r>
-        <w:t>. [URI]</w:t>
-      </w:r>
-    </w:p>
-    <w:p>
-      <w:pPr>
-        <w:pStyle w:val="RelatedWork"/>
-      </w:pPr>
-      <w:r>
-        <w:rPr>
-          <w:i/>
-        </w:rPr>
-        <w:t>CybOX</w:t>
-      </w:r>
-      <w:r>
-        <w:rPr>
-          <w:i/>
-          <w:vertAlign w:val="superscript"/>
-        </w:rPr>
-        <w:t>TM</w:t>
-      </w:r>
-      <w:r>
-        <w:rPr>
-          <w:i/>
-        </w:rPr>
-        <w:t xml:space="preserve"> Version </w:t>
-      </w:r>
-      <w:r>
-        <w:rPr>
-          <w:i/>
-        </w:rPr>
-        <w:t>2.1.1</w:t>
-      </w:r>
-      <w:r>
-        <w:rPr>
-          <w:i/>
-        </w:rPr>
-        <w:t xml:space="preserve"> </w:t>
-      </w:r>
-      <w:r>
-        <w:rPr>
-          <w:i/>
-        </w:rPr>
-        <w:t>Part 91: Win User Account Object</w:t>
-      </w:r>
-      <w:r>
-        <w:t>. [URI]</w:t>
-      </w:r>
-    </w:p>
-    <w:p>
-      <w:pPr>
-        <w:pStyle w:val="RelatedWork"/>
-      </w:pPr>
-      <w:r>
-        <w:rPr>
-          <w:i/>
-        </w:rPr>
-        <w:t>CybOX</w:t>
-      </w:r>
-      <w:r>
-        <w:rPr>
-          <w:i/>
-          <w:vertAlign w:val="superscript"/>
-        </w:rPr>
-        <w:t>TM</w:t>
-      </w:r>
-      <w:r>
-        <w:rPr>
-          <w:i/>
-        </w:rPr>
-        <w:t xml:space="preserve"> Version </w:t>
-      </w:r>
-      <w:r>
-        <w:rPr>
-          <w:i/>
-        </w:rPr>
-        <w:t>2.1.1</w:t>
-      </w:r>
-      <w:r>
-        <w:rPr>
-          <w:i/>
-        </w:rPr>
-        <w:t xml:space="preserve"> </w:t>
-      </w:r>
-      <w:r>
-        <w:rPr>
-          <w:i/>
-        </w:rPr>
-        <w:t>Part 92: Win Volume Object</w:t>
-      </w:r>
-      <w:r>
-        <w:t>. [URI]</w:t>
-      </w:r>
-    </w:p>
-    <w:p>
-      <w:pPr>
-        <w:pStyle w:val="RelatedWork"/>
+        <w:numPr>
+          <w:ilvl w:val="0"/>
+          <w:numId w:val="9"/>
+        </w:numPr>
+        <w:tabs>
+          <w:tab w:val="clear" w:pos="1080"/>
+          <w:tab w:val="num" w:pos="1440"/>
+        </w:tabs>
+        <w:ind w:left="1080"/>
       </w:pPr>
       <w:r>
         <w:rPr>
@@ -4791,6 +5358,276 @@
         <w:rPr>
           <w:i/>
         </w:rPr>
+        <w:t>Part 88: Win System Restore Object</w:t>
+      </w:r>
+      <w:r>
+        <w:t>. [URI]</w:t>
+      </w:r>
+    </w:p>
+    <w:p>
+      <w:pPr>
+        <w:pStyle w:val="RelatedWork"/>
+        <w:numPr>
+          <w:ilvl w:val="0"/>
+          <w:numId w:val="9"/>
+        </w:numPr>
+        <w:tabs>
+          <w:tab w:val="clear" w:pos="1080"/>
+          <w:tab w:val="num" w:pos="1440"/>
+        </w:tabs>
+        <w:ind w:left="1080"/>
+      </w:pPr>
+      <w:r>
+        <w:rPr>
+          <w:i/>
+        </w:rPr>
+        <w:t>CybOX</w:t>
+      </w:r>
+      <w:r>
+        <w:rPr>
+          <w:i/>
+          <w:vertAlign w:val="superscript"/>
+        </w:rPr>
+        <w:t>TM</w:t>
+      </w:r>
+      <w:r>
+        <w:rPr>
+          <w:i/>
+        </w:rPr>
+        <w:t xml:space="preserve"> Version </w:t>
+      </w:r>
+      <w:r>
+        <w:rPr>
+          <w:i/>
+        </w:rPr>
+        <w:t>2.1.1</w:t>
+      </w:r>
+      <w:r>
+        <w:rPr>
+          <w:i/>
+        </w:rPr>
+        <w:t xml:space="preserve"> </w:t>
+      </w:r>
+      <w:r>
+        <w:rPr>
+          <w:i/>
+        </w:rPr>
+        <w:t>Part 89: Win Task Object</w:t>
+      </w:r>
+      <w:r>
+        <w:t>. [URI]</w:t>
+      </w:r>
+    </w:p>
+    <w:p>
+      <w:pPr>
+        <w:pStyle w:val="RelatedWork"/>
+        <w:numPr>
+          <w:ilvl w:val="0"/>
+          <w:numId w:val="9"/>
+        </w:numPr>
+        <w:tabs>
+          <w:tab w:val="clear" w:pos="1080"/>
+          <w:tab w:val="num" w:pos="1440"/>
+        </w:tabs>
+        <w:ind w:left="1080"/>
+      </w:pPr>
+      <w:r>
+        <w:rPr>
+          <w:i/>
+        </w:rPr>
+        <w:t>CybOX</w:t>
+      </w:r>
+      <w:r>
+        <w:rPr>
+          <w:i/>
+          <w:vertAlign w:val="superscript"/>
+        </w:rPr>
+        <w:t>TM</w:t>
+      </w:r>
+      <w:r>
+        <w:rPr>
+          <w:i/>
+        </w:rPr>
+        <w:t xml:space="preserve"> Version </w:t>
+      </w:r>
+      <w:r>
+        <w:rPr>
+          <w:i/>
+        </w:rPr>
+        <w:t>2.1.1</w:t>
+      </w:r>
+      <w:r>
+        <w:rPr>
+          <w:i/>
+        </w:rPr>
+        <w:t xml:space="preserve"> </w:t>
+      </w:r>
+      <w:r>
+        <w:rPr>
+          <w:i/>
+        </w:rPr>
+        <w:t>Part 90: Win Thread Object</w:t>
+      </w:r>
+      <w:r>
+        <w:t>. [URI]</w:t>
+      </w:r>
+    </w:p>
+    <w:p>
+      <w:pPr>
+        <w:pStyle w:val="RelatedWork"/>
+        <w:numPr>
+          <w:ilvl w:val="0"/>
+          <w:numId w:val="9"/>
+        </w:numPr>
+        <w:tabs>
+          <w:tab w:val="clear" w:pos="1080"/>
+          <w:tab w:val="num" w:pos="1440"/>
+        </w:tabs>
+        <w:ind w:left="1080"/>
+      </w:pPr>
+      <w:r>
+        <w:rPr>
+          <w:i/>
+        </w:rPr>
+        <w:t>CybOX</w:t>
+      </w:r>
+      <w:r>
+        <w:rPr>
+          <w:i/>
+          <w:vertAlign w:val="superscript"/>
+        </w:rPr>
+        <w:t>TM</w:t>
+      </w:r>
+      <w:r>
+        <w:rPr>
+          <w:i/>
+        </w:rPr>
+        <w:t xml:space="preserve"> Version </w:t>
+      </w:r>
+      <w:r>
+        <w:rPr>
+          <w:i/>
+        </w:rPr>
+        <w:t>2.1.1</w:t>
+      </w:r>
+      <w:r>
+        <w:rPr>
+          <w:i/>
+        </w:rPr>
+        <w:t xml:space="preserve"> </w:t>
+      </w:r>
+      <w:r>
+        <w:rPr>
+          <w:i/>
+        </w:rPr>
+        <w:t>Part 91: Win User Account Object</w:t>
+      </w:r>
+      <w:r>
+        <w:t>. [URI]</w:t>
+      </w:r>
+    </w:p>
+    <w:p>
+      <w:pPr>
+        <w:pStyle w:val="RelatedWork"/>
+        <w:numPr>
+          <w:ilvl w:val="0"/>
+          <w:numId w:val="9"/>
+        </w:numPr>
+        <w:tabs>
+          <w:tab w:val="clear" w:pos="1080"/>
+          <w:tab w:val="num" w:pos="1440"/>
+        </w:tabs>
+        <w:ind w:left="1080"/>
+      </w:pPr>
+      <w:r>
+        <w:rPr>
+          <w:i/>
+        </w:rPr>
+        <w:t>CybOX</w:t>
+      </w:r>
+      <w:r>
+        <w:rPr>
+          <w:i/>
+          <w:vertAlign w:val="superscript"/>
+        </w:rPr>
+        <w:t>TM</w:t>
+      </w:r>
+      <w:r>
+        <w:rPr>
+          <w:i/>
+        </w:rPr>
+        <w:t xml:space="preserve"> Version </w:t>
+      </w:r>
+      <w:r>
+        <w:rPr>
+          <w:i/>
+        </w:rPr>
+        <w:t>2.1.1</w:t>
+      </w:r>
+      <w:r>
+        <w:rPr>
+          <w:i/>
+        </w:rPr>
+        <w:t xml:space="preserve"> </w:t>
+      </w:r>
+      <w:r>
+        <w:rPr>
+          <w:i/>
+        </w:rPr>
+        <w:t>Part 92: Win Volume Object</w:t>
+      </w:r>
+      <w:r>
+        <w:t>. [URI]</w:t>
+      </w:r>
+    </w:p>
+    <w:p>
+      <w:pPr>
+        <w:pStyle w:val="RelatedWork"/>
+        <w:numPr>
+          <w:ilvl w:val="0"/>
+          <w:numId w:val="9"/>
+        </w:numPr>
+        <w:tabs>
+          <w:tab w:val="clear" w:pos="1080"/>
+          <w:tab w:val="num" w:pos="1440"/>
+        </w:tabs>
+        <w:ind w:left="1080"/>
+      </w:pPr>
+      <w:r>
+        <w:rPr>
+          <w:i/>
+        </w:rPr>
+        <w:t>CybOX</w:t>
+      </w:r>
+      <w:r>
+        <w:rPr>
+          <w:i/>
+          <w:vertAlign w:val="superscript"/>
+        </w:rPr>
+        <w:t>TM</w:t>
+      </w:r>
+      <w:r>
+        <w:rPr>
+          <w:i/>
+        </w:rPr>
+        <w:t xml:space="preserve"> Version </w:t>
+      </w:r>
+      <w:r>
+        <w:rPr>
+          <w:i/>
+        </w:rPr>
+        <w:t>2.1.1</w:t>
+      </w:r>
+      <w:r>
+        <w:rPr>
+          <w:i/>
+        </w:rPr>
+        <w:t xml:space="preserve"> </w:t>
+      </w:r>
+      <w:r>
+        <w:rPr>
+          <w:i/>
+        </w:rPr>
         <w:t>Part 93: Win Waitable Timer Object</w:t>
       </w:r>
       <w:r>
@@ -4800,6 +5637,15 @@
     <w:p>
       <w:pPr>
         <w:pStyle w:val="RelatedWork"/>
+        <w:numPr>
+          <w:ilvl w:val="0"/>
+          <w:numId w:val="9"/>
+        </w:numPr>
+        <w:tabs>
+          <w:tab w:val="clear" w:pos="1080"/>
+          <w:tab w:val="num" w:pos="1440"/>
+        </w:tabs>
+        <w:ind w:left="1080"/>
       </w:pPr>
       <w:r>
         <w:rPr>
@@ -4875,6 +5721,10 @@
     <w:p>
       <w:pPr>
         <w:pStyle w:val="RelatedWork"/>
+        <w:numPr>
+          <w:ilvl w:val="0"/>
+          <w:numId w:val="10"/>
+        </w:numPr>
       </w:pPr>
       <w:r>
         <w:rPr>
@@ -4893,7 +5743,15 @@
         <w:rPr>
           <w:i/>
         </w:rPr>
-        <w:t xml:space="preserve"> Version 1.2.1</w:t>
+        <w:t xml:space="preserve"> Version </w:t>
+      </w:r>
+      <w:bookmarkStart w:id="3" w:name="_GoBack"/>
+      <w:bookmarkEnd w:id="3"/>
+      <w:r>
+        <w:rPr>
+          <w:i/>
+        </w:rPr>
+        <w:t>1.2.1</w:t>
       </w:r>
       <w:r>
         <w:rPr>
@@ -4997,7 +5855,7 @@
       <w:pPr>
         <w:pStyle w:val="Titlepageinfodescription"/>
       </w:pPr>
-      <w:commentRangeStart w:id="3"/>
+      <w:commentRangeStart w:id="4"/>
       <w:r>
         <w:rPr>
           <w:rStyle w:val="Hyperlink"/>
@@ -5123,13 +5981,13 @@
       <w:r>
         <w:t>(Managed by OASIS TC Administration; please don’t modify.)</w:t>
       </w:r>
-      <w:commentRangeEnd w:id="3"/>
+      <w:commentRangeEnd w:id="4"/>
       <w:r>
         <w:rPr>
           <w:rStyle w:val="CommentReference"/>
           <w:color w:val="333333"/>
         </w:rPr>
-        <w:commentReference w:id="3"/>
+        <w:commentReference w:id="4"/>
       </w:r>
     </w:p>
     <w:p>
@@ -5190,7 +6048,11 @@
         <w:spacing w:after="240"/>
       </w:pPr>
       <w:r>
-        <w:t xml:space="preserve">This document and the information contained herein is provided on an "AS IS" basis and OASIS DISCLAIMS ALL WARRANTIES, EXPRESS OR IMPLIED, INCLUDING BUT NOT LIMITED TO ANY WARRANTY THAT THE USE OF THE INFORMATION HEREIN WILL NOT INFRINGE ANY OWNERSHIP RIGHTS OR ANY IMPLIED WARRANTIES OF MERCHANTABILITY OR FITNESS FOR A </w:t>
+        <w:t xml:space="preserve">This document and the information contained herein is provided on an "AS IS" basis and OASIS DISCLAIMS ALL WARRANTIES, EXPRESS OR IMPLIED, INCLUDING BUT NOT LIMITED TO ANY WARRANTY THAT THE USE OF THE INFORMATION HEREIN WILL NOT INFRINGE ANY </w:t>
+      </w:r>
+      <w:r>
+        <w:lastRenderedPageBreak/>
+        <w:t xml:space="preserve">OWNERSHIP RIGHTS OR ANY IMPLIED WARRANTIES OF MERCHANTABILITY OR FITNESS FOR A </w:t>
       </w:r>
       <w:r>
         <w:t>PARTICULAR PURPOSE.</w:t>
@@ -5205,11 +6067,7 @@
       </w:r>
       <w:r>
         <w:br/>
-        <w:t xml:space="preserve">STIX™, TAXII™, AND CybOX™ (STANDARD OR STANDARDS) AND THEIR COMPONENT PARTS ARE PROVIDED “AS IS” WITHOUT ANY WARRANTY OF ANY KIND, EITHER EXPRESSED, IMPLIED, </w:t>
-      </w:r>
-      <w:r>
-        <w:lastRenderedPageBreak/>
-        <w:t>OR STATUTORY, INCLUDING, BUT NOT LIMITED TO, ANY WARRANTY THAT THESE STANDARDS OR ANY OF THEIR COMPONENT PARTS WILL CONFORM TO SPECIFICATIONS, ANY IMPLIED WARRANTIES OF MERCHANTABILITY, FITNESS FOR A PARTICULAR PURPOSE, OR FREEDOM FROM INFRINGEMENT, ANY WARRANTY THAT THE STANDARDS OR THEIR COMPONENT PARTS WILL BE ERROR FREE, OR ANY WARRANTY THAT THE DOCUMENTATION, IF PROVIDED, WILL CONFORM TO THE STANDARDS OR THEIR COMPONENT PARTS.  IN NO EVENT SHALL THE UNITED STATES GOVERNMENT OR ITS CONTRACTORS OR SUBCONTRACTORS BE LIABLE FOR ANY DAMAGES, INCLUDING, BUT NOT LIMITED TO, DIRECT, INDIRECT, SPECIAL OR CONSEQUENTIAL DAMAGES, ARISING OUT OF, RESULTING FROM, OR IN ANY WAY CONNECTED WITH THESE STANDARDS OR THEIR COMPONENT PARTS OR ANY PROVIDED DOCUMENTATION, WHETHER OR NOT BASED UPON WARRANTY, CONTRACT, TORT, OR OTHERWISE, WHETHER OR NOT INJURY WAS SUSTAINED BY PERSONS OR PROPERTY OR OTHERWISE, AND WHETHER OR NOT LOSS WAS SUSTAINED FROM, OR AROSE OUT OF THE RESULTS OF, OR USE OF, THE STANDARDS, THEIR COMPONENT PARTS, AND ANY PROVIDED DOCUMENTATION. THE UNITED STATES GOVERNMENT DISCLAIMS ALL WARRANTIES AND LIABILITIES REGARDING THE STANDARDS OR THEIR COMPONENT PARTS ATTRIBUTABLE TO ANY THIRD PARTY, IF PRESENT IN THE STANDARDS OR THEIR COMPONENT PARTS AND DISTRIBUTES IT OR THEM “AS IS.”</w:t>
+        <w:t>STIX™, TAXII™, AND CybOX™ (STANDARD OR STANDARDS) AND THEIR COMPONENT PARTS ARE PROVIDED “AS IS” WITHOUT ANY WARRANTY OF ANY KIND, EITHER EXPRESSED, IMPLIED, OR STATUTORY, INCLUDING, BUT NOT LIMITED TO, ANY WARRANTY THAT THESE STANDARDS OR ANY OF THEIR COMPONENT PARTS WILL CONFORM TO SPECIFICATIONS, ANY IMPLIED WARRANTIES OF MERCHANTABILITY, FITNESS FOR A PARTICULAR PURPOSE, OR FREEDOM FROM INFRINGEMENT, ANY WARRANTY THAT THE STANDARDS OR THEIR COMPONENT PARTS WILL BE ERROR FREE, OR ANY WARRANTY THAT THE DOCUMENTATION, IF PROVIDED, WILL CONFORM TO THE STANDARDS OR THEIR COMPONENT PARTS.  IN NO EVENT SHALL THE UNITED STATES GOVERNMENT OR ITS CONTRACTORS OR SUBCONTRACTORS BE LIABLE FOR ANY DAMAGES, INCLUDING, BUT NOT LIMITED TO, DIRECT, INDIRECT, SPECIAL OR CONSEQUENTIAL DAMAGES, ARISING OUT OF, RESULTING FROM, OR IN ANY WAY CONNECTED WITH THESE STANDARDS OR THEIR COMPONENT PARTS OR ANY PROVIDED DOCUMENTATION, WHETHER OR NOT BASED UPON WARRANTY, CONTRACT, TORT, OR OTHERWISE, WHETHER OR NOT INJURY WAS SUSTAINED BY PERSONS OR PROPERTY OR OTHERWISE, AND WHETHER OR NOT LOSS WAS SUSTAINED FROM, OR AROSE OUT OF THE RESULTS OF, OR USE OF, THE STANDARDS, THEIR COMPONENT PARTS, AND ANY PROVIDED DOCUMENTATION. THE UNITED STATES GOVERNMENT DISCLAIMS ALL WARRANTIES AND LIABILITIES REGARDING THE STANDARDS OR THEIR COMPONENT PARTS ATTRIBUTABLE TO ANY THIRD PARTY, IF PRESENT IN THE STANDARDS OR THEIR COMPONENT PARTS AND DISTRIBUTES IT OR THEM “AS IS.”</w:t>
       </w:r>
     </w:p>
     <w:p>
@@ -5221,7 +6079,7 @@
       <w:pPr>
         <w:pStyle w:val="Notices"/>
       </w:pPr>
-      <w:bookmarkStart w:id="4" w:name="_Toc424631595"/>
+      <w:bookmarkStart w:id="5" w:name="_Toc424631595"/>
       <w:bookmarkEnd w:id="0"/>
       <w:r>
         <w:lastRenderedPageBreak/>
@@ -7095,12 +7953,12 @@
         <w:lastRenderedPageBreak/>
         <w:fldChar w:fldCharType="end"/>
       </w:r>
-      <w:bookmarkStart w:id="5" w:name="_Toc432504232"/>
+      <w:bookmarkStart w:id="6" w:name="_Toc432504232"/>
       <w:r>
         <w:t>Introduction</w:t>
       </w:r>
-      <w:bookmarkEnd w:id="4"/>
       <w:bookmarkEnd w:id="5"/>
+      <w:bookmarkEnd w:id="6"/>
     </w:p>
     <w:p>
       <w:pPr>
@@ -7167,7 +8025,7 @@
         <w:spacing w:after="240"/>
         <w:ind w:right="-270"/>
       </w:pPr>
-      <w:bookmarkStart w:id="6" w:name="_Toc401131317"/>
+      <w:bookmarkStart w:id="7" w:name="_Toc401131317"/>
       <w:r>
         <w:t xml:space="preserve">In Section </w:t>
       </w:r>
@@ -7360,7 +8218,7 @@
       <w:r>
         <w:t xml:space="preserve">. </w:t>
       </w:r>
-      <w:bookmarkEnd w:id="6"/>
+      <w:bookmarkEnd w:id="7"/>
       <w:r>
         <w:t xml:space="preserve">In Section </w:t>
       </w:r>
@@ -7434,13 +8292,13 @@
           <w:b/>
           <w:color w:val="0000EE"/>
         </w:rPr>
+        <w:instrText xml:space="preserve"> \* MERGEFORMAT </w:instrText>
       </w:r>
       <w:r>
         <w:rPr>
           <w:b/>
           <w:color w:val="0000EE"/>
         </w:rPr>
-        <w:instrText xml:space="preserve"> \* MERGEFORMAT </w:instrText>
       </w:r>
       <w:r>
         <w:rPr>
@@ -7525,11 +8383,11 @@
       <w:pPr>
         <w:pStyle w:val="Heading2"/>
       </w:pPr>
-      <w:bookmarkStart w:id="7" w:name="_Toc412205405"/>
-      <w:bookmarkStart w:id="8" w:name="_Ref412300941"/>
-      <w:bookmarkStart w:id="9" w:name="_Ref412622367"/>
-      <w:bookmarkStart w:id="10" w:name="_Toc424631596"/>
-      <w:bookmarkStart w:id="11" w:name="_Toc432504233"/>
+      <w:bookmarkStart w:id="8" w:name="_Toc412205405"/>
+      <w:bookmarkStart w:id="9" w:name="_Ref412300941"/>
+      <w:bookmarkStart w:id="10" w:name="_Ref412622367"/>
+      <w:bookmarkStart w:id="11" w:name="_Toc424631596"/>
+      <w:bookmarkStart w:id="12" w:name="_Toc432504233"/>
       <w:r>
         <w:t>CybOX</w:t>
       </w:r>
@@ -7542,11 +8400,11 @@
       <w:r>
         <w:t xml:space="preserve"> Specification Documents</w:t>
       </w:r>
-      <w:bookmarkEnd w:id="7"/>
       <w:bookmarkEnd w:id="8"/>
       <w:bookmarkEnd w:id="9"/>
       <w:bookmarkEnd w:id="10"/>
       <w:bookmarkEnd w:id="11"/>
+      <w:bookmarkEnd w:id="12"/>
     </w:p>
     <w:p>
       <w:pPr>
@@ -7657,15 +8515,15 @@
         <w:spacing w:before="360" w:after="60"/>
         <w:ind w:left="720"/>
       </w:pPr>
-      <w:bookmarkStart w:id="12" w:name="_Ref394437867"/>
-      <w:bookmarkStart w:id="13" w:name="_Toc426119868"/>
-      <w:bookmarkStart w:id="14" w:name="_Toc432504234"/>
+      <w:bookmarkStart w:id="13" w:name="_Ref394437867"/>
+      <w:bookmarkStart w:id="14" w:name="_Toc426119868"/>
+      <w:bookmarkStart w:id="15" w:name="_Toc432504234"/>
       <w:r>
         <w:t>Document Conventions</w:t>
       </w:r>
-      <w:bookmarkEnd w:id="12"/>
       <w:bookmarkEnd w:id="13"/>
       <w:bookmarkEnd w:id="14"/>
+      <w:bookmarkEnd w:id="15"/>
     </w:p>
     <w:p>
       <w:r>
@@ -7680,17 +8538,17 @@
         </w:tabs>
         <w:spacing w:before="360" w:after="60"/>
       </w:pPr>
-      <w:bookmarkStart w:id="15" w:name="_Toc389570603"/>
-      <w:bookmarkStart w:id="16" w:name="_Toc389581073"/>
-      <w:bookmarkStart w:id="17" w:name="_Toc426119870"/>
-      <w:bookmarkStart w:id="18" w:name="_Toc432504235"/>
+      <w:bookmarkStart w:id="16" w:name="_Toc389570603"/>
+      <w:bookmarkStart w:id="17" w:name="_Toc389581073"/>
+      <w:bookmarkStart w:id="18" w:name="_Toc426119870"/>
+      <w:bookmarkStart w:id="19" w:name="_Toc432504235"/>
       <w:r>
         <w:t>Fonts</w:t>
       </w:r>
-      <w:bookmarkEnd w:id="15"/>
       <w:bookmarkEnd w:id="16"/>
       <w:bookmarkEnd w:id="17"/>
       <w:bookmarkEnd w:id="18"/>
+      <w:bookmarkEnd w:id="19"/>
     </w:p>
     <w:p>
       <w:pPr>
@@ -8120,22 +8978,22 @@
       <w:pPr>
         <w:pStyle w:val="Heading3"/>
       </w:pPr>
-      <w:bookmarkStart w:id="19" w:name="_Ref394486021"/>
-      <w:bookmarkStart w:id="20" w:name="_Toc426119871"/>
-      <w:bookmarkStart w:id="21" w:name="_Toc432504236"/>
+      <w:bookmarkStart w:id="20" w:name="_Ref394486021"/>
+      <w:bookmarkStart w:id="21" w:name="_Toc426119871"/>
+      <w:bookmarkStart w:id="22" w:name="_Toc432504236"/>
       <w:r>
         <w:t>UML Package References</w:t>
       </w:r>
-      <w:bookmarkEnd w:id="19"/>
       <w:bookmarkEnd w:id="20"/>
       <w:bookmarkEnd w:id="21"/>
+      <w:bookmarkEnd w:id="22"/>
     </w:p>
     <w:p>
       <w:pPr>
         <w:spacing w:before="80" w:after="240"/>
       </w:pPr>
-      <w:bookmarkStart w:id="22" w:name="_Toc389570605"/>
-      <w:bookmarkStart w:id="23" w:name="_Toc389581075"/>
+      <w:bookmarkStart w:id="23" w:name="_Toc389570605"/>
+      <w:bookmarkStart w:id="24" w:name="_Toc389581075"/>
       <w:r>
         <w:t xml:space="preserve">Each CybOX data model is captured in a different UML package (e.g., Core package) where the packages together compose the full CybOX UML model.  To refer to a particular class of a specific package, we use the format </w:t>
       </w:r>
@@ -8230,24 +9088,24 @@
       <w:pPr>
         <w:pStyle w:val="Heading3"/>
       </w:pPr>
-      <w:bookmarkStart w:id="24" w:name="_Toc426119872"/>
-      <w:bookmarkStart w:id="25" w:name="_Toc432504237"/>
+      <w:bookmarkStart w:id="25" w:name="_Toc426119872"/>
+      <w:bookmarkStart w:id="26" w:name="_Toc432504237"/>
       <w:r>
         <w:t>UML Diagrams</w:t>
       </w:r>
-      <w:bookmarkEnd w:id="22"/>
       <w:bookmarkEnd w:id="23"/>
       <w:bookmarkEnd w:id="24"/>
       <w:bookmarkEnd w:id="25"/>
+      <w:bookmarkEnd w:id="26"/>
     </w:p>
     <w:p>
       <w:pPr>
         <w:spacing w:before="80" w:after="240"/>
       </w:pPr>
-      <w:bookmarkStart w:id="26" w:name="_Toc398719452"/>
-      <w:bookmarkStart w:id="27" w:name="_Toc389570606"/>
-      <w:bookmarkStart w:id="28" w:name="_Toc389581076"/>
-      <w:bookmarkStart w:id="29" w:name="_Ref394436861"/>
+      <w:bookmarkStart w:id="27" w:name="_Toc398719452"/>
+      <w:bookmarkStart w:id="28" w:name="_Toc389570606"/>
+      <w:bookmarkStart w:id="29" w:name="_Toc389581076"/>
+      <w:bookmarkStart w:id="30" w:name="_Ref394436861"/>
       <w:r>
         <w:t xml:space="preserve">This specification makes use of UML diagrams to visually depict relationships between CybOX Language constructs. Note that the diagrams have been extracted directly from the full UML model for CybOX; they have not been constructed purely for inclusion in the specification documents.  Typically, diagrams are included for the primary class of a data model, and for any other class where the visualization of its relationships between other classes would be useful.  This implies that there will be very few diagrams for classes whose only properties are either a data type or a class from the CybOX Common data model.  </w:t>
       </w:r>
@@ -8270,14 +9128,14 @@
       <w:pPr>
         <w:pStyle w:val="Heading4"/>
       </w:pPr>
-      <w:bookmarkStart w:id="30" w:name="_Toc426119873"/>
-      <w:bookmarkStart w:id="31" w:name="_Toc432504238"/>
+      <w:bookmarkStart w:id="31" w:name="_Toc426119873"/>
+      <w:bookmarkStart w:id="32" w:name="_Toc432504238"/>
       <w:r>
         <w:t>Class Properties</w:t>
       </w:r>
-      <w:bookmarkEnd w:id="26"/>
-      <w:bookmarkEnd w:id="30"/>
+      <w:bookmarkEnd w:id="27"/>
       <w:bookmarkEnd w:id="31"/>
+      <w:bookmarkEnd w:id="32"/>
     </w:p>
     <w:p>
       <w:pPr>
@@ -8291,15 +9149,15 @@
       <w:pPr>
         <w:pStyle w:val="Heading4"/>
       </w:pPr>
-      <w:bookmarkStart w:id="32" w:name="_Toc398719453"/>
-      <w:bookmarkStart w:id="33" w:name="_Toc426119874"/>
-      <w:bookmarkStart w:id="34" w:name="_Toc432504239"/>
+      <w:bookmarkStart w:id="33" w:name="_Toc398719453"/>
+      <w:bookmarkStart w:id="34" w:name="_Toc426119874"/>
+      <w:bookmarkStart w:id="35" w:name="_Toc432504239"/>
       <w:r>
         <w:t>Diagram Icons and Arrow Types</w:t>
       </w:r>
-      <w:bookmarkEnd w:id="32"/>
       <w:bookmarkEnd w:id="33"/>
       <w:bookmarkEnd w:id="34"/>
+      <w:bookmarkEnd w:id="35"/>
     </w:p>
     <w:p>
       <w:pPr>
@@ -8391,7 +9249,7 @@
         <w:spacing w:after="120"/>
         <w:jc w:val="center"/>
       </w:pPr>
-      <w:bookmarkStart w:id="35" w:name="_Ref397637630"/>
+      <w:bookmarkStart w:id="36" w:name="_Ref397637630"/>
       <w:r>
         <w:lastRenderedPageBreak/>
         <w:t xml:space="preserve">Table </w:t>
@@ -8441,7 +9299,7 @@
         </w:rPr>
         <w:fldChar w:fldCharType="end"/>
       </w:r>
-      <w:bookmarkEnd w:id="35"/>
+      <w:bookmarkEnd w:id="36"/>
       <w:r>
         <w:t xml:space="preserve">.  </w:t>
       </w:r>
@@ -8688,7 +9546,7 @@
                 <v:shape id="_x0000_i1025" type="#_x0000_t75" style="width:23.25pt;height:21pt" o:ole="">
                   <v:imagedata r:id="rId25" o:title=""/>
                 </v:shape>
-                <o:OLEObject Type="Embed" ProgID="PBrush" ShapeID="_x0000_i1025" DrawAspect="Content" ObjectID="_1506246614" r:id="rId26"/>
+                <o:OLEObject Type="Embed" ProgID="PBrush" ShapeID="_x0000_i1025" DrawAspect="Content" ObjectID="_1506256364" r:id="rId26"/>
               </w:object>
             </w:r>
           </w:p>
@@ -8844,7 +9702,7 @@
                 <v:shape id="_x0000_i1026" type="#_x0000_t75" style="width:14.25pt;height:14.25pt" o:ole="">
                   <v:imagedata r:id="rId28" o:title=""/>
                 </v:shape>
-                <o:OLEObject Type="Embed" ProgID="PBrush" ShapeID="_x0000_i1026" DrawAspect="Content" ObjectID="_1506246615" r:id="rId29"/>
+                <o:OLEObject Type="Embed" ProgID="PBrush" ShapeID="_x0000_i1026" DrawAspect="Content" ObjectID="_1506256365" r:id="rId29"/>
               </w:object>
             </w:r>
           </w:p>
@@ -8904,7 +9762,7 @@
                 <v:shape id="_x0000_i1027" type="#_x0000_t75" style="width:14.25pt;height:14.25pt" o:ole="">
                   <v:imagedata r:id="rId30" o:title=""/>
                 </v:shape>
-                <o:OLEObject Type="Embed" ProgID="PBrush" ShapeID="_x0000_i1027" DrawAspect="Content" ObjectID="_1506246616" r:id="rId31"/>
+                <o:OLEObject Type="Embed" ProgID="PBrush" ShapeID="_x0000_i1027" DrawAspect="Content" ObjectID="_1506256366" r:id="rId31"/>
               </w:object>
             </w:r>
           </w:p>
@@ -9023,7 +9881,7 @@
                 </mc:Choice>
                 <mc:Fallback>
                   <w:pict>
-                    <v:shapetype w14:anchorId="5C5D7C34" id="_x0000_t32" coordsize="21600,21600" o:spt="32" o:oned="t" path="m,l21600,21600e" filled="f">
+                    <v:shapetype w14:anchorId="62E059E3" id="_x0000_t32" coordsize="21600,21600" o:spt="32" o:oned="t" path="m,l21600,21600e" filled="f">
                       <v:path arrowok="t" fillok="f" o:connecttype="none"/>
                       <o:lock v:ext="edit" shapetype="t"/>
                     </v:shapetype>
@@ -9090,7 +9948,7 @@
                 <v:shape id="_x0000_i1028" type="#_x0000_t75" style="width:57.75pt;height:35.25pt" o:ole="">
                   <v:imagedata r:id="rId32" o:title=""/>
                 </v:shape>
-                <o:OLEObject Type="Embed" ProgID="PBrush" ShapeID="_x0000_i1028" DrawAspect="Content" ObjectID="_1506246617" r:id="rId33"/>
+                <o:OLEObject Type="Embed" ProgID="PBrush" ShapeID="_x0000_i1028" DrawAspect="Content" ObjectID="_1506256367" r:id="rId33"/>
               </w:object>
             </w:r>
           </w:p>
@@ -9126,16 +9984,16 @@
       <w:pPr>
         <w:pStyle w:val="Heading3"/>
       </w:pPr>
-      <w:bookmarkStart w:id="36" w:name="_Toc426119876"/>
-      <w:bookmarkStart w:id="37" w:name="_Toc432504240"/>
+      <w:bookmarkStart w:id="37" w:name="_Toc426119876"/>
+      <w:bookmarkStart w:id="38" w:name="_Toc432504240"/>
       <w:r>
         <w:t>Property Table Notation</w:t>
       </w:r>
-      <w:bookmarkEnd w:id="27"/>
       <w:bookmarkEnd w:id="28"/>
       <w:bookmarkEnd w:id="29"/>
-      <w:bookmarkEnd w:id="36"/>
+      <w:bookmarkEnd w:id="30"/>
       <w:bookmarkEnd w:id="37"/>
+      <w:bookmarkEnd w:id="38"/>
     </w:p>
     <w:p>
       <w:pPr>
@@ -9169,13 +10027,13 @@
           <w:b/>
           <w:color w:val="0000EE"/>
         </w:rPr>
+        <w:instrText xml:space="preserve"> \* MERGEFORMAT </w:instrText>
       </w:r>
       <w:r>
         <w:rPr>
           <w:b/>
           <w:color w:val="0000EE"/>
         </w:rPr>
-        <w:instrText xml:space="preserve"> \* MERGEFORMAT </w:instrText>
       </w:r>
       <w:r>
         <w:rPr>
@@ -9253,13 +10111,13 @@
           <w:b/>
           <w:color w:val="0000EE"/>
         </w:rPr>
+        <w:instrText xml:space="preserve"> \* MERGEFORMAT </w:instrText>
       </w:r>
       <w:r>
         <w:rPr>
           <w:b/>
           <w:color w:val="0000EE"/>
         </w:rPr>
-        <w:instrText xml:space="preserve"> \* MERGEFORMAT </w:instrText>
       </w:r>
       <w:r>
         <w:rPr>
@@ -9301,15 +10159,15 @@
       <w:pPr>
         <w:pStyle w:val="Heading3"/>
       </w:pPr>
-      <w:bookmarkStart w:id="38" w:name="_Toc412205415"/>
-      <w:bookmarkStart w:id="39" w:name="_Toc426119877"/>
-      <w:bookmarkStart w:id="40" w:name="_Toc432504241"/>
+      <w:bookmarkStart w:id="39" w:name="_Toc412205415"/>
+      <w:bookmarkStart w:id="40" w:name="_Toc426119877"/>
+      <w:bookmarkStart w:id="41" w:name="_Toc432504241"/>
       <w:r>
         <w:t>Property and Class Descriptions</w:t>
       </w:r>
-      <w:bookmarkEnd w:id="38"/>
       <w:bookmarkEnd w:id="39"/>
       <w:bookmarkEnd w:id="40"/>
+      <w:bookmarkEnd w:id="41"/>
     </w:p>
     <w:p>
       <w:pPr>
@@ -9785,15 +10643,15 @@
       <w:pPr>
         <w:pStyle w:val="Heading2"/>
       </w:pPr>
-      <w:bookmarkStart w:id="41" w:name="_Ref428537349"/>
-      <w:bookmarkStart w:id="42" w:name="_Toc427275785"/>
-      <w:bookmarkStart w:id="43" w:name="_Toc432504242"/>
+      <w:bookmarkStart w:id="42" w:name="_Ref428537349"/>
+      <w:bookmarkStart w:id="43" w:name="_Toc427275785"/>
+      <w:bookmarkStart w:id="44" w:name="_Toc432504242"/>
       <w:r>
         <w:t>Terminology</w:t>
       </w:r>
-      <w:bookmarkEnd w:id="41"/>
       <w:bookmarkEnd w:id="42"/>
       <w:bookmarkEnd w:id="43"/>
+      <w:bookmarkEnd w:id="44"/>
     </w:p>
     <w:p>
       <w:r>
@@ -9933,24 +10791,24 @@
       <w:pPr>
         <w:pStyle w:val="Heading2"/>
       </w:pPr>
-      <w:bookmarkStart w:id="44" w:name="_Ref7502892"/>
-      <w:bookmarkStart w:id="45" w:name="_Toc12011611"/>
-      <w:bookmarkStart w:id="46" w:name="_Toc85472894"/>
-      <w:bookmarkStart w:id="47" w:name="_Toc287332008"/>
-      <w:bookmarkStart w:id="48" w:name="_Toc427275786"/>
-      <w:bookmarkStart w:id="49" w:name="_Toc432504243"/>
+      <w:bookmarkStart w:id="45" w:name="_Ref7502892"/>
+      <w:bookmarkStart w:id="46" w:name="_Toc12011611"/>
+      <w:bookmarkStart w:id="47" w:name="_Toc85472894"/>
+      <w:bookmarkStart w:id="48" w:name="_Toc287332008"/>
+      <w:bookmarkStart w:id="49" w:name="_Toc427275786"/>
+      <w:bookmarkStart w:id="50" w:name="_Toc432504243"/>
       <w:r>
         <w:t>Normative</w:t>
       </w:r>
-      <w:bookmarkEnd w:id="44"/>
       <w:bookmarkEnd w:id="45"/>
+      <w:bookmarkEnd w:id="46"/>
       <w:r>
         <w:t xml:space="preserve"> References</w:t>
       </w:r>
-      <w:bookmarkEnd w:id="46"/>
       <w:bookmarkEnd w:id="47"/>
       <w:bookmarkEnd w:id="48"/>
       <w:bookmarkEnd w:id="49"/>
+      <w:bookmarkEnd w:id="50"/>
     </w:p>
     <w:p>
       <w:pPr>
@@ -9962,14 +10820,14 @@
         </w:rPr>
         <w:t>[</w:t>
       </w:r>
-      <w:bookmarkStart w:id="50" w:name="rfc2119"/>
+      <w:bookmarkStart w:id="51" w:name="rfc2119"/>
       <w:r>
         <w:rPr>
           <w:rStyle w:val="Refterm"/>
         </w:rPr>
         <w:t>RFC2119</w:t>
       </w:r>
-      <w:bookmarkEnd w:id="50"/>
+      <w:bookmarkEnd w:id="51"/>
       <w:r>
         <w:rPr>
           <w:rStyle w:val="Refterm"/>
@@ -10007,14 +10865,14 @@
       <w:pPr>
         <w:pStyle w:val="Heading1"/>
       </w:pPr>
-      <w:bookmarkStart w:id="51" w:name="_Ref428537380"/>
-      <w:bookmarkStart w:id="52" w:name="_Toc432504244"/>
+      <w:bookmarkStart w:id="52" w:name="_Ref428537380"/>
+      <w:bookmarkStart w:id="53" w:name="_Toc432504244"/>
       <w:r>
         <w:lastRenderedPageBreak/>
         <w:t>Background Information</w:t>
       </w:r>
-      <w:bookmarkEnd w:id="51"/>
       <w:bookmarkEnd w:id="52"/>
+      <w:bookmarkEnd w:id="53"/>
     </w:p>
     <w:p>
       <w:r>
@@ -10042,13 +10900,13 @@
           <w:b/>
           <w:color w:val="0000EE"/>
         </w:rPr>
+        <w:instrText xml:space="preserve"> \* MERGEFORMAT </w:instrText>
       </w:r>
       <w:r>
         <w:rPr>
           <w:b/>
           <w:color w:val="0000EE"/>
         </w:rPr>
-        <w:instrText xml:space="preserve"> \* MERGEFORMAT </w:instrText>
       </w:r>
       <w:r>
         <w:rPr>
@@ -10084,13 +10942,13 @@
         <w:spacing w:before="360" w:after="60"/>
         <w:ind w:left="720"/>
       </w:pPr>
-      <w:bookmarkStart w:id="53" w:name="_Toc426119879"/>
-      <w:bookmarkStart w:id="54" w:name="_Toc432504245"/>
+      <w:bookmarkStart w:id="54" w:name="_Toc426119879"/>
+      <w:bookmarkStart w:id="55" w:name="_Toc432504245"/>
       <w:r>
         <w:t>Cyber Observables</w:t>
       </w:r>
-      <w:bookmarkEnd w:id="53"/>
       <w:bookmarkEnd w:id="54"/>
+      <w:bookmarkEnd w:id="55"/>
     </w:p>
     <w:p>
       <w:pPr>
@@ -10114,13 +10972,13 @@
         <w:spacing w:before="360" w:after="60"/>
         <w:ind w:left="720"/>
       </w:pPr>
-      <w:bookmarkStart w:id="55" w:name="_Toc287332011"/>
-      <w:bookmarkStart w:id="56" w:name="_Toc409437263"/>
-      <w:bookmarkStart w:id="57" w:name="_Toc432504246"/>
+      <w:bookmarkStart w:id="56" w:name="_Toc432504246"/>
+      <w:bookmarkStart w:id="57" w:name="_Toc287332011"/>
+      <w:bookmarkStart w:id="58" w:name="_Toc409437263"/>
       <w:r>
         <w:t>Objects</w:t>
       </w:r>
-      <w:bookmarkEnd w:id="57"/>
+      <w:bookmarkEnd w:id="56"/>
     </w:p>
     <w:p>
       <w:r>
@@ -10141,28 +10999,28 @@
       <w:pPr>
         <w:pStyle w:val="Heading1"/>
       </w:pPr>
-      <w:bookmarkStart w:id="58" w:name="_Ref432503381"/>
-      <w:bookmarkStart w:id="59" w:name="_Ref432503518"/>
-      <w:bookmarkStart w:id="60" w:name="_Ref432503613"/>
-      <w:bookmarkStart w:id="61" w:name="_Toc432504247"/>
+      <w:bookmarkStart w:id="59" w:name="_Ref432503381"/>
+      <w:bookmarkStart w:id="60" w:name="_Ref432503518"/>
+      <w:bookmarkStart w:id="61" w:name="_Ref432503613"/>
+      <w:bookmarkStart w:id="62" w:name="_Toc432504247"/>
       <w:r>
         <w:lastRenderedPageBreak/>
         <w:t>Data Model</w:t>
       </w:r>
-      <w:bookmarkEnd w:id="58"/>
       <w:bookmarkEnd w:id="59"/>
       <w:bookmarkEnd w:id="60"/>
       <w:bookmarkEnd w:id="61"/>
+      <w:bookmarkEnd w:id="62"/>
     </w:p>
     <w:p>
       <w:pPr>
         <w:pStyle w:val="Heading2"/>
       </w:pPr>
-      <w:bookmarkStart w:id="62" w:name="_Toc432504248"/>
+      <w:bookmarkStart w:id="63" w:name="_Toc432504248"/>
       <w:r>
         <w:t>AddressObjectType Class</w:t>
       </w:r>
-      <w:bookmarkEnd w:id="62"/>
+      <w:bookmarkEnd w:id="63"/>
     </w:p>
     <w:p>
       <w:pPr>
@@ -10350,7 +11208,7 @@
         <w:contextualSpacing w:val="0"/>
         <w:jc w:val="center"/>
       </w:pPr>
-      <w:bookmarkStart w:id="63" w:name="_Ref395023936"/>
+      <w:bookmarkStart w:id="64" w:name="_Ref395023936"/>
       <w:r>
         <w:t xml:space="preserve">Figure </w:t>
       </w:r>
@@ -10399,7 +11257,7 @@
         </w:rPr>
         <w:fldChar w:fldCharType="end"/>
       </w:r>
-      <w:bookmarkEnd w:id="63"/>
+      <w:bookmarkEnd w:id="64"/>
       <w:r>
         <w:t xml:space="preserve">. UML diagram of the </w:t>
       </w:r>
@@ -10452,13 +11310,13 @@
           <w:b/>
           <w:color w:val="0000EE"/>
         </w:rPr>
+        <w:instrText xml:space="preserve"> \* MERGEFORMAT </w:instrText>
       </w:r>
       <w:r>
         <w:rPr>
           <w:b/>
           <w:color w:val="0000EE"/>
         </w:rPr>
-        <w:instrText xml:space="preserve"> \* MERGEFORMAT </w:instrText>
       </w:r>
       <w:r>
         <w:rPr>
@@ -10513,7 +11371,7 @@
         <w:pStyle w:val="tablecaption"/>
         <w:jc w:val="center"/>
       </w:pPr>
-      <w:bookmarkStart w:id="64" w:name="_Ref432503781"/>
+      <w:bookmarkStart w:id="65" w:name="_Ref432503781"/>
       <w:r>
         <w:t xml:space="preserve">Table </w:t>
       </w:r>
@@ -10533,6 +11391,9 @@
         <w:t>3</w:t>
       </w:r>
       <w:r>
+        <w:rPr>
+          <w:noProof/>
+        </w:rPr>
         <w:fldChar w:fldCharType="end"/>
       </w:r>
       <w:r>
@@ -10554,9 +11415,12 @@
         <w:t>1</w:t>
       </w:r>
       <w:r>
+        <w:rPr>
+          <w:noProof/>
+        </w:rPr>
         <w:fldChar w:fldCharType="end"/>
       </w:r>
-      <w:bookmarkEnd w:id="64"/>
+      <w:bookmarkEnd w:id="65"/>
       <w:r>
         <w:t xml:space="preserve">. </w:t>
       </w:r>
@@ -11413,11 +12277,11 @@
       <w:pPr>
         <w:pStyle w:val="Heading2"/>
       </w:pPr>
-      <w:bookmarkStart w:id="65" w:name="_Toc432504249"/>
+      <w:bookmarkStart w:id="66" w:name="_Toc432504249"/>
       <w:r>
         <w:t>CategoryTypeEnum Enumeration</w:t>
       </w:r>
-      <w:bookmarkEnd w:id="65"/>
+      <w:bookmarkEnd w:id="66"/>
     </w:p>
     <w:p>
       <w:pPr>
@@ -11455,13 +12319,13 @@
           <w:b/>
           <w:color w:val="0000EE"/>
         </w:rPr>
+        <w:instrText xml:space="preserve"> \* MERGEFORMAT </w:instrText>
       </w:r>
       <w:r>
         <w:rPr>
           <w:b/>
           <w:color w:val="0000EE"/>
         </w:rPr>
-        <w:instrText xml:space="preserve"> \* MERGEFORMAT </w:instrText>
       </w:r>
       <w:r>
         <w:rPr>
@@ -11516,7 +12380,7 @@
         <w:pStyle w:val="tablecaption"/>
         <w:jc w:val="center"/>
       </w:pPr>
-      <w:bookmarkStart w:id="66" w:name="_Ref432503958"/>
+      <w:bookmarkStart w:id="67" w:name="_Ref432503958"/>
       <w:r>
         <w:t xml:space="preserve">Table </w:t>
       </w:r>
@@ -11536,6 +12400,9 @@
         <w:t>3</w:t>
       </w:r>
       <w:r>
+        <w:rPr>
+          <w:noProof/>
+        </w:rPr>
         <w:fldChar w:fldCharType="end"/>
       </w:r>
       <w:r>
@@ -11557,9 +12424,12 @@
         <w:t>2</w:t>
       </w:r>
       <w:r>
+        <w:rPr>
+          <w:noProof/>
+        </w:rPr>
         <w:fldChar w:fldCharType="end"/>
       </w:r>
-      <w:bookmarkEnd w:id="66"/>
+      <w:bookmarkEnd w:id="67"/>
       <w:r>
         <w:t xml:space="preserve">. </w:t>
       </w:r>
@@ -12262,18 +13132,17 @@
       <w:pPr>
         <w:pStyle w:val="Heading1"/>
       </w:pPr>
-      <w:bookmarkStart w:id="67" w:name="_Ref428537416"/>
-      <w:bookmarkStart w:id="68" w:name="_Toc432504250"/>
+      <w:bookmarkStart w:id="68" w:name="_Ref428537416"/>
+      <w:bookmarkStart w:id="69" w:name="_Toc432504250"/>
       <w:r>
         <w:lastRenderedPageBreak/>
         <w:t>Conformance</w:t>
       </w:r>
-      <w:bookmarkEnd w:id="55"/>
-      <w:bookmarkEnd w:id="56"/>
-      <w:bookmarkEnd w:id="67"/>
+      <w:bookmarkEnd w:id="57"/>
+      <w:bookmarkEnd w:id="58"/>
       <w:bookmarkEnd w:id="68"/>
-    </w:p>
-    <w:p/>
+      <w:bookmarkEnd w:id="69"/>
+    </w:p>
     <w:p>
       <w:r>
         <w:t>Implementations have discretion over which parts (components, properties, extensions, controlled vocabularies, etc.) of CybOX they implement (e.g., Observable/Object).</w:t>
@@ -12313,29 +13182,27 @@
       <w:pPr>
         <w:pStyle w:val="AppendixHeading1"/>
       </w:pPr>
-      <w:bookmarkStart w:id="69" w:name="_Toc85472897"/>
-      <w:bookmarkStart w:id="70" w:name="_Toc287332012"/>
-      <w:bookmarkStart w:id="71" w:name="_Toc409437264"/>
-      <w:bookmarkStart w:id="72" w:name="_Toc432504251"/>
+      <w:bookmarkStart w:id="70" w:name="_Toc85472897"/>
+      <w:bookmarkStart w:id="71" w:name="_Toc287332012"/>
+      <w:bookmarkStart w:id="72" w:name="_Toc409437264"/>
+      <w:bookmarkStart w:id="73" w:name="_Toc432504251"/>
       <w:r>
         <w:lastRenderedPageBreak/>
         <w:t>Acknowledgments</w:t>
       </w:r>
-      <w:bookmarkEnd w:id="69"/>
       <w:bookmarkEnd w:id="70"/>
       <w:bookmarkEnd w:id="71"/>
       <w:bookmarkEnd w:id="72"/>
+      <w:bookmarkEnd w:id="73"/>
     </w:p>
     <w:p>
       <w:pPr>
         <w:spacing w:after="240"/>
       </w:pPr>
-      <w:bookmarkStart w:id="73" w:name="_GoBack"/>
       <w:r>
         <w:t>The following individuals have participated in the creation of this specification and are gratefully acknowledged:</w:t>
       </w:r>
     </w:p>
-    <w:bookmarkEnd w:id="73"/>
     <w:p>
       <w:pPr>
         <w:pStyle w:val="Titlepageinfo"/>
@@ -12843,7 +13710,7 @@
 
 <file path=word/comments.xml><?xml version="1.0" encoding="utf-8"?>
 <w:comments xmlns:wpc="http://schemas.microsoft.com/office/word/2010/wordprocessingCanvas" xmlns:mc="http://schemas.openxmlformats.org/markup-compatibility/2006" xmlns:o="urn:schemas-microsoft-com:office:office" xmlns:r="http://schemas.openxmlformats.org/officeDocument/2006/relationships" xmlns:m="http://schemas.openxmlformats.org/officeDocument/2006/math" xmlns:v="urn:schemas-microsoft-com:vml" xmlns:wp14="http://schemas.microsoft.com/office/word/2010/wordprocessingDrawing" xmlns:wp="http://schemas.openxmlformats.org/drawingml/2006/wordprocessingDrawing" xmlns:w10="urn:schemas-microsoft-com:office:word" xmlns:w="http://schemas.openxmlformats.org/wordprocessingml/2006/main" xmlns:w14="http://schemas.microsoft.com/office/word/2010/wordml" xmlns:w15="http://schemas.microsoft.com/office/word/2012/wordml" xmlns:wpg="http://schemas.microsoft.com/office/word/2010/wordprocessingGroup" xmlns:wpi="http://schemas.microsoft.com/office/word/2010/wordprocessingInk" xmlns:wne="http://schemas.microsoft.com/office/word/2006/wordml" xmlns:wps="http://schemas.microsoft.com/office/word/2010/wordprocessingShape" mc:Ignorable="w14 w15 wp14">
-  <w:comment w:id="3" w:author="Beck, Desiree A." w:date="2015-10-13T12:58:00Z" w:initials="BDA">
+  <w:comment w:id="4" w:author="Beck, Desiree A." w:date="2015-10-13T12:58:00Z" w:initials="BDA">
     <w:p>
       <w:pPr>
         <w:pStyle w:val="CommentText"/>
@@ -13070,7 +13937,7 @@
         <w:sz w:val="16"/>
         <w:szCs w:val="16"/>
       </w:rPr>
-      <w:t>10</w:t>
+      <w:t>8</w:t>
     </w:r>
     <w:r>
       <w:rPr>
@@ -13643,6 +14510,119 @@
 <file path=word/numbering.xml><?xml version="1.0" encoding="utf-8"?>
 <w:numbering xmlns:wpc="http://schemas.microsoft.com/office/word/2010/wordprocessingCanvas" xmlns:mc="http://schemas.openxmlformats.org/markup-compatibility/2006" xmlns:o="urn:schemas-microsoft-com:office:office" xmlns:r="http://schemas.openxmlformats.org/officeDocument/2006/relationships" xmlns:m="http://schemas.openxmlformats.org/officeDocument/2006/math" xmlns:v="urn:schemas-microsoft-com:vml" xmlns:wp14="http://schemas.microsoft.com/office/word/2010/wordprocessingDrawing" xmlns:wp="http://schemas.openxmlformats.org/drawingml/2006/wordprocessingDrawing" xmlns:w10="urn:schemas-microsoft-com:office:word" xmlns:w="http://schemas.openxmlformats.org/wordprocessingml/2006/main" xmlns:w14="http://schemas.microsoft.com/office/word/2010/wordml" xmlns:w15="http://schemas.microsoft.com/office/word/2012/wordml" xmlns:wpg="http://schemas.microsoft.com/office/word/2010/wordprocessingGroup" xmlns:wpi="http://schemas.microsoft.com/office/word/2010/wordprocessingInk" xmlns:wne="http://schemas.microsoft.com/office/word/2006/wordml" xmlns:wps="http://schemas.microsoft.com/office/word/2010/wordprocessingShape" mc:Ignorable="w14 w15 wp14">
   <w:abstractNum w:abstractNumId="0" w15:restartNumberingAfterBreak="0">
+    <w:nsid w:val="1136697E"/>
+    <w:multiLevelType w:val="hybridMultilevel"/>
+    <w:tmpl w:val="9E8AB28E"/>
+    <w:lvl w:ilvl="0" w:tplc="04090001">
+      <w:start w:val="1"/>
+      <w:numFmt w:val="bullet"/>
+      <w:lvlText w:val=""/>
+      <w:lvlJc w:val="left"/>
+      <w:pPr>
+        <w:ind w:left="1080" w:hanging="360"/>
+      </w:pPr>
+      <w:rPr>
+        <w:rFonts w:ascii="Symbol" w:hAnsi="Symbol" w:hint="default"/>
+      </w:rPr>
+    </w:lvl>
+    <w:lvl w:ilvl="1" w:tplc="04090003" w:tentative="1">
+      <w:start w:val="1"/>
+      <w:numFmt w:val="bullet"/>
+      <w:lvlText w:val="o"/>
+      <w:lvlJc w:val="left"/>
+      <w:pPr>
+        <w:ind w:left="1800" w:hanging="360"/>
+      </w:pPr>
+      <w:rPr>
+        <w:rFonts w:ascii="Courier New" w:hAnsi="Courier New" w:cs="Courier New" w:hint="default"/>
+      </w:rPr>
+    </w:lvl>
+    <w:lvl w:ilvl="2" w:tplc="04090005" w:tentative="1">
+      <w:start w:val="1"/>
+      <w:numFmt w:val="bullet"/>
+      <w:lvlText w:val=""/>
+      <w:lvlJc w:val="left"/>
+      <w:pPr>
+        <w:ind w:left="2520" w:hanging="360"/>
+      </w:pPr>
+      <w:rPr>
+        <w:rFonts w:ascii="Wingdings" w:hAnsi="Wingdings" w:hint="default"/>
+      </w:rPr>
+    </w:lvl>
+    <w:lvl w:ilvl="3" w:tplc="04090001" w:tentative="1">
+      <w:start w:val="1"/>
+      <w:numFmt w:val="bullet"/>
+      <w:lvlText w:val=""/>
+      <w:lvlJc w:val="left"/>
+      <w:pPr>
+        <w:ind w:left="3240" w:hanging="360"/>
+      </w:pPr>
+      <w:rPr>
+        <w:rFonts w:ascii="Symbol" w:hAnsi="Symbol" w:hint="default"/>
+      </w:rPr>
+    </w:lvl>
+    <w:lvl w:ilvl="4" w:tplc="04090003" w:tentative="1">
+      <w:start w:val="1"/>
+      <w:numFmt w:val="bullet"/>
+      <w:lvlText w:val="o"/>
+      <w:lvlJc w:val="left"/>
+      <w:pPr>
+        <w:ind w:left="3960" w:hanging="360"/>
+      </w:pPr>
+      <w:rPr>
+        <w:rFonts w:ascii="Courier New" w:hAnsi="Courier New" w:cs="Courier New" w:hint="default"/>
+      </w:rPr>
+    </w:lvl>
+    <w:lvl w:ilvl="5" w:tplc="04090005" w:tentative="1">
+      <w:start w:val="1"/>
+      <w:numFmt w:val="bullet"/>
+      <w:lvlText w:val=""/>
+      <w:lvlJc w:val="left"/>
+      <w:pPr>
+        <w:ind w:left="4680" w:hanging="360"/>
+      </w:pPr>
+      <w:rPr>
+        <w:rFonts w:ascii="Wingdings" w:hAnsi="Wingdings" w:hint="default"/>
+      </w:rPr>
+    </w:lvl>
+    <w:lvl w:ilvl="6" w:tplc="04090001" w:tentative="1">
+      <w:start w:val="1"/>
+      <w:numFmt w:val="bullet"/>
+      <w:lvlText w:val=""/>
+      <w:lvlJc w:val="left"/>
+      <w:pPr>
+        <w:ind w:left="5400" w:hanging="360"/>
+      </w:pPr>
+      <w:rPr>
+        <w:rFonts w:ascii="Symbol" w:hAnsi="Symbol" w:hint="default"/>
+      </w:rPr>
+    </w:lvl>
+    <w:lvl w:ilvl="7" w:tplc="04090003" w:tentative="1">
+      <w:start w:val="1"/>
+      <w:numFmt w:val="bullet"/>
+      <w:lvlText w:val="o"/>
+      <w:lvlJc w:val="left"/>
+      <w:pPr>
+        <w:ind w:left="6120" w:hanging="360"/>
+      </w:pPr>
+      <w:rPr>
+        <w:rFonts w:ascii="Courier New" w:hAnsi="Courier New" w:cs="Courier New" w:hint="default"/>
+      </w:rPr>
+    </w:lvl>
+    <w:lvl w:ilvl="8" w:tplc="04090005" w:tentative="1">
+      <w:start w:val="1"/>
+      <w:numFmt w:val="bullet"/>
+      <w:lvlText w:val=""/>
+      <w:lvlJc w:val="left"/>
+      <w:pPr>
+        <w:ind w:left="6840" w:hanging="360"/>
+      </w:pPr>
+      <w:rPr>
+        <w:rFonts w:ascii="Wingdings" w:hAnsi="Wingdings" w:hint="default"/>
+      </w:rPr>
+    </w:lvl>
+  </w:abstractNum>
+  <w:abstractNum w:abstractNumId="1" w15:restartNumberingAfterBreak="0">
     <w:nsid w:val="280D2CE4"/>
     <w:multiLevelType w:val="multilevel"/>
     <w:tmpl w:val="04090025"/>
@@ -13737,7 +14717,120 @@
       </w:pPr>
     </w:lvl>
   </w:abstractNum>
-  <w:abstractNum w:abstractNumId="1" w15:restartNumberingAfterBreak="0">
+  <w:abstractNum w:abstractNumId="2" w15:restartNumberingAfterBreak="0">
+    <w:nsid w:val="40C20EEE"/>
+    <w:multiLevelType w:val="hybridMultilevel"/>
+    <w:tmpl w:val="0C4402D0"/>
+    <w:lvl w:ilvl="0" w:tplc="04090001">
+      <w:start w:val="1"/>
+      <w:numFmt w:val="bullet"/>
+      <w:lvlText w:val=""/>
+      <w:lvlJc w:val="left"/>
+      <w:pPr>
+        <w:ind w:left="720" w:hanging="360"/>
+      </w:pPr>
+      <w:rPr>
+        <w:rFonts w:ascii="Symbol" w:hAnsi="Symbol" w:hint="default"/>
+      </w:rPr>
+    </w:lvl>
+    <w:lvl w:ilvl="1" w:tplc="04090003" w:tentative="1">
+      <w:start w:val="1"/>
+      <w:numFmt w:val="bullet"/>
+      <w:lvlText w:val="o"/>
+      <w:lvlJc w:val="left"/>
+      <w:pPr>
+        <w:ind w:left="1440" w:hanging="360"/>
+      </w:pPr>
+      <w:rPr>
+        <w:rFonts w:ascii="Courier New" w:hAnsi="Courier New" w:cs="Courier New" w:hint="default"/>
+      </w:rPr>
+    </w:lvl>
+    <w:lvl w:ilvl="2" w:tplc="04090005" w:tentative="1">
+      <w:start w:val="1"/>
+      <w:numFmt w:val="bullet"/>
+      <w:lvlText w:val=""/>
+      <w:lvlJc w:val="left"/>
+      <w:pPr>
+        <w:ind w:left="2160" w:hanging="360"/>
+      </w:pPr>
+      <w:rPr>
+        <w:rFonts w:ascii="Wingdings" w:hAnsi="Wingdings" w:hint="default"/>
+      </w:rPr>
+    </w:lvl>
+    <w:lvl w:ilvl="3" w:tplc="04090001" w:tentative="1">
+      <w:start w:val="1"/>
+      <w:numFmt w:val="bullet"/>
+      <w:lvlText w:val=""/>
+      <w:lvlJc w:val="left"/>
+      <w:pPr>
+        <w:ind w:left="2880" w:hanging="360"/>
+      </w:pPr>
+      <w:rPr>
+        <w:rFonts w:ascii="Symbol" w:hAnsi="Symbol" w:hint="default"/>
+      </w:rPr>
+    </w:lvl>
+    <w:lvl w:ilvl="4" w:tplc="04090003" w:tentative="1">
+      <w:start w:val="1"/>
+      <w:numFmt w:val="bullet"/>
+      <w:lvlText w:val="o"/>
+      <w:lvlJc w:val="left"/>
+      <w:pPr>
+        <w:ind w:left="3600" w:hanging="360"/>
+      </w:pPr>
+      <w:rPr>
+        <w:rFonts w:ascii="Courier New" w:hAnsi="Courier New" w:cs="Courier New" w:hint="default"/>
+      </w:rPr>
+    </w:lvl>
+    <w:lvl w:ilvl="5" w:tplc="04090005" w:tentative="1">
+      <w:start w:val="1"/>
+      <w:numFmt w:val="bullet"/>
+      <w:lvlText w:val=""/>
+      <w:lvlJc w:val="left"/>
+      <w:pPr>
+        <w:ind w:left="4320" w:hanging="360"/>
+      </w:pPr>
+      <w:rPr>
+        <w:rFonts w:ascii="Wingdings" w:hAnsi="Wingdings" w:hint="default"/>
+      </w:rPr>
+    </w:lvl>
+    <w:lvl w:ilvl="6" w:tplc="04090001" w:tentative="1">
+      <w:start w:val="1"/>
+      <w:numFmt w:val="bullet"/>
+      <w:lvlText w:val=""/>
+      <w:lvlJc w:val="left"/>
+      <w:pPr>
+        <w:ind w:left="5040" w:hanging="360"/>
+      </w:pPr>
+      <w:rPr>
+        <w:rFonts w:ascii="Symbol" w:hAnsi="Symbol" w:hint="default"/>
+      </w:rPr>
+    </w:lvl>
+    <w:lvl w:ilvl="7" w:tplc="04090003" w:tentative="1">
+      <w:start w:val="1"/>
+      <w:numFmt w:val="bullet"/>
+      <w:lvlText w:val="o"/>
+      <w:lvlJc w:val="left"/>
+      <w:pPr>
+        <w:ind w:left="5760" w:hanging="360"/>
+      </w:pPr>
+      <w:rPr>
+        <w:rFonts w:ascii="Courier New" w:hAnsi="Courier New" w:cs="Courier New" w:hint="default"/>
+      </w:rPr>
+    </w:lvl>
+    <w:lvl w:ilvl="8" w:tplc="04090005" w:tentative="1">
+      <w:start w:val="1"/>
+      <w:numFmt w:val="bullet"/>
+      <w:lvlText w:val=""/>
+      <w:lvlJc w:val="left"/>
+      <w:pPr>
+        <w:ind w:left="6480" w:hanging="360"/>
+      </w:pPr>
+      <w:rPr>
+        <w:rFonts w:ascii="Wingdings" w:hAnsi="Wingdings" w:hint="default"/>
+      </w:rPr>
+    </w:lvl>
+  </w:abstractNum>
+  <w:abstractNum w:abstractNumId="3" w15:restartNumberingAfterBreak="0">
     <w:nsid w:val="4FA24BB5"/>
     <w:multiLevelType w:val="hybridMultilevel"/>
     <w:tmpl w:val="45EE0854"/>
@@ -13850,14 +14943,13 @@
       </w:rPr>
     </w:lvl>
   </w:abstractNum>
-  <w:abstractNum w:abstractNumId="2" w15:restartNumberingAfterBreak="0">
+  <w:abstractNum w:abstractNumId="4" w15:restartNumberingAfterBreak="0">
     <w:nsid w:val="64F141F5"/>
     <w:multiLevelType w:val="multilevel"/>
     <w:tmpl w:val="04090025"/>
     <w:lvl w:ilvl="0">
       <w:start w:val="1"/>
       <w:numFmt w:val="decimal"/>
-      <w:pStyle w:val="Heading1"/>
       <w:lvlText w:val="%1"/>
       <w:lvlJc w:val="left"/>
       <w:pPr>
@@ -13867,7 +14959,6 @@
     <w:lvl w:ilvl="1">
       <w:start w:val="1"/>
       <w:numFmt w:val="decimal"/>
-      <w:pStyle w:val="Heading2"/>
       <w:lvlText w:val="%1.%2"/>
       <w:lvlJc w:val="left"/>
       <w:pPr>
@@ -13877,7 +14968,6 @@
     <w:lvl w:ilvl="2">
       <w:start w:val="1"/>
       <w:numFmt w:val="decimal"/>
-      <w:pStyle w:val="Heading3"/>
       <w:lvlText w:val="%1.%2.%3"/>
       <w:lvlJc w:val="left"/>
       <w:pPr>
@@ -13887,7 +14977,6 @@
     <w:lvl w:ilvl="3">
       <w:start w:val="1"/>
       <w:numFmt w:val="decimal"/>
-      <w:pStyle w:val="Heading4"/>
       <w:lvlText w:val="%1.%2.%3.%4"/>
       <w:lvlJc w:val="left"/>
       <w:pPr>
@@ -13897,7 +14986,6 @@
     <w:lvl w:ilvl="4">
       <w:start w:val="1"/>
       <w:numFmt w:val="decimal"/>
-      <w:pStyle w:val="Heading5"/>
       <w:lvlText w:val="%1.%2.%3.%4.%5"/>
       <w:lvlJc w:val="left"/>
       <w:pPr>
@@ -13907,7 +14995,6 @@
     <w:lvl w:ilvl="5">
       <w:start w:val="1"/>
       <w:numFmt w:val="decimal"/>
-      <w:pStyle w:val="Heading6"/>
       <w:lvlText w:val="%1.%2.%3.%4.%5.%6"/>
       <w:lvlJc w:val="left"/>
       <w:pPr>
@@ -13917,7 +15004,6 @@
     <w:lvl w:ilvl="6">
       <w:start w:val="1"/>
       <w:numFmt w:val="decimal"/>
-      <w:pStyle w:val="Heading7"/>
       <w:lvlText w:val="%1.%2.%3.%4.%5.%6.%7"/>
       <w:lvlJc w:val="left"/>
       <w:pPr>
@@ -13927,7 +15013,6 @@
     <w:lvl w:ilvl="7">
       <w:start w:val="1"/>
       <w:numFmt w:val="decimal"/>
-      <w:pStyle w:val="Heading8"/>
       <w:lvlText w:val="%1.%2.%3.%4.%5.%6.%7.%8"/>
       <w:lvlJc w:val="left"/>
       <w:pPr>
@@ -13937,7 +15022,6 @@
     <w:lvl w:ilvl="8">
       <w:start w:val="1"/>
       <w:numFmt w:val="decimal"/>
-      <w:pStyle w:val="Heading9"/>
       <w:lvlText w:val="%1.%2.%3.%4.%5.%6.%7.%8.%9"/>
       <w:lvlJc w:val="left"/>
       <w:pPr>
@@ -13946,10 +15030,10 @@
     </w:lvl>
   </w:abstractNum>
   <w:num w:numId="1">
-    <w:abstractNumId w:val="0"/>
+    <w:abstractNumId w:val="1"/>
   </w:num>
   <w:num w:numId="2">
-    <w:abstractNumId w:val="0"/>
+    <w:abstractNumId w:val="1"/>
     <w:lvlOverride w:ilvl="0">
       <w:startOverride w:val="1"/>
     </w:lvlOverride>
@@ -13979,7 +15063,7 @@
     </w:lvlOverride>
   </w:num>
   <w:num w:numId="3">
-    <w:abstractNumId w:val="0"/>
+    <w:abstractNumId w:val="1"/>
     <w:lvlOverride w:ilvl="0">
       <w:startOverride w:val="1"/>
     </w:lvlOverride>
@@ -14009,7 +15093,7 @@
     </w:lvlOverride>
   </w:num>
   <w:num w:numId="4">
-    <w:abstractNumId w:val="0"/>
+    <w:abstractNumId w:val="1"/>
     <w:lvlOverride w:ilvl="0">
       <w:startOverride w:val="1"/>
     </w:lvlOverride>
@@ -14039,7 +15123,7 @@
     </w:lvlOverride>
   </w:num>
   <w:num w:numId="5">
-    <w:abstractNumId w:val="0"/>
+    <w:abstractNumId w:val="1"/>
     <w:lvlOverride w:ilvl="0">
       <w:startOverride w:val="1"/>
     </w:lvlOverride>
@@ -14069,7 +15153,7 @@
     </w:lvlOverride>
   </w:num>
   <w:num w:numId="6">
-    <w:abstractNumId w:val="0"/>
+    <w:abstractNumId w:val="1"/>
     <w:lvlOverride w:ilvl="0">
       <w:startOverride w:val="1"/>
     </w:lvlOverride>
@@ -14099,10 +15183,16 @@
     </w:lvlOverride>
   </w:num>
   <w:num w:numId="7">
-    <w:abstractNumId w:val="1"/>
+    <w:abstractNumId w:val="3"/>
   </w:num>
   <w:num w:numId="8">
+    <w:abstractNumId w:val="4"/>
+  </w:num>
+  <w:num w:numId="9">
     <w:abstractNumId w:val="2"/>
+  </w:num>
+  <w:num w:numId="10">
+    <w:abstractNumId w:val="0"/>
   </w:num>
 </w:numbering>
 </file>

</xml_diff>

<commit_message>
Added default value for 'category'
</commit_message>
<xml_diff>
--- a/documents/DRAFT-cybox-v2.1.1-wd01-part11-address-object.docx
+++ b/documents/DRAFT-cybox-v2.1.1-wd01-part11-address-object.docx
@@ -1,6 +1,6 @@
 
 <file path=word/document.xml><?xml version="1.0" encoding="utf-8"?>
-<w:document xmlns:wpc="http://schemas.microsoft.com/office/word/2010/wordprocessingCanvas" xmlns:mc="http://schemas.openxmlformats.org/markup-compatibility/2006" xmlns:o="urn:schemas-microsoft-com:office:office" xmlns:r="http://schemas.openxmlformats.org/officeDocument/2006/relationships" xmlns:m="http://schemas.openxmlformats.org/officeDocument/2006/math" xmlns:v="urn:schemas-microsoft-com:vml" xmlns:wp14="http://schemas.microsoft.com/office/word/2010/wordprocessingDrawing" xmlns:wp="http://schemas.openxmlformats.org/drawingml/2006/wordprocessingDrawing" xmlns:w10="urn:schemas-microsoft-com:office:word" xmlns:w="http://schemas.openxmlformats.org/wordprocessingml/2006/main" xmlns:w14="http://schemas.microsoft.com/office/word/2010/wordml" xmlns:w15="http://schemas.microsoft.com/office/word/2012/wordml" xmlns:wpg="http://schemas.microsoft.com/office/word/2010/wordprocessingGroup" xmlns:wpi="http://schemas.microsoft.com/office/word/2010/wordprocessingInk" xmlns:wne="http://schemas.microsoft.com/office/word/2006/wordml" xmlns:wps="http://schemas.microsoft.com/office/word/2010/wordprocessingShape" mc:Ignorable="w14 w15 wp14">
+<w:document xmlns:wpc="http://schemas.microsoft.com/office/word/2010/wordprocessingCanvas" xmlns:mo="http://schemas.microsoft.com/office/mac/office/2008/main" xmlns:mc="http://schemas.openxmlformats.org/markup-compatibility/2006" xmlns:mv="urn:schemas-microsoft-com:mac:vml" xmlns:o="urn:schemas-microsoft-com:office:office" xmlns:r="http://schemas.openxmlformats.org/officeDocument/2006/relationships" xmlns:m="http://schemas.openxmlformats.org/officeDocument/2006/math" xmlns:v="urn:schemas-microsoft-com:vml" xmlns:wp14="http://schemas.microsoft.com/office/word/2010/wordprocessingDrawing" xmlns:wp="http://schemas.openxmlformats.org/drawingml/2006/wordprocessingDrawing" xmlns:w10="urn:schemas-microsoft-com:office:word" xmlns:w="http://schemas.openxmlformats.org/wordprocessingml/2006/main" xmlns:w14="http://schemas.microsoft.com/office/word/2010/wordml" xmlns:w15="http://schemas.microsoft.com/office/word/2012/wordml" xmlns:wpg="http://schemas.microsoft.com/office/word/2010/wordprocessingGroup" xmlns:wpi="http://schemas.microsoft.com/office/word/2010/wordprocessingInk" xmlns:wne="http://schemas.microsoft.com/office/word/2006/wordml" xmlns:wps="http://schemas.microsoft.com/office/word/2010/wordprocessingShape" mc:Ignorable="w14 w15 wp14">
   <w:background w:color="FFFFFF"/>
   <w:body>
     <w:p>
@@ -5854,7 +5854,6 @@
       <w:pPr>
         <w:pStyle w:val="Titlepageinfodescription"/>
       </w:pPr>
-      <w:commentRangeStart w:id="3"/>
       <w:r>
         <w:rPr>
           <w:rStyle w:val="Hyperlink"/>
@@ -5980,14 +5979,6 @@
       <w:r>
         <w:t>(Managed by OASIS TC Administration; please don’t modify.)</w:t>
       </w:r>
-      <w:commentRangeEnd w:id="3"/>
-      <w:r>
-        <w:rPr>
-          <w:rStyle w:val="CommentReference"/>
-          <w:color w:val="333333"/>
-        </w:rPr>
-        <w:commentReference w:id="3"/>
-      </w:r>
     </w:p>
     <w:p>
       <w:pPr>
@@ -6017,7 +6008,7 @@
       <w:r>
         <w:t xml:space="preserve">All capitalized terms in the following text have the meanings assigned to them in the OASIS Intellectual Property Rights Policy (the "OASIS IPR Policy"). The full </w:t>
       </w:r>
-      <w:hyperlink r:id="rId23" w:history="1">
+      <w:hyperlink r:id="rId21" w:history="1">
         <w:r>
           <w:rPr>
             <w:rStyle w:val="Hyperlink"/>
@@ -6078,7 +6069,7 @@
       <w:pPr>
         <w:pStyle w:val="Notices"/>
       </w:pPr>
-      <w:bookmarkStart w:id="4" w:name="_Toc424631595"/>
+      <w:bookmarkStart w:id="3" w:name="_Toc424631595"/>
       <w:bookmarkEnd w:id="0"/>
       <w:r>
         <w:lastRenderedPageBreak/>
@@ -7952,12 +7943,12 @@
         <w:lastRenderedPageBreak/>
         <w:fldChar w:fldCharType="end"/>
       </w:r>
-      <w:bookmarkStart w:id="5" w:name="_Toc437940382"/>
+      <w:bookmarkStart w:id="4" w:name="_Toc437940382"/>
       <w:r>
         <w:t>Introduction</w:t>
       </w:r>
+      <w:bookmarkEnd w:id="3"/>
       <w:bookmarkEnd w:id="4"/>
-      <w:bookmarkEnd w:id="5"/>
     </w:p>
     <w:p>
       <w:pPr>
@@ -8024,7 +8015,7 @@
         <w:spacing w:after="240"/>
         <w:ind w:right="-270"/>
       </w:pPr>
-      <w:bookmarkStart w:id="6" w:name="_Toc401131317"/>
+      <w:bookmarkStart w:id="5" w:name="_Toc401131317"/>
       <w:r>
         <w:t xml:space="preserve">In Section </w:t>
       </w:r>
@@ -8211,7 +8202,7 @@
       <w:r>
         <w:t xml:space="preserve">. </w:t>
       </w:r>
-      <w:bookmarkEnd w:id="6"/>
+      <w:bookmarkEnd w:id="5"/>
       <w:r>
         <w:t xml:space="preserve">In Section </w:t>
       </w:r>
@@ -8376,11 +8367,11 @@
       <w:pPr>
         <w:pStyle w:val="Heading2"/>
       </w:pPr>
-      <w:bookmarkStart w:id="7" w:name="_Toc412205405"/>
-      <w:bookmarkStart w:id="8" w:name="_Ref412300941"/>
-      <w:bookmarkStart w:id="9" w:name="_Ref412622367"/>
-      <w:bookmarkStart w:id="10" w:name="_Toc424631596"/>
-      <w:bookmarkStart w:id="11" w:name="_Toc437940383"/>
+      <w:bookmarkStart w:id="6" w:name="_Toc412205405"/>
+      <w:bookmarkStart w:id="7" w:name="_Ref412300941"/>
+      <w:bookmarkStart w:id="8" w:name="_Ref412622367"/>
+      <w:bookmarkStart w:id="9" w:name="_Toc424631596"/>
+      <w:bookmarkStart w:id="10" w:name="_Toc437940383"/>
       <w:r>
         <w:t>CybOX</w:t>
       </w:r>
@@ -8393,11 +8384,11 @@
       <w:r>
         <w:t xml:space="preserve"> Specification Documents</w:t>
       </w:r>
+      <w:bookmarkEnd w:id="6"/>
       <w:bookmarkEnd w:id="7"/>
       <w:bookmarkEnd w:id="8"/>
       <w:bookmarkEnd w:id="9"/>
       <w:bookmarkEnd w:id="10"/>
-      <w:bookmarkEnd w:id="11"/>
     </w:p>
     <w:p>
       <w:pPr>
@@ -8508,15 +8499,15 @@
         <w:spacing w:before="360" w:after="60"/>
         <w:ind w:left="540" w:hanging="540"/>
       </w:pPr>
-      <w:bookmarkStart w:id="12" w:name="_Ref394437867"/>
-      <w:bookmarkStart w:id="13" w:name="_Toc426119868"/>
-      <w:bookmarkStart w:id="14" w:name="_Toc437940384"/>
+      <w:bookmarkStart w:id="11" w:name="_Ref394437867"/>
+      <w:bookmarkStart w:id="12" w:name="_Toc426119868"/>
+      <w:bookmarkStart w:id="13" w:name="_Toc437940384"/>
       <w:r>
         <w:t>Document Conventions</w:t>
       </w:r>
+      <w:bookmarkEnd w:id="11"/>
       <w:bookmarkEnd w:id="12"/>
       <w:bookmarkEnd w:id="13"/>
-      <w:bookmarkEnd w:id="14"/>
     </w:p>
     <w:p>
       <w:r>
@@ -8531,17 +8522,17 @@
         </w:tabs>
         <w:spacing w:before="360" w:after="60"/>
       </w:pPr>
-      <w:bookmarkStart w:id="15" w:name="_Toc389570603"/>
-      <w:bookmarkStart w:id="16" w:name="_Toc389581073"/>
-      <w:bookmarkStart w:id="17" w:name="_Toc426119870"/>
-      <w:bookmarkStart w:id="18" w:name="_Toc437940385"/>
+      <w:bookmarkStart w:id="14" w:name="_Toc389570603"/>
+      <w:bookmarkStart w:id="15" w:name="_Toc389581073"/>
+      <w:bookmarkStart w:id="16" w:name="_Toc426119870"/>
+      <w:bookmarkStart w:id="17" w:name="_Toc437940385"/>
       <w:r>
         <w:t>Fonts</w:t>
       </w:r>
+      <w:bookmarkEnd w:id="14"/>
       <w:bookmarkEnd w:id="15"/>
       <w:bookmarkEnd w:id="16"/>
       <w:bookmarkEnd w:id="17"/>
-      <w:bookmarkEnd w:id="18"/>
     </w:p>
     <w:p>
       <w:pPr>
@@ -8971,22 +8962,22 @@
       <w:pPr>
         <w:pStyle w:val="Heading3"/>
       </w:pPr>
-      <w:bookmarkStart w:id="19" w:name="_Ref394486021"/>
-      <w:bookmarkStart w:id="20" w:name="_Toc426119871"/>
-      <w:bookmarkStart w:id="21" w:name="_Toc437940386"/>
+      <w:bookmarkStart w:id="18" w:name="_Ref394486021"/>
+      <w:bookmarkStart w:id="19" w:name="_Toc426119871"/>
+      <w:bookmarkStart w:id="20" w:name="_Toc437940386"/>
       <w:r>
         <w:t>UML Package References</w:t>
       </w:r>
+      <w:bookmarkEnd w:id="18"/>
       <w:bookmarkEnd w:id="19"/>
       <w:bookmarkEnd w:id="20"/>
-      <w:bookmarkEnd w:id="21"/>
     </w:p>
     <w:p>
       <w:pPr>
         <w:spacing w:before="80" w:after="240"/>
       </w:pPr>
-      <w:bookmarkStart w:id="22" w:name="_Toc389570605"/>
-      <w:bookmarkStart w:id="23" w:name="_Toc389581075"/>
+      <w:bookmarkStart w:id="21" w:name="_Toc389570605"/>
+      <w:bookmarkStart w:id="22" w:name="_Toc389581075"/>
       <w:r>
         <w:t xml:space="preserve">Each CybOX data model is captured in a different UML package (e.g., Core package) where the packages together compose the full CybOX UML model.  To refer to a particular class of a specific package, we use the format </w:t>
       </w:r>
@@ -9102,76 +9093,76 @@
       <w:pPr>
         <w:pStyle w:val="Heading3"/>
       </w:pPr>
-      <w:bookmarkStart w:id="24" w:name="_Toc426119872"/>
-      <w:bookmarkStart w:id="25" w:name="_Toc437940387"/>
+      <w:bookmarkStart w:id="23" w:name="_Toc426119872"/>
+      <w:bookmarkStart w:id="24" w:name="_Toc437940387"/>
       <w:r>
         <w:t>UML Diagrams</w:t>
       </w:r>
+      <w:bookmarkEnd w:id="21"/>
       <w:bookmarkEnd w:id="22"/>
       <w:bookmarkEnd w:id="23"/>
       <w:bookmarkEnd w:id="24"/>
+    </w:p>
+    <w:p>
+      <w:pPr>
+        <w:spacing w:before="80" w:after="240"/>
+      </w:pPr>
+      <w:bookmarkStart w:id="25" w:name="_Toc398719452"/>
+      <w:bookmarkStart w:id="26" w:name="_Toc389570606"/>
+      <w:bookmarkStart w:id="27" w:name="_Toc389581076"/>
+      <w:bookmarkStart w:id="28" w:name="_Ref394436861"/>
+      <w:r>
+        <w:t xml:space="preserve">This specification makes use of UML diagrams to visually depict relationships between CybOX Language constructs. Note that the diagrams have been extracted directly from the full UML model for CybOX; they have not been constructed purely for inclusion in the specification documents.  Typically, diagrams are included for the primary class of a data model, and for any other class where the visualization of its relationships between other classes would be useful.  This implies that there will be very few diagrams for classes whose only properties are either a data type or a class from the CybOX Common data model.  </w:t>
+      </w:r>
+      <w:r>
+        <w:t>Other diagrams that are included correspond to classes that specialize a superclass and abstract or generalized classes that are extended by one or more subclasses</w:t>
+      </w:r>
+      <w:r>
+        <w:t>.</w:t>
+      </w:r>
+    </w:p>
+    <w:p>
+      <w:pPr>
+        <w:spacing w:before="80" w:after="240"/>
+      </w:pPr>
+      <w:r>
+        <w:t>In UML diagrams, classes are often presented with their attributes elided, to avoid clutter.  The fully described class can usually be found in a related diagram.  A class presented with an empty section at the bottom of the icon indicates that there are no attributes other than those that are visualized using associations.</w:t>
+      </w:r>
+    </w:p>
+    <w:p>
+      <w:pPr>
+        <w:pStyle w:val="Heading4"/>
+      </w:pPr>
+      <w:bookmarkStart w:id="29" w:name="_Toc426119873"/>
+      <w:bookmarkStart w:id="30" w:name="_Toc437940388"/>
+      <w:r>
+        <w:t>Class Properties</w:t>
+      </w:r>
       <w:bookmarkEnd w:id="25"/>
+      <w:bookmarkEnd w:id="29"/>
+      <w:bookmarkEnd w:id="30"/>
     </w:p>
     <w:p>
       <w:pPr>
         <w:spacing w:before="80" w:after="240"/>
       </w:pPr>
-      <w:bookmarkStart w:id="26" w:name="_Toc398719452"/>
-      <w:bookmarkStart w:id="27" w:name="_Toc389570606"/>
-      <w:bookmarkStart w:id="28" w:name="_Toc389581076"/>
-      <w:bookmarkStart w:id="29" w:name="_Ref394436861"/>
-      <w:r>
-        <w:t xml:space="preserve">This specification makes use of UML diagrams to visually depict relationships between CybOX Language constructs. Note that the diagrams have been extracted directly from the full UML model for CybOX; they have not been constructed purely for inclusion in the specification documents.  Typically, diagrams are included for the primary class of a data model, and for any other class where the visualization of its relationships between other classes would be useful.  This implies that there will be very few diagrams for classes whose only properties are either a data type or a class from the CybOX Common data model.  </w:t>
-      </w:r>
-      <w:r>
-        <w:t>Other diagrams that are included correspond to classes that specialize a superclass and abstract or generalized classes that are extended by one or more subclasses</w:t>
-      </w:r>
-      <w:r>
-        <w:t>.</w:t>
-      </w:r>
-    </w:p>
-    <w:p>
-      <w:pPr>
-        <w:spacing w:before="80" w:after="240"/>
-      </w:pPr>
-      <w:r>
-        <w:t>In UML diagrams, classes are often presented with their attributes elided, to avoid clutter.  The fully described class can usually be found in a related diagram.  A class presented with an empty section at the bottom of the icon indicates that there are no attributes other than those that are visualized using associations.</w:t>
+      <w:r>
+        <w:t xml:space="preserve">Generally, a class property can be shown in a UML diagram as either an attribute or an association (i.e., the distinction between attributes and associations is somewhat subjective).  In order to make the size of UML diagrams in the specifications manageable, we have chosen to capture most properties as attributes and to capture only higher level properties as associations, especially in the main top-level component diagrams.  In particular, we will always capture properties of UML data types as attributes.    </w:t>
       </w:r>
     </w:p>
     <w:p>
       <w:pPr>
         <w:pStyle w:val="Heading4"/>
       </w:pPr>
-      <w:bookmarkStart w:id="30" w:name="_Toc426119873"/>
-      <w:bookmarkStart w:id="31" w:name="_Toc437940388"/>
-      <w:r>
-        <w:t>Class Properties</w:t>
-      </w:r>
-      <w:bookmarkEnd w:id="26"/>
-      <w:bookmarkEnd w:id="30"/>
+      <w:bookmarkStart w:id="31" w:name="_Toc398719453"/>
+      <w:bookmarkStart w:id="32" w:name="_Toc426119874"/>
+      <w:bookmarkStart w:id="33" w:name="_Toc437940389"/>
+      <w:r>
+        <w:t>Diagram Icons and Arrow Types</w:t>
+      </w:r>
       <w:bookmarkEnd w:id="31"/>
-    </w:p>
-    <w:p>
-      <w:pPr>
-        <w:spacing w:before="80" w:after="240"/>
-      </w:pPr>
-      <w:r>
-        <w:t xml:space="preserve">Generally, a class property can be shown in a UML diagram as either an attribute or an association (i.e., the distinction between attributes and associations is somewhat subjective).  In order to make the size of UML diagrams in the specifications manageable, we have chosen to capture most properties as attributes and to capture only higher level properties as associations, especially in the main top-level component diagrams.  In particular, we will always capture properties of UML data types as attributes.    </w:t>
-      </w:r>
-    </w:p>
-    <w:p>
-      <w:pPr>
-        <w:pStyle w:val="Heading4"/>
-      </w:pPr>
-      <w:bookmarkStart w:id="32" w:name="_Toc398719453"/>
-      <w:bookmarkStart w:id="33" w:name="_Toc426119874"/>
-      <w:bookmarkStart w:id="34" w:name="_Toc437940389"/>
-      <w:r>
-        <w:t>Diagram Icons and Arrow Types</w:t>
-      </w:r>
       <w:bookmarkEnd w:id="32"/>
       <w:bookmarkEnd w:id="33"/>
-      <w:bookmarkEnd w:id="34"/>
     </w:p>
     <w:p>
       <w:pPr>
@@ -9263,60 +9254,31 @@
         <w:spacing w:after="120"/>
         <w:jc w:val="center"/>
       </w:pPr>
-      <w:bookmarkStart w:id="35" w:name="_Ref397637630"/>
+      <w:bookmarkStart w:id="34" w:name="_Ref397637630"/>
       <w:r>
         <w:lastRenderedPageBreak/>
         <w:t xml:space="preserve">Table </w:t>
       </w:r>
-      <w:r>
-        <w:fldChar w:fldCharType="begin"/>
-      </w:r>
-      <w:r>
-        <w:instrText xml:space="preserve"> STY</w:instrText>
-      </w:r>
-      <w:r>
-        <w:instrText xml:space="preserve">LEREF 1 \s </w:instrText>
-      </w:r>
-      <w:r>
-        <w:fldChar w:fldCharType="separate"/>
-      </w:r>
-      <w:r>
-        <w:rPr>
-          <w:noProof/>
-        </w:rPr>
-        <w:t>1</w:t>
-      </w:r>
-      <w:r>
-        <w:rPr>
-          <w:noProof/>
-        </w:rPr>
-        <w:fldChar w:fldCharType="end"/>
-      </w:r>
+      <w:fldSimple w:instr=" STYLEREF 1 \s ">
+        <w:r>
+          <w:rPr>
+            <w:noProof/>
+          </w:rPr>
+          <w:t>1</w:t>
+        </w:r>
+      </w:fldSimple>
       <w:r>
         <w:noBreakHyphen/>
       </w:r>
-      <w:r>
-        <w:fldChar w:fldCharType="begin"/>
-      </w:r>
-      <w:r>
-        <w:instrText xml:space="preserve"> SEQ Table \* ARABIC \s 1 </w:instrText>
-      </w:r>
-      <w:r>
-        <w:fldChar w:fldCharType="separate"/>
-      </w:r>
-      <w:r>
-        <w:rPr>
-          <w:noProof/>
-        </w:rPr>
-        <w:t>1</w:t>
-      </w:r>
-      <w:r>
-        <w:rPr>
-          <w:noProof/>
-        </w:rPr>
-        <w:fldChar w:fldCharType="end"/>
-      </w:r>
-      <w:bookmarkEnd w:id="35"/>
+      <w:fldSimple w:instr=" SEQ Table \* ARABIC \s 1 ">
+        <w:r>
+          <w:rPr>
+            <w:noProof/>
+          </w:rPr>
+          <w:t>1</w:t>
+        </w:r>
+      </w:fldSimple>
+      <w:bookmarkEnd w:id="34"/>
       <w:r>
         <w:t xml:space="preserve">.  </w:t>
       </w:r>
@@ -9457,7 +9419,7 @@
                           <pic:cNvPicPr/>
                         </pic:nvPicPr>
                         <pic:blipFill>
-                          <a:blip r:embed="rId24">
+                          <a:blip r:embed="rId22">
                             <a:extLst>
                               <a:ext uri="{28A0092B-C50C-407E-A947-70E740481C1C}">
                                 <a14:useLocalDpi xmlns:a14="http://schemas.microsoft.com/office/drawing/2010/main" val="0"/>
@@ -9560,10 +9522,10 @@
                   <v:path o:extrusionok="f" gradientshapeok="t" o:connecttype="rect"/>
                   <o:lock v:ext="edit" aspectratio="t"/>
                 </v:shapetype>
-                <v:shape id="_x0000_i1025" type="#_x0000_t75" style="width:23.25pt;height:21pt" o:ole="">
-                  <v:imagedata r:id="rId25" o:title=""/>
+                <v:shape id="_x0000_i1025" type="#_x0000_t75" style="width:23pt;height:20.7pt" o:ole="">
+                  <v:imagedata r:id="rId23" o:title=""/>
                 </v:shape>
-                <o:OLEObject Type="Embed" ProgID="PBrush" ShapeID="_x0000_i1025" DrawAspect="Content" ObjectID="_1511773714" r:id="rId26"/>
+                <o:OLEObject Type="Embed" ProgID="PBrush" ShapeID="_x0000_i1025" DrawAspect="Content" ObjectID="_1511775119" r:id="rId24"/>
               </w:object>
             </w:r>
           </w:p>
@@ -9637,7 +9599,7 @@
                           </pic:cNvPicPr>
                         </pic:nvPicPr>
                         <pic:blipFill rotWithShape="1">
-                          <a:blip r:embed="rId27"/>
+                          <a:blip r:embed="rId25"/>
                           <a:srcRect l="8356" t="44994" r="84429" b="32932"/>
                           <a:stretch/>
                         </pic:blipFill>
@@ -9716,10 +9678,10 @@
             </w:pPr>
             <w:r>
               <w:object w:dxaOrig="270" w:dyaOrig="195" w14:anchorId="75B6A1DE">
-                <v:shape id="_x0000_i1026" type="#_x0000_t75" style="width:14.25pt;height:14.25pt" o:ole="">
-                  <v:imagedata r:id="rId28" o:title=""/>
+                <v:shape id="_x0000_i1026" type="#_x0000_t75" style="width:14.55pt;height:14.55pt" o:ole="">
+                  <v:imagedata r:id="rId26" o:title=""/>
                 </v:shape>
-                <o:OLEObject Type="Embed" ProgID="PBrush" ShapeID="_x0000_i1026" DrawAspect="Content" ObjectID="_1511773715" r:id="rId29"/>
+                <o:OLEObject Type="Embed" ProgID="PBrush" ShapeID="_x0000_i1026" DrawAspect="Content" ObjectID="_1511775120" r:id="rId27"/>
               </w:object>
             </w:r>
           </w:p>
@@ -9776,10 +9738,10 @@
             </w:pPr>
             <w:r>
               <w:object w:dxaOrig="210" w:dyaOrig="150" w14:anchorId="7A6CC179">
-                <v:shape id="_x0000_i1027" type="#_x0000_t75" style="width:14.25pt;height:14.25pt" o:ole="">
-                  <v:imagedata r:id="rId30" o:title=""/>
+                <v:shape id="_x0000_i1027" type="#_x0000_t75" style="width:14.55pt;height:14.55pt" o:ole="">
+                  <v:imagedata r:id="rId28" o:title=""/>
                 </v:shape>
-                <o:OLEObject Type="Embed" ProgID="PBrush" ShapeID="_x0000_i1027" DrawAspect="Content" ObjectID="_1511773716" r:id="rId31"/>
+                <o:OLEObject Type="Embed" ProgID="PBrush" ShapeID="_x0000_i1027" DrawAspect="Content" ObjectID="_1511775121" r:id="rId29"/>
               </w:object>
             </w:r>
           </w:p>
@@ -9962,10 +9924,10 @@
                 <w:color w:val="000000" w:themeColor="text1"/>
               </w:rPr>
               <w:object w:dxaOrig="1140" w:dyaOrig="780" w14:anchorId="7C7F777E">
-                <v:shape id="_x0000_i1028" type="#_x0000_t75" style="width:57.75pt;height:35.25pt" o:ole="">
-                  <v:imagedata r:id="rId32" o:title=""/>
+                <v:shape id="_x0000_i1028" type="#_x0000_t75" style="width:57.45pt;height:35.25pt" o:ole="">
+                  <v:imagedata r:id="rId30" o:title=""/>
                 </v:shape>
-                <o:OLEObject Type="Embed" ProgID="PBrush" ShapeID="_x0000_i1028" DrawAspect="Content" ObjectID="_1511773717" r:id="rId33"/>
+                <o:OLEObject Type="Embed" ProgID="PBrush" ShapeID="_x0000_i1028" DrawAspect="Content" ObjectID="_1511775122" r:id="rId31"/>
               </w:object>
             </w:r>
           </w:p>
@@ -10001,16 +9963,16 @@
       <w:pPr>
         <w:pStyle w:val="Heading3"/>
       </w:pPr>
-      <w:bookmarkStart w:id="36" w:name="_Toc426119876"/>
-      <w:bookmarkStart w:id="37" w:name="_Toc437940390"/>
+      <w:bookmarkStart w:id="35" w:name="_Toc426119876"/>
+      <w:bookmarkStart w:id="36" w:name="_Toc437940390"/>
       <w:r>
         <w:t>Property Table Notation</w:t>
       </w:r>
+      <w:bookmarkEnd w:id="26"/>
       <w:bookmarkEnd w:id="27"/>
       <w:bookmarkEnd w:id="28"/>
-      <w:bookmarkEnd w:id="29"/>
+      <w:bookmarkEnd w:id="35"/>
       <w:bookmarkEnd w:id="36"/>
-      <w:bookmarkEnd w:id="37"/>
     </w:p>
     <w:p>
       <w:pPr>
@@ -10176,15 +10138,15 @@
       <w:pPr>
         <w:pStyle w:val="Heading3"/>
       </w:pPr>
-      <w:bookmarkStart w:id="38" w:name="_Toc412205415"/>
-      <w:bookmarkStart w:id="39" w:name="_Toc426119877"/>
-      <w:bookmarkStart w:id="40" w:name="_Toc437940391"/>
+      <w:bookmarkStart w:id="37" w:name="_Toc412205415"/>
+      <w:bookmarkStart w:id="38" w:name="_Toc426119877"/>
+      <w:bookmarkStart w:id="39" w:name="_Toc437940391"/>
       <w:r>
         <w:t>Property and Class Descriptions</w:t>
       </w:r>
+      <w:bookmarkEnd w:id="37"/>
       <w:bookmarkEnd w:id="38"/>
       <w:bookmarkEnd w:id="39"/>
-      <w:bookmarkEnd w:id="40"/>
     </w:p>
     <w:p>
       <w:pPr>
@@ -10672,15 +10634,15 @@
       <w:pPr>
         <w:pStyle w:val="Heading2"/>
       </w:pPr>
-      <w:bookmarkStart w:id="41" w:name="_Ref428537349"/>
-      <w:bookmarkStart w:id="42" w:name="_Toc427275785"/>
-      <w:bookmarkStart w:id="43" w:name="_Toc437940392"/>
+      <w:bookmarkStart w:id="40" w:name="_Ref428537349"/>
+      <w:bookmarkStart w:id="41" w:name="_Toc427275785"/>
+      <w:bookmarkStart w:id="42" w:name="_Toc437940392"/>
       <w:r>
         <w:t>Terminology</w:t>
       </w:r>
+      <w:bookmarkEnd w:id="40"/>
       <w:bookmarkEnd w:id="41"/>
       <w:bookmarkEnd w:id="42"/>
-      <w:bookmarkEnd w:id="43"/>
     </w:p>
     <w:p>
       <w:r>
@@ -10820,43 +10782,43 @@
       <w:pPr>
         <w:pStyle w:val="Heading2"/>
       </w:pPr>
-      <w:bookmarkStart w:id="44" w:name="_Ref7502892"/>
-      <w:bookmarkStart w:id="45" w:name="_Toc12011611"/>
-      <w:bookmarkStart w:id="46" w:name="_Toc85472894"/>
-      <w:bookmarkStart w:id="47" w:name="_Toc287332008"/>
-      <w:bookmarkStart w:id="48" w:name="_Toc427275786"/>
-      <w:bookmarkStart w:id="49" w:name="_Toc437940393"/>
+      <w:bookmarkStart w:id="43" w:name="_Ref7502892"/>
+      <w:bookmarkStart w:id="44" w:name="_Toc12011611"/>
+      <w:bookmarkStart w:id="45" w:name="_Toc85472894"/>
+      <w:bookmarkStart w:id="46" w:name="_Toc287332008"/>
+      <w:bookmarkStart w:id="47" w:name="_Toc427275786"/>
+      <w:bookmarkStart w:id="48" w:name="_Toc437940393"/>
       <w:r>
         <w:t>Normative</w:t>
       </w:r>
+      <w:bookmarkEnd w:id="43"/>
       <w:bookmarkEnd w:id="44"/>
+      <w:r>
+        <w:t xml:space="preserve"> References</w:t>
+      </w:r>
       <w:bookmarkEnd w:id="45"/>
-      <w:r>
-        <w:t xml:space="preserve"> References</w:t>
-      </w:r>
       <w:bookmarkEnd w:id="46"/>
       <w:bookmarkEnd w:id="47"/>
       <w:bookmarkEnd w:id="48"/>
+    </w:p>
+    <w:p>
+      <w:pPr>
+        <w:pStyle w:val="Ref"/>
+      </w:pPr>
+      <w:r>
+        <w:rPr>
+          <w:rStyle w:val="Refterm"/>
+        </w:rPr>
+        <w:t>[</w:t>
+      </w:r>
+      <w:bookmarkStart w:id="49" w:name="rfc2119"/>
+      <w:r>
+        <w:rPr>
+          <w:rStyle w:val="Refterm"/>
+        </w:rPr>
+        <w:t>RFC2119</w:t>
+      </w:r>
       <w:bookmarkEnd w:id="49"/>
-    </w:p>
-    <w:p>
-      <w:pPr>
-        <w:pStyle w:val="Ref"/>
-      </w:pPr>
-      <w:r>
-        <w:rPr>
-          <w:rStyle w:val="Refterm"/>
-        </w:rPr>
-        <w:t>[</w:t>
-      </w:r>
-      <w:bookmarkStart w:id="50" w:name="rfc2119"/>
-      <w:r>
-        <w:rPr>
-          <w:rStyle w:val="Refterm"/>
-        </w:rPr>
-        <w:t>RFC2119</w:t>
-      </w:r>
-      <w:bookmarkEnd w:id="50"/>
       <w:r>
         <w:rPr>
           <w:rStyle w:val="Refterm"/>
@@ -10873,7 +10835,7 @@
       <w:r>
         <w:t xml:space="preserve">, BCP 14, RFC 2119, March 1997. </w:t>
       </w:r>
-      <w:hyperlink r:id="rId34" w:history="1">
+      <w:hyperlink r:id="rId32" w:history="1">
         <w:r>
           <w:rPr>
             <w:rStyle w:val="Hyperlink"/>
@@ -10894,14 +10856,14 @@
       <w:pPr>
         <w:pStyle w:val="Heading1"/>
       </w:pPr>
-      <w:bookmarkStart w:id="51" w:name="_Ref428537380"/>
-      <w:bookmarkStart w:id="52" w:name="_Toc437940394"/>
+      <w:bookmarkStart w:id="50" w:name="_Ref428537380"/>
+      <w:bookmarkStart w:id="51" w:name="_Toc437940394"/>
       <w:r>
         <w:lastRenderedPageBreak/>
         <w:t>Background Information</w:t>
       </w:r>
+      <w:bookmarkEnd w:id="50"/>
       <w:bookmarkEnd w:id="51"/>
-      <w:bookmarkEnd w:id="52"/>
     </w:p>
     <w:p>
       <w:r>
@@ -10971,13 +10933,13 @@
         <w:spacing w:before="360" w:after="60"/>
         <w:ind w:left="540" w:hanging="540"/>
       </w:pPr>
-      <w:bookmarkStart w:id="53" w:name="_Toc426119879"/>
-      <w:bookmarkStart w:id="54" w:name="_Toc437940395"/>
+      <w:bookmarkStart w:id="52" w:name="_Toc426119879"/>
+      <w:bookmarkStart w:id="53" w:name="_Toc437940395"/>
       <w:r>
         <w:t>Cyber Observables</w:t>
       </w:r>
+      <w:bookmarkEnd w:id="52"/>
       <w:bookmarkEnd w:id="53"/>
-      <w:bookmarkEnd w:id="54"/>
     </w:p>
     <w:p>
       <w:pPr>
@@ -11001,13 +10963,13 @@
         <w:spacing w:before="360" w:after="60"/>
         <w:ind w:left="540" w:hanging="540"/>
       </w:pPr>
-      <w:bookmarkStart w:id="55" w:name="_Toc437940396"/>
-      <w:bookmarkStart w:id="56" w:name="_Toc287332011"/>
-      <w:bookmarkStart w:id="57" w:name="_Toc409437263"/>
+      <w:bookmarkStart w:id="54" w:name="_Toc437940396"/>
+      <w:bookmarkStart w:id="55" w:name="_Toc287332011"/>
+      <w:bookmarkStart w:id="56" w:name="_Toc409437263"/>
       <w:r>
         <w:t>Objects</w:t>
       </w:r>
-      <w:bookmarkEnd w:id="55"/>
+      <w:bookmarkEnd w:id="54"/>
     </w:p>
     <w:p>
       <w:r>
@@ -11017,7 +10979,7 @@
     <w:p>
       <w:pPr>
         <w:sectPr>
-          <w:footerReference w:type="default" r:id="rId35"/>
+          <w:footerReference w:type="default" r:id="rId33"/>
           <w:pgSz w:w="12240" w:h="15840"/>
           <w:pgMar w:top="1440" w:right="1440" w:bottom="1440" w:left="1440" w:header="720" w:footer="720" w:gutter="0"/>
           <w:cols w:space="720"/>
@@ -11028,28 +10990,28 @@
       <w:pPr>
         <w:pStyle w:val="Heading1"/>
       </w:pPr>
-      <w:bookmarkStart w:id="58" w:name="_Ref432503381"/>
-      <w:bookmarkStart w:id="59" w:name="_Ref432503518"/>
-      <w:bookmarkStart w:id="60" w:name="_Ref432503613"/>
-      <w:bookmarkStart w:id="61" w:name="_Toc437940397"/>
+      <w:bookmarkStart w:id="57" w:name="_Ref432503381"/>
+      <w:bookmarkStart w:id="58" w:name="_Ref432503518"/>
+      <w:bookmarkStart w:id="59" w:name="_Ref432503613"/>
+      <w:bookmarkStart w:id="60" w:name="_Toc437940397"/>
       <w:r>
         <w:lastRenderedPageBreak/>
         <w:t>Data Model</w:t>
       </w:r>
+      <w:bookmarkEnd w:id="57"/>
       <w:bookmarkEnd w:id="58"/>
       <w:bookmarkEnd w:id="59"/>
       <w:bookmarkEnd w:id="60"/>
+    </w:p>
+    <w:p>
+      <w:pPr>
+        <w:pStyle w:val="Heading2"/>
+      </w:pPr>
+      <w:bookmarkStart w:id="61" w:name="_Toc437940398"/>
+      <w:r>
+        <w:t>AddressObjectType Class</w:t>
+      </w:r>
       <w:bookmarkEnd w:id="61"/>
-    </w:p>
-    <w:p>
-      <w:pPr>
-        <w:pStyle w:val="Heading2"/>
-      </w:pPr>
-      <w:bookmarkStart w:id="62" w:name="_Toc437940398"/>
-      <w:r>
-        <w:t>AddressObjectType Class</w:t>
-      </w:r>
-      <w:bookmarkEnd w:id="62"/>
     </w:p>
     <w:p>
       <w:pPr>
@@ -11204,7 +11166,7 @@
                     <pic:cNvPicPr/>
                   </pic:nvPicPr>
                   <pic:blipFill>
-                    <a:blip r:embed="rId36">
+                    <a:blip r:embed="rId34">
                       <a:extLst>
                         <a:ext uri="{28A0092B-C50C-407E-A947-70E740481C1C}">
                           <a14:useLocalDpi xmlns:a14="http://schemas.microsoft.com/office/drawing/2010/main" val="0"/>
@@ -11237,56 +11199,30 @@
         <w:contextualSpacing w:val="0"/>
         <w:jc w:val="center"/>
       </w:pPr>
-      <w:bookmarkStart w:id="63" w:name="_Ref395023936"/>
+      <w:bookmarkStart w:id="62" w:name="_Ref395023936"/>
       <w:r>
         <w:t xml:space="preserve">Figure </w:t>
       </w:r>
-      <w:r>
-        <w:fldChar w:fldCharType="begin"/>
-      </w:r>
-      <w:r>
-        <w:instrText xml:space="preserve"> STYLEREF 1 \s </w:instrText>
-      </w:r>
-      <w:r>
-        <w:fldChar w:fldCharType="separate"/>
-      </w:r>
-      <w:r>
-        <w:rPr>
-          <w:noProof/>
-        </w:rPr>
-        <w:t>3</w:t>
-      </w:r>
-      <w:r>
-        <w:rPr>
-          <w:noProof/>
-        </w:rPr>
-        <w:fldChar w:fldCharType="end"/>
-      </w:r>
+      <w:fldSimple w:instr=" STYLEREF 1 \s ">
+        <w:r>
+          <w:rPr>
+            <w:noProof/>
+          </w:rPr>
+          <w:t>3</w:t>
+        </w:r>
+      </w:fldSimple>
       <w:r>
         <w:noBreakHyphen/>
       </w:r>
-      <w:r>
-        <w:fldChar w:fldCharType="begin"/>
-      </w:r>
-      <w:r>
-        <w:instrText xml:space="preserve"> SEQ Figure \* ARABIC \s 1 </w:instrText>
-      </w:r>
-      <w:r>
-        <w:fldChar w:fldCharType="separate"/>
-      </w:r>
-      <w:r>
-        <w:rPr>
-          <w:noProof/>
-        </w:rPr>
-        <w:t>1</w:t>
-      </w:r>
-      <w:r>
-        <w:rPr>
-          <w:noProof/>
-        </w:rPr>
-        <w:fldChar w:fldCharType="end"/>
-      </w:r>
-      <w:bookmarkEnd w:id="63"/>
+      <w:fldSimple w:instr=" SEQ Figure \* ARABIC \s 1 ">
+        <w:r>
+          <w:rPr>
+            <w:noProof/>
+          </w:rPr>
+          <w:t>1</w:t>
+        </w:r>
+      </w:fldSimple>
+      <w:bookmarkEnd w:id="62"/>
       <w:r>
         <w:t xml:space="preserve">. UML diagram of the </w:t>
       </w:r>
@@ -11400,56 +11336,30 @@
         <w:pStyle w:val="tablecaption"/>
         <w:jc w:val="center"/>
       </w:pPr>
-      <w:bookmarkStart w:id="64" w:name="_Ref432503781"/>
+      <w:bookmarkStart w:id="63" w:name="_Ref432503781"/>
       <w:r>
         <w:t xml:space="preserve">Table </w:t>
       </w:r>
-      <w:r>
-        <w:fldChar w:fldCharType="begin"/>
-      </w:r>
-      <w:r>
-        <w:instrText xml:space="preserve"> STYLEREF 1 \s </w:instrText>
-      </w:r>
-      <w:r>
-        <w:fldChar w:fldCharType="separate"/>
-      </w:r>
-      <w:r>
-        <w:rPr>
-          <w:noProof/>
-        </w:rPr>
-        <w:t>3</w:t>
-      </w:r>
-      <w:r>
-        <w:rPr>
-          <w:noProof/>
-        </w:rPr>
-        <w:fldChar w:fldCharType="end"/>
-      </w:r>
+      <w:fldSimple w:instr=" STYLEREF 1 \s ">
+        <w:r>
+          <w:rPr>
+            <w:noProof/>
+          </w:rPr>
+          <w:t>3</w:t>
+        </w:r>
+      </w:fldSimple>
       <w:r>
         <w:noBreakHyphen/>
       </w:r>
-      <w:r>
-        <w:fldChar w:fldCharType="begin"/>
-      </w:r>
-      <w:r>
-        <w:instrText xml:space="preserve"> SEQ Table \* ARABIC \s 1 </w:instrText>
-      </w:r>
-      <w:r>
-        <w:fldChar w:fldCharType="separate"/>
-      </w:r>
-      <w:r>
-        <w:rPr>
-          <w:noProof/>
-        </w:rPr>
-        <w:t>1</w:t>
-      </w:r>
-      <w:r>
-        <w:rPr>
-          <w:noProof/>
-        </w:rPr>
-        <w:fldChar w:fldCharType="end"/>
-      </w:r>
-      <w:bookmarkEnd w:id="64"/>
+      <w:fldSimple w:instr=" SEQ Table \* ARABIC \s 1 ">
+        <w:r>
+          <w:rPr>
+            <w:noProof/>
+          </w:rPr>
+          <w:t>1</w:t>
+        </w:r>
+      </w:fldSimple>
+      <w:bookmarkEnd w:id="63"/>
       <w:r>
         <w:t xml:space="preserve">. </w:t>
       </w:r>
@@ -11640,8 +11550,6 @@
             <w:vAlign w:val="center"/>
           </w:tcPr>
           <w:p>
-            <w:bookmarkStart w:id="65" w:name="_GoBack"/>
-            <w:bookmarkEnd w:id="65"/>
             <w:r>
               <w:rPr>
                 <w:rFonts w:ascii="Courier New" w:eastAsia="Courier New" w:hAnsi="Courier New" w:cs="Courier New"/>
@@ -11695,6 +11603,11 @@
             <w:r>
               <w:t xml:space="preserve"> property specifies the address category that is being defined.</w:t>
             </w:r>
+            <w:r>
+              <w:t xml:space="preserve"> The default value for this property is “ipv4-addr”.</w:t>
+            </w:r>
+            <w:bookmarkStart w:id="64" w:name="_GoBack"/>
+            <w:bookmarkEnd w:id="64"/>
           </w:p>
         </w:tc>
       </w:tr>
@@ -12308,11 +12221,11 @@
       <w:pPr>
         <w:pStyle w:val="Heading2"/>
       </w:pPr>
-      <w:bookmarkStart w:id="66" w:name="_Toc437940399"/>
+      <w:bookmarkStart w:id="65" w:name="_Toc437940399"/>
       <w:r>
         <w:t>CategoryTypeEnum Enumeration</w:t>
       </w:r>
-      <w:bookmarkEnd w:id="66"/>
+      <w:bookmarkEnd w:id="65"/>
     </w:p>
     <w:p>
       <w:pPr>
@@ -12411,56 +12324,30 @@
         <w:pStyle w:val="tablecaption"/>
         <w:jc w:val="center"/>
       </w:pPr>
-      <w:bookmarkStart w:id="67" w:name="_Ref432503958"/>
+      <w:bookmarkStart w:id="66" w:name="_Ref432503958"/>
       <w:r>
         <w:t xml:space="preserve">Table </w:t>
       </w:r>
-      <w:r>
-        <w:fldChar w:fldCharType="begin"/>
-      </w:r>
-      <w:r>
-        <w:instrText xml:space="preserve"> STYLEREF 1 \s </w:instrText>
-      </w:r>
-      <w:r>
-        <w:fldChar w:fldCharType="separate"/>
-      </w:r>
-      <w:r>
-        <w:rPr>
-          <w:noProof/>
-        </w:rPr>
-        <w:t>3</w:t>
-      </w:r>
-      <w:r>
-        <w:rPr>
-          <w:noProof/>
-        </w:rPr>
-        <w:fldChar w:fldCharType="end"/>
-      </w:r>
+      <w:fldSimple w:instr=" STYLEREF 1 \s ">
+        <w:r>
+          <w:rPr>
+            <w:noProof/>
+          </w:rPr>
+          <w:t>3</w:t>
+        </w:r>
+      </w:fldSimple>
       <w:r>
         <w:noBreakHyphen/>
       </w:r>
-      <w:r>
-        <w:fldChar w:fldCharType="begin"/>
-      </w:r>
-      <w:r>
-        <w:instrText xml:space="preserve"> SEQ Table \* ARABIC \s 1 </w:instrText>
-      </w:r>
-      <w:r>
-        <w:fldChar w:fldCharType="separate"/>
-      </w:r>
-      <w:r>
-        <w:rPr>
-          <w:noProof/>
-        </w:rPr>
-        <w:t>2</w:t>
-      </w:r>
-      <w:r>
-        <w:rPr>
-          <w:noProof/>
-        </w:rPr>
-        <w:fldChar w:fldCharType="end"/>
-      </w:r>
-      <w:bookmarkEnd w:id="67"/>
+      <w:fldSimple w:instr=" SEQ Table \* ARABIC \s 1 ">
+        <w:r>
+          <w:rPr>
+            <w:noProof/>
+          </w:rPr>
+          <w:t>2</w:t>
+        </w:r>
+      </w:fldSimple>
+      <w:bookmarkEnd w:id="66"/>
       <w:r>
         <w:t xml:space="preserve">. </w:t>
       </w:r>
@@ -13152,7 +13039,7 @@
     <w:p>
       <w:pPr>
         <w:sectPr>
-          <w:footerReference w:type="default" r:id="rId37"/>
+          <w:footerReference w:type="default" r:id="rId35"/>
           <w:pgSz w:w="15840" w:h="12240"/>
           <w:pgMar w:top="1440" w:right="1440" w:bottom="1440" w:left="1440" w:header="720" w:footer="720" w:gutter="0"/>
           <w:cols w:space="720"/>
@@ -13163,16 +13050,16 @@
       <w:pPr>
         <w:pStyle w:val="Heading1"/>
       </w:pPr>
-      <w:bookmarkStart w:id="68" w:name="_Ref428537416"/>
-      <w:bookmarkStart w:id="69" w:name="_Toc437940400"/>
+      <w:bookmarkStart w:id="67" w:name="_Ref428537416"/>
+      <w:bookmarkStart w:id="68" w:name="_Toc437940400"/>
       <w:r>
         <w:lastRenderedPageBreak/>
         <w:t>Conformance</w:t>
       </w:r>
+      <w:bookmarkEnd w:id="55"/>
       <w:bookmarkEnd w:id="56"/>
-      <w:bookmarkEnd w:id="57"/>
+      <w:bookmarkEnd w:id="67"/>
       <w:bookmarkEnd w:id="68"/>
-      <w:bookmarkEnd w:id="69"/>
     </w:p>
     <w:p>
       <w:r>
@@ -13214,18 +13101,18 @@
         <w:pStyle w:val="AppendixHeading1"/>
         <w:spacing w:after="120" w:afterAutospacing="0"/>
       </w:pPr>
-      <w:bookmarkStart w:id="70" w:name="_Toc85472897"/>
-      <w:bookmarkStart w:id="71" w:name="_Toc287332012"/>
-      <w:bookmarkStart w:id="72" w:name="_Toc409437264"/>
-      <w:bookmarkStart w:id="73" w:name="_Toc437940401"/>
+      <w:bookmarkStart w:id="69" w:name="_Toc85472897"/>
+      <w:bookmarkStart w:id="70" w:name="_Toc287332012"/>
+      <w:bookmarkStart w:id="71" w:name="_Toc409437264"/>
+      <w:bookmarkStart w:id="72" w:name="_Toc437940401"/>
       <w:r>
         <w:lastRenderedPageBreak/>
         <w:t>Acknowledgments</w:t>
       </w:r>
+      <w:bookmarkEnd w:id="69"/>
       <w:bookmarkEnd w:id="70"/>
       <w:bookmarkEnd w:id="71"/>
       <w:bookmarkEnd w:id="72"/>
-      <w:bookmarkEnd w:id="73"/>
     </w:p>
     <w:p>
       <w:pPr>
@@ -13574,18 +13461,18 @@
       <w:pPr>
         <w:pStyle w:val="AppendixHeading1"/>
       </w:pPr>
-      <w:bookmarkStart w:id="74" w:name="_Toc85472898"/>
-      <w:bookmarkStart w:id="75" w:name="_Toc287332014"/>
-      <w:bookmarkStart w:id="76" w:name="_Toc409437269"/>
-      <w:bookmarkStart w:id="77" w:name="_Toc437940402"/>
+      <w:bookmarkStart w:id="73" w:name="_Toc85472898"/>
+      <w:bookmarkStart w:id="74" w:name="_Toc287332014"/>
+      <w:bookmarkStart w:id="75" w:name="_Toc409437269"/>
+      <w:bookmarkStart w:id="76" w:name="_Toc437940402"/>
       <w:r>
         <w:lastRenderedPageBreak/>
         <w:t>Revision History</w:t>
       </w:r>
+      <w:bookmarkEnd w:id="73"/>
       <w:bookmarkEnd w:id="74"/>
       <w:bookmarkEnd w:id="75"/>
       <w:bookmarkEnd w:id="76"/>
-      <w:bookmarkEnd w:id="77"/>
     </w:p>
     <w:tbl>
       <w:tblPr>
@@ -13740,35 +13627,8 @@
 </w:document>
 </file>
 
-<file path=word/comments.xml><?xml version="1.0" encoding="utf-8"?>
-<w:comments xmlns:wpc="http://schemas.microsoft.com/office/word/2010/wordprocessingCanvas" xmlns:mc="http://schemas.openxmlformats.org/markup-compatibility/2006" xmlns:o="urn:schemas-microsoft-com:office:office" xmlns:r="http://schemas.openxmlformats.org/officeDocument/2006/relationships" xmlns:m="http://schemas.openxmlformats.org/officeDocument/2006/math" xmlns:v="urn:schemas-microsoft-com:vml" xmlns:wp14="http://schemas.microsoft.com/office/word/2010/wordprocessingDrawing" xmlns:wp="http://schemas.openxmlformats.org/drawingml/2006/wordprocessingDrawing" xmlns:w10="urn:schemas-microsoft-com:office:word" xmlns:w="http://schemas.openxmlformats.org/wordprocessingml/2006/main" xmlns:w14="http://schemas.microsoft.com/office/word/2010/wordml" xmlns:w15="http://schemas.microsoft.com/office/word/2012/wordml" xmlns:wpg="http://schemas.microsoft.com/office/word/2010/wordprocessingGroup" xmlns:wpi="http://schemas.microsoft.com/office/word/2010/wordprocessingInk" xmlns:wne="http://schemas.microsoft.com/office/word/2006/wordml" xmlns:wps="http://schemas.microsoft.com/office/word/2010/wordprocessingShape" mc:Ignorable="w14 w15 wp14">
-  <w:comment w:id="3" w:author="Beck, Desiree A." w:date="2015-10-13T12:58:00Z" w:initials="BDA">
-    <w:p>
-      <w:pPr>
-        <w:pStyle w:val="CommentText"/>
-      </w:pPr>
-      <w:r>
-        <w:rPr>
-          <w:rStyle w:val="CommentReference"/>
-        </w:rPr>
-        <w:annotationRef/>
-      </w:r>
-      <w:r>
-        <w:t>Needs updating.</w:t>
-      </w:r>
-    </w:p>
-  </w:comment>
-</w:comments>
-</file>
-
-<file path=word/commentsExtended.xml><?xml version="1.0" encoding="utf-8"?>
-<w15:commentsEx xmlns:wpc="http://schemas.microsoft.com/office/word/2010/wordprocessingCanvas" xmlns:mc="http://schemas.openxmlformats.org/markup-compatibility/2006" xmlns:o="urn:schemas-microsoft-com:office:office" xmlns:r="http://schemas.openxmlformats.org/officeDocument/2006/relationships" xmlns:m="http://schemas.openxmlformats.org/officeDocument/2006/math" xmlns:v="urn:schemas-microsoft-com:vml" xmlns:wp14="http://schemas.microsoft.com/office/word/2010/wordprocessingDrawing" xmlns:wp="http://schemas.openxmlformats.org/drawingml/2006/wordprocessingDrawing" xmlns:w10="urn:schemas-microsoft-com:office:word" xmlns:w="http://schemas.openxmlformats.org/wordprocessingml/2006/main" xmlns:w14="http://schemas.microsoft.com/office/word/2010/wordml" xmlns:w15="http://schemas.microsoft.com/office/word/2012/wordml" xmlns:wpg="http://schemas.microsoft.com/office/word/2010/wordprocessingGroup" xmlns:wpi="http://schemas.microsoft.com/office/word/2010/wordprocessingInk" xmlns:wne="http://schemas.microsoft.com/office/word/2006/wordml" xmlns:wps="http://schemas.microsoft.com/office/word/2010/wordprocessingShape" mc:Ignorable="w14 w15 wp14">
-  <w15:commentEx w15:paraId="39396046" w15:done="0"/>
-</w15:commentsEx>
-</file>
-
 <file path=word/endnotes.xml><?xml version="1.0" encoding="utf-8"?>
-<w:endnotes xmlns:wpc="http://schemas.microsoft.com/office/word/2010/wordprocessingCanvas" xmlns:mc="http://schemas.openxmlformats.org/markup-compatibility/2006" xmlns:o="urn:schemas-microsoft-com:office:office" xmlns:r="http://schemas.openxmlformats.org/officeDocument/2006/relationships" xmlns:m="http://schemas.openxmlformats.org/officeDocument/2006/math" xmlns:v="urn:schemas-microsoft-com:vml" xmlns:wp14="http://schemas.microsoft.com/office/word/2010/wordprocessingDrawing" xmlns:wp="http://schemas.openxmlformats.org/drawingml/2006/wordprocessingDrawing" xmlns:w10="urn:schemas-microsoft-com:office:word" xmlns:w="http://schemas.openxmlformats.org/wordprocessingml/2006/main" xmlns:w14="http://schemas.microsoft.com/office/word/2010/wordml" xmlns:w15="http://schemas.microsoft.com/office/word/2012/wordml" xmlns:wpg="http://schemas.microsoft.com/office/word/2010/wordprocessingGroup" xmlns:wpi="http://schemas.microsoft.com/office/word/2010/wordprocessingInk" xmlns:wne="http://schemas.microsoft.com/office/word/2006/wordml" xmlns:wps="http://schemas.microsoft.com/office/word/2010/wordprocessingShape" mc:Ignorable="w14 w15 wp14">
+<w:endnotes xmlns:wpc="http://schemas.microsoft.com/office/word/2010/wordprocessingCanvas" xmlns:mo="http://schemas.microsoft.com/office/mac/office/2008/main" xmlns:mc="http://schemas.openxmlformats.org/markup-compatibility/2006" xmlns:mv="urn:schemas-microsoft-com:mac:vml" xmlns:o="urn:schemas-microsoft-com:office:office" xmlns:r="http://schemas.openxmlformats.org/officeDocument/2006/relationships" xmlns:m="http://schemas.openxmlformats.org/officeDocument/2006/math" xmlns:v="urn:schemas-microsoft-com:vml" xmlns:wp14="http://schemas.microsoft.com/office/word/2010/wordprocessingDrawing" xmlns:wp="http://schemas.openxmlformats.org/drawingml/2006/wordprocessingDrawing" xmlns:w10="urn:schemas-microsoft-com:office:word" xmlns:w="http://schemas.openxmlformats.org/wordprocessingml/2006/main" xmlns:w14="http://schemas.microsoft.com/office/word/2010/wordml" xmlns:w15="http://schemas.microsoft.com/office/word/2012/wordml" xmlns:wpg="http://schemas.microsoft.com/office/word/2010/wordprocessingGroup" xmlns:wpi="http://schemas.microsoft.com/office/word/2010/wordprocessingInk" xmlns:wne="http://schemas.microsoft.com/office/word/2006/wordml" xmlns:wps="http://schemas.microsoft.com/office/word/2010/wordprocessingShape" mc:Ignorable="w14 w15 wp14">
   <w:endnote w:type="separator" w:id="-1">
     <w:p>
       <w:r>
@@ -13787,7 +13647,7 @@
 </file>
 
 <file path=word/footer1.xml><?xml version="1.0" encoding="utf-8"?>
-<w:ftr xmlns:wpc="http://schemas.microsoft.com/office/word/2010/wordprocessingCanvas" xmlns:mc="http://schemas.openxmlformats.org/markup-compatibility/2006" xmlns:o="urn:schemas-microsoft-com:office:office" xmlns:r="http://schemas.openxmlformats.org/officeDocument/2006/relationships" xmlns:m="http://schemas.openxmlformats.org/officeDocument/2006/math" xmlns:v="urn:schemas-microsoft-com:vml" xmlns:wp14="http://schemas.microsoft.com/office/word/2010/wordprocessingDrawing" xmlns:wp="http://schemas.openxmlformats.org/drawingml/2006/wordprocessingDrawing" xmlns:w10="urn:schemas-microsoft-com:office:word" xmlns:w="http://schemas.openxmlformats.org/wordprocessingml/2006/main" xmlns:w14="http://schemas.microsoft.com/office/word/2010/wordml" xmlns:w15="http://schemas.microsoft.com/office/word/2012/wordml" xmlns:wpg="http://schemas.microsoft.com/office/word/2010/wordprocessingGroup" xmlns:wpi="http://schemas.microsoft.com/office/word/2010/wordprocessingInk" xmlns:wne="http://schemas.microsoft.com/office/word/2006/wordml" xmlns:wps="http://schemas.microsoft.com/office/word/2010/wordprocessingShape" mc:Ignorable="w14 w15 wp14">
+<w:ftr xmlns:wpc="http://schemas.microsoft.com/office/word/2010/wordprocessingCanvas" xmlns:mo="http://schemas.microsoft.com/office/mac/office/2008/main" xmlns:mc="http://schemas.openxmlformats.org/markup-compatibility/2006" xmlns:mv="urn:schemas-microsoft-com:mac:vml" xmlns:o="urn:schemas-microsoft-com:office:office" xmlns:r="http://schemas.openxmlformats.org/officeDocument/2006/relationships" xmlns:m="http://schemas.openxmlformats.org/officeDocument/2006/math" xmlns:v="urn:schemas-microsoft-com:vml" xmlns:wp14="http://schemas.microsoft.com/office/word/2010/wordprocessingDrawing" xmlns:wp="http://schemas.openxmlformats.org/drawingml/2006/wordprocessingDrawing" xmlns:w10="urn:schemas-microsoft-com:office:word" xmlns:w="http://schemas.openxmlformats.org/wordprocessingml/2006/main" xmlns:w14="http://schemas.microsoft.com/office/word/2010/wordml" xmlns:w15="http://schemas.microsoft.com/office/word/2012/wordml" xmlns:wpg="http://schemas.microsoft.com/office/word/2010/wordprocessingGroup" xmlns:wpi="http://schemas.microsoft.com/office/word/2010/wordprocessingInk" xmlns:wne="http://schemas.microsoft.com/office/word/2006/wordml" xmlns:wps="http://schemas.microsoft.com/office/word/2010/wordprocessingShape" mc:Ignorable="w14 w15 wp14">
   <w:p>
     <w:pPr>
       <w:pStyle w:val="Footer"/>
@@ -13969,7 +13829,7 @@
         <w:sz w:val="16"/>
         <w:szCs w:val="16"/>
       </w:rPr>
-      <w:t>10</w:t>
+      <w:t>8</w:t>
     </w:r>
     <w:r>
       <w:rPr>
@@ -14033,7 +13893,7 @@
 </file>
 
 <file path=word/footer2.xml><?xml version="1.0" encoding="utf-8"?>
-<w:ftr xmlns:wpc="http://schemas.microsoft.com/office/word/2010/wordprocessingCanvas" xmlns:mc="http://schemas.openxmlformats.org/markup-compatibility/2006" xmlns:o="urn:schemas-microsoft-com:office:office" xmlns:r="http://schemas.openxmlformats.org/officeDocument/2006/relationships" xmlns:m="http://schemas.openxmlformats.org/officeDocument/2006/math" xmlns:v="urn:schemas-microsoft-com:vml" xmlns:wp14="http://schemas.microsoft.com/office/word/2010/wordprocessingDrawing" xmlns:wp="http://schemas.openxmlformats.org/drawingml/2006/wordprocessingDrawing" xmlns:w10="urn:schemas-microsoft-com:office:word" xmlns:w="http://schemas.openxmlformats.org/wordprocessingml/2006/main" xmlns:w14="http://schemas.microsoft.com/office/word/2010/wordml" xmlns:w15="http://schemas.microsoft.com/office/word/2012/wordml" xmlns:wpg="http://schemas.microsoft.com/office/word/2010/wordprocessingGroup" xmlns:wpi="http://schemas.microsoft.com/office/word/2010/wordprocessingInk" xmlns:wne="http://schemas.microsoft.com/office/word/2006/wordml" xmlns:wps="http://schemas.microsoft.com/office/word/2010/wordprocessingShape" mc:Ignorable="w14 w15 wp14">
+<w:ftr xmlns:wpc="http://schemas.microsoft.com/office/word/2010/wordprocessingCanvas" xmlns:mo="http://schemas.microsoft.com/office/mac/office/2008/main" xmlns:mc="http://schemas.openxmlformats.org/markup-compatibility/2006" xmlns:mv="urn:schemas-microsoft-com:mac:vml" xmlns:o="urn:schemas-microsoft-com:office:office" xmlns:r="http://schemas.openxmlformats.org/officeDocument/2006/relationships" xmlns:m="http://schemas.openxmlformats.org/officeDocument/2006/math" xmlns:v="urn:schemas-microsoft-com:vml" xmlns:wp14="http://schemas.microsoft.com/office/word/2010/wordprocessingDrawing" xmlns:wp="http://schemas.openxmlformats.org/drawingml/2006/wordprocessingDrawing" xmlns:w10="urn:schemas-microsoft-com:office:word" xmlns:w="http://schemas.openxmlformats.org/wordprocessingml/2006/main" xmlns:w14="http://schemas.microsoft.com/office/word/2010/wordml" xmlns:w15="http://schemas.microsoft.com/office/word/2012/wordml" xmlns:wpg="http://schemas.microsoft.com/office/word/2010/wordprocessingGroup" xmlns:wpi="http://schemas.microsoft.com/office/word/2010/wordprocessingInk" xmlns:wne="http://schemas.microsoft.com/office/word/2006/wordml" xmlns:wps="http://schemas.microsoft.com/office/word/2010/wordprocessingShape" mc:Ignorable="w14 w15 wp14">
   <w:p>
     <w:pPr>
       <w:pStyle w:val="Footer"/>
@@ -14215,7 +14075,7 @@
         <w:sz w:val="16"/>
         <w:szCs w:val="16"/>
       </w:rPr>
-      <w:t>14</w:t>
+      <w:t>11</w:t>
     </w:r>
     <w:r>
       <w:rPr>
@@ -14279,7 +14139,7 @@
 </file>
 
 <file path=word/footnotes.xml><?xml version="1.0" encoding="utf-8"?>
-<w:footnotes xmlns:wpc="http://schemas.microsoft.com/office/word/2010/wordprocessingCanvas" xmlns:mc="http://schemas.openxmlformats.org/markup-compatibility/2006" xmlns:o="urn:schemas-microsoft-com:office:office" xmlns:r="http://schemas.openxmlformats.org/officeDocument/2006/relationships" xmlns:m="http://schemas.openxmlformats.org/officeDocument/2006/math" xmlns:v="urn:schemas-microsoft-com:vml" xmlns:wp14="http://schemas.microsoft.com/office/word/2010/wordprocessingDrawing" xmlns:wp="http://schemas.openxmlformats.org/drawingml/2006/wordprocessingDrawing" xmlns:w10="urn:schemas-microsoft-com:office:word" xmlns:w="http://schemas.openxmlformats.org/wordprocessingml/2006/main" xmlns:w14="http://schemas.microsoft.com/office/word/2010/wordml" xmlns:w15="http://schemas.microsoft.com/office/word/2012/wordml" xmlns:wpg="http://schemas.microsoft.com/office/word/2010/wordprocessingGroup" xmlns:wpi="http://schemas.microsoft.com/office/word/2010/wordprocessingInk" xmlns:wne="http://schemas.microsoft.com/office/word/2006/wordml" xmlns:wps="http://schemas.microsoft.com/office/word/2010/wordprocessingShape" mc:Ignorable="w14 w15 wp14">
+<w:footnotes xmlns:wpc="http://schemas.microsoft.com/office/word/2010/wordprocessingCanvas" xmlns:mo="http://schemas.microsoft.com/office/mac/office/2008/main" xmlns:mc="http://schemas.openxmlformats.org/markup-compatibility/2006" xmlns:mv="urn:schemas-microsoft-com:mac:vml" xmlns:o="urn:schemas-microsoft-com:office:office" xmlns:r="http://schemas.openxmlformats.org/officeDocument/2006/relationships" xmlns:m="http://schemas.openxmlformats.org/officeDocument/2006/math" xmlns:v="urn:schemas-microsoft-com:vml" xmlns:wp14="http://schemas.microsoft.com/office/word/2010/wordprocessingDrawing" xmlns:wp="http://schemas.openxmlformats.org/drawingml/2006/wordprocessingDrawing" xmlns:w10="urn:schemas-microsoft-com:office:word" xmlns:w="http://schemas.openxmlformats.org/wordprocessingml/2006/main" xmlns:w14="http://schemas.microsoft.com/office/word/2010/wordml" xmlns:w15="http://schemas.microsoft.com/office/word/2012/wordml" xmlns:wpg="http://schemas.microsoft.com/office/word/2010/wordprocessingGroup" xmlns:wpi="http://schemas.microsoft.com/office/word/2010/wordprocessingInk" xmlns:wne="http://schemas.microsoft.com/office/word/2006/wordml" xmlns:wps="http://schemas.microsoft.com/office/word/2010/wordprocessingShape" mc:Ignorable="w14 w15 wp14">
   <w:footnote w:type="separator" w:id="-1">
     <w:p>
       <w:pPr>
@@ -14532,8 +14392,8 @@
 </file>
 
 <file path=word/numbering.xml><?xml version="1.0" encoding="utf-8"?>
-<w:numbering xmlns:wpc="http://schemas.microsoft.com/office/word/2010/wordprocessingCanvas" xmlns:mc="http://schemas.openxmlformats.org/markup-compatibility/2006" xmlns:o="urn:schemas-microsoft-com:office:office" xmlns:r="http://schemas.openxmlformats.org/officeDocument/2006/relationships" xmlns:m="http://schemas.openxmlformats.org/officeDocument/2006/math" xmlns:v="urn:schemas-microsoft-com:vml" xmlns:wp14="http://schemas.microsoft.com/office/word/2010/wordprocessingDrawing" xmlns:wp="http://schemas.openxmlformats.org/drawingml/2006/wordprocessingDrawing" xmlns:w10="urn:schemas-microsoft-com:office:word" xmlns:w="http://schemas.openxmlformats.org/wordprocessingml/2006/main" xmlns:w14="http://schemas.microsoft.com/office/word/2010/wordml" xmlns:w15="http://schemas.microsoft.com/office/word/2012/wordml" xmlns:wpg="http://schemas.microsoft.com/office/word/2010/wordprocessingGroup" xmlns:wpi="http://schemas.microsoft.com/office/word/2010/wordprocessingInk" xmlns:wne="http://schemas.microsoft.com/office/word/2006/wordml" xmlns:wps="http://schemas.microsoft.com/office/word/2010/wordprocessingShape" mc:Ignorable="w14 w15 wp14">
-  <w:abstractNum w:abstractNumId="0" w15:restartNumberingAfterBreak="0">
+<w:numbering xmlns:wpc="http://schemas.microsoft.com/office/word/2010/wordprocessingCanvas" xmlns:mo="http://schemas.microsoft.com/office/mac/office/2008/main" xmlns:mc="http://schemas.openxmlformats.org/markup-compatibility/2006" xmlns:mv="urn:schemas-microsoft-com:mac:vml" xmlns:o="urn:schemas-microsoft-com:office:office" xmlns:r="http://schemas.openxmlformats.org/officeDocument/2006/relationships" xmlns:m="http://schemas.openxmlformats.org/officeDocument/2006/math" xmlns:v="urn:schemas-microsoft-com:vml" xmlns:wp14="http://schemas.microsoft.com/office/word/2010/wordprocessingDrawing" xmlns:wp="http://schemas.openxmlformats.org/drawingml/2006/wordprocessingDrawing" xmlns:w10="urn:schemas-microsoft-com:office:word" xmlns:w="http://schemas.openxmlformats.org/wordprocessingml/2006/main" xmlns:w14="http://schemas.microsoft.com/office/word/2010/wordml" xmlns:w15="http://schemas.microsoft.com/office/word/2012/wordml" xmlns:wpg="http://schemas.microsoft.com/office/word/2010/wordprocessingGroup" xmlns:wpi="http://schemas.microsoft.com/office/word/2010/wordprocessingInk" xmlns:wne="http://schemas.microsoft.com/office/word/2006/wordml" xmlns:wps="http://schemas.microsoft.com/office/word/2010/wordprocessingShape" mc:Ignorable="w14 w15 wp14">
+  <w:abstractNum w:abstractNumId="0">
     <w:nsid w:val="1136697E"/>
     <w:multiLevelType w:val="hybridMultilevel"/>
     <w:tmpl w:val="9E8AB28E"/>
@@ -14646,7 +14506,7 @@
       </w:rPr>
     </w:lvl>
   </w:abstractNum>
-  <w:abstractNum w:abstractNumId="1" w15:restartNumberingAfterBreak="0">
+  <w:abstractNum w:abstractNumId="1">
     <w:nsid w:val="280D2CE4"/>
     <w:multiLevelType w:val="multilevel"/>
     <w:tmpl w:val="04090025"/>
@@ -14741,7 +14601,7 @@
       </w:pPr>
     </w:lvl>
   </w:abstractNum>
-  <w:abstractNum w:abstractNumId="2" w15:restartNumberingAfterBreak="0">
+  <w:abstractNum w:abstractNumId="2">
     <w:nsid w:val="40C20EEE"/>
     <w:multiLevelType w:val="hybridMultilevel"/>
     <w:tmpl w:val="0C4402D0"/>
@@ -14854,7 +14714,7 @@
       </w:rPr>
     </w:lvl>
   </w:abstractNum>
-  <w:abstractNum w:abstractNumId="3" w15:restartNumberingAfterBreak="0">
+  <w:abstractNum w:abstractNumId="3">
     <w:nsid w:val="4FA24BB5"/>
     <w:multiLevelType w:val="hybridMultilevel"/>
     <w:tmpl w:val="45EE0854"/>
@@ -14967,7 +14827,7 @@
       </w:rPr>
     </w:lvl>
   </w:abstractNum>
-  <w:abstractNum w:abstractNumId="4" w15:restartNumberingAfterBreak="0">
+  <w:abstractNum w:abstractNumId="4">
     <w:nsid w:val="64F141F5"/>
     <w:multiLevelType w:val="multilevel"/>
     <w:tmpl w:val="04090025"/>
@@ -15221,14 +15081,6 @@
 </w:numbering>
 </file>
 
-<file path=word/people.xml><?xml version="1.0" encoding="utf-8"?>
-<w15:people xmlns:wpc="http://schemas.microsoft.com/office/word/2010/wordprocessingCanvas" xmlns:mc="http://schemas.openxmlformats.org/markup-compatibility/2006" xmlns:o="urn:schemas-microsoft-com:office:office" xmlns:r="http://schemas.openxmlformats.org/officeDocument/2006/relationships" xmlns:m="http://schemas.openxmlformats.org/officeDocument/2006/math" xmlns:v="urn:schemas-microsoft-com:vml" xmlns:wp14="http://schemas.microsoft.com/office/word/2010/wordprocessingDrawing" xmlns:wp="http://schemas.openxmlformats.org/drawingml/2006/wordprocessingDrawing" xmlns:w10="urn:schemas-microsoft-com:office:word" xmlns:w="http://schemas.openxmlformats.org/wordprocessingml/2006/main" xmlns:w14="http://schemas.microsoft.com/office/word/2010/wordml" xmlns:w15="http://schemas.microsoft.com/office/word/2012/wordml" xmlns:wpg="http://schemas.microsoft.com/office/word/2010/wordprocessingGroup" xmlns:wpi="http://schemas.microsoft.com/office/word/2010/wordprocessingInk" xmlns:wne="http://schemas.microsoft.com/office/word/2006/wordml" xmlns:wps="http://schemas.microsoft.com/office/word/2010/wordprocessingShape" mc:Ignorable="w14 w15 wp14">
-  <w15:person w15:author="Beck, Desiree A.">
-    <w15:presenceInfo w15:providerId="AD" w15:userId="S-1-5-21-1940666338-227100268-1349548132-25109"/>
-  </w15:person>
-</w15:people>
-</file>
-
 <file path=word/styles.xml><?xml version="1.0" encoding="utf-8"?>
 <w:styles xmlns:mc="http://schemas.openxmlformats.org/markup-compatibility/2006" xmlns:r="http://schemas.openxmlformats.org/officeDocument/2006/relationships" xmlns:w="http://schemas.openxmlformats.org/wordprocessingml/2006/main" xmlns:w14="http://schemas.microsoft.com/office/word/2010/wordml" xmlns:w15="http://schemas.microsoft.com/office/word/2012/wordml" mc:Ignorable="w14 w15">
   <w:docDefaults>
@@ -15241,7 +15093,7 @@
     </w:rPrDefault>
     <w:pPrDefault/>
   </w:docDefaults>
-  <w:latentStyles w:defLockedState="0" w:defUIPriority="99" w:defSemiHidden="0" w:defUnhideWhenUsed="0" w:defQFormat="0" w:count="371">
+  <w:latentStyles w:defLockedState="0" w:defUIPriority="99" w:defSemiHidden="0" w:defUnhideWhenUsed="0" w:defQFormat="0" w:count="380">
     <w:lsdException w:name="Normal" w:uiPriority="0" w:qFormat="1"/>
     <w:lsdException w:name="heading 1" w:uiPriority="0" w:qFormat="1"/>
     <w:lsdException w:name="heading 2" w:semiHidden="1" w:uiPriority="0" w:unhideWhenUsed="1" w:qFormat="1"/>
@@ -16349,6 +16201,7 @@
       <w:spacing w:before="80" w:after="80"/>
     </w:pPr>
     <w:tblPr>
+      <w:tblInd w:w="0" w:type="dxa"/>
       <w:tblBorders>
         <w:top w:val="single" w:sz="4" w:space="0" w:color="auto"/>
         <w:left w:val="single" w:sz="4" w:space="0" w:color="auto"/>
@@ -16357,6 +16210,12 @@
         <w:insideH w:val="single" w:sz="4" w:space="0" w:color="auto"/>
         <w:insideV w:val="single" w:sz="4" w:space="0" w:color="auto"/>
       </w:tblBorders>
+      <w:tblCellMar>
+        <w:top w:w="0" w:type="dxa"/>
+        <w:left w:w="108" w:type="dxa"/>
+        <w:bottom w:w="0" w:type="dxa"/>
+        <w:right w:w="108" w:type="dxa"/>
+      </w:tblCellMar>
     </w:tblPr>
   </w:style>
   <w:style w:type="paragraph" w:customStyle="1" w:styleId="AppendixHeading3">
@@ -16547,6 +16406,13 @@
     <w:tblPr>
       <w:tblStyleRowBandSize w:val="1"/>
       <w:tblStyleColBandSize w:val="1"/>
+      <w:tblInd w:w="0" w:type="dxa"/>
+      <w:tblCellMar>
+        <w:top w:w="0" w:type="dxa"/>
+        <w:left w:w="108" w:type="dxa"/>
+        <w:bottom w:w="0" w:type="dxa"/>
+        <w:right w:w="108" w:type="dxa"/>
+      </w:tblCellMar>
     </w:tblPr>
   </w:style>
   <w:style w:type="paragraph" w:styleId="ListParagraph">

</xml_diff>